<commit_message>
Fixed bug in key swapping functionality, can now input a non existent key and program will check co-primality, swap, and put new key into the key dictionary
</commit_message>
<xml_diff>
--- a/Python_Code/RSA_Sandbox_User_Manual.docx
+++ b/Python_Code/RSA_Sandbox_User_Manual.docx
@@ -83,18 +83,8 @@
           <w:sz w:val="28"/>
           <w:szCs w:val="28"/>
         </w:rPr>
-        <w:t xml:space="preserve">Created by Aron Schwartz and Professor John </w:t>
-      </w:r>
-      <w:proofErr w:type="spellStart"/>
-      <w:r>
-        <w:rPr>
-          <w:rFonts w:ascii="Times New Roman" w:hAnsi="Times New Roman" w:cs="Times New Roman"/>
-          <w:sz w:val="28"/>
-          <w:szCs w:val="28"/>
-        </w:rPr>
-        <w:t>Acken</w:t>
-      </w:r>
-      <w:proofErr w:type="spellEnd"/>
+        <w:t>Created by Aron Schwartz and Professor John Acken</w:t>
+      </w:r>
       <w:r>
         <w:rPr>
           <w:rFonts w:ascii="Times New Roman" w:hAnsi="Times New Roman" w:cs="Times New Roman"/>
@@ -102,7 +92,31 @@
           <w:szCs w:val="28"/>
         </w:rPr>
         <w:br/>
-        <w:t>Portland State University 2/14/2020</w:t>
+        <w:t xml:space="preserve">Portland State University </w:t>
+      </w:r>
+      <w:r>
+        <w:rPr>
+          <w:rFonts w:ascii="Times New Roman" w:hAnsi="Times New Roman" w:cs="Times New Roman"/>
+          <w:sz w:val="28"/>
+          <w:szCs w:val="28"/>
+        </w:rPr>
+        <w:t xml:space="preserve">| Winter </w:t>
+      </w:r>
+      <w:r>
+        <w:rPr>
+          <w:rFonts w:ascii="Times New Roman" w:hAnsi="Times New Roman" w:cs="Times New Roman"/>
+          <w:sz w:val="28"/>
+          <w:szCs w:val="28"/>
+        </w:rPr>
+        <w:t>2020</w:t>
+      </w:r>
+      <w:r>
+        <w:rPr>
+          <w:rFonts w:ascii="Times New Roman" w:hAnsi="Times New Roman" w:cs="Times New Roman"/>
+          <w:sz w:val="28"/>
+          <w:szCs w:val="28"/>
+        </w:rPr>
+        <w:t xml:space="preserve"> | ECE Department</w:t>
       </w:r>
     </w:p>
     <w:p>
@@ -488,15 +502,31 @@
           <w:szCs w:val="28"/>
         </w:rPr>
         <w:br/>
-        <w:t>2.4 Saving Data</w:t>
-      </w:r>
-      <w:r>
-        <w:rPr>
-          <w:rFonts w:ascii="Times New Roman" w:hAnsi="Times New Roman" w:cs="Times New Roman"/>
-          <w:sz w:val="28"/>
-          <w:szCs w:val="28"/>
-        </w:rPr>
-        <w:t xml:space="preserve"> -------------------------------------------------------------------------</w:t>
+        <w:t>2.4 Saving</w:t>
+      </w:r>
+      <w:r>
+        <w:rPr>
+          <w:rFonts w:ascii="Times New Roman" w:hAnsi="Times New Roman" w:cs="Times New Roman"/>
+          <w:sz w:val="28"/>
+          <w:szCs w:val="28"/>
+        </w:rPr>
+        <w:t>/Loading</w:t>
+      </w:r>
+      <w:r>
+        <w:rPr>
+          <w:rFonts w:ascii="Times New Roman" w:hAnsi="Times New Roman" w:cs="Times New Roman"/>
+          <w:sz w:val="28"/>
+          <w:szCs w:val="28"/>
+        </w:rPr>
+        <w:t xml:space="preserve"> Data</w:t>
+      </w:r>
+      <w:r>
+        <w:rPr>
+          <w:rFonts w:ascii="Times New Roman" w:hAnsi="Times New Roman" w:cs="Times New Roman"/>
+          <w:sz w:val="28"/>
+          <w:szCs w:val="28"/>
+        </w:rPr>
+        <w:t xml:space="preserve"> --------------------------------------------------------------</w:t>
       </w:r>
       <w:r>
         <w:rPr>
@@ -513,23 +543,6 @@
           <w:szCs w:val="28"/>
         </w:rPr>
         <w:br/>
-        <w:t>2.5 Loading Data</w:t>
-      </w:r>
-      <w:r>
-        <w:rPr>
-          <w:rFonts w:ascii="Times New Roman" w:hAnsi="Times New Roman" w:cs="Times New Roman"/>
-          <w:sz w:val="28"/>
-          <w:szCs w:val="28"/>
-        </w:rPr>
-        <w:t xml:space="preserve"> ----------------------------------------------------------------------</w:t>
-      </w:r>
-      <w:r>
-        <w:rPr>
-          <w:rFonts w:ascii="Times New Roman" w:hAnsi="Times New Roman" w:cs="Times New Roman"/>
-          <w:sz w:val="28"/>
-          <w:szCs w:val="28"/>
-        </w:rPr>
-        <w:t>- 9</w:t>
       </w:r>
     </w:p>
     <w:p>
@@ -562,19 +575,24 @@
           <w:sz w:val="28"/>
           <w:szCs w:val="28"/>
         </w:rPr>
-        <w:t>Encrypting/Decrypting Plaintext and Strings</w:t>
-      </w:r>
-    </w:p>
-    <w:p>
-      <w:pPr>
-        <w:pStyle w:val="ListParagraph"/>
-        <w:ind w:left="420"/>
-        <w:rPr>
-          <w:rFonts w:ascii="Times New Roman" w:hAnsi="Times New Roman" w:cs="Times New Roman"/>
-          <w:sz w:val="28"/>
-          <w:szCs w:val="28"/>
-        </w:rPr>
-      </w:pPr>
+        <w:t>Saving</w:t>
+      </w:r>
+      <w:r>
+        <w:rPr>
+          <w:rFonts w:ascii="Times New Roman" w:hAnsi="Times New Roman" w:cs="Times New Roman"/>
+          <w:sz w:val="28"/>
+          <w:szCs w:val="28"/>
+        </w:rPr>
+        <w:t>/Loading</w:t>
+      </w:r>
+      <w:r>
+        <w:rPr>
+          <w:rFonts w:ascii="Times New Roman" w:hAnsi="Times New Roman" w:cs="Times New Roman"/>
+          <w:sz w:val="28"/>
+          <w:szCs w:val="28"/>
+        </w:rPr>
+        <w:t xml:space="preserve"> Data -----------------------------------------------------</w:t>
+      </w:r>
     </w:p>
     <w:p>
       <w:pPr>
@@ -595,7 +613,7 @@
           <w:sz w:val="28"/>
           <w:szCs w:val="28"/>
         </w:rPr>
-        <w:t>Fixed Point Analysis</w:t>
+        <w:t>Encrypting/Decrypting Plaintext and Strings</w:t>
       </w:r>
     </w:p>
     <w:p>
@@ -628,7 +646,7 @@
           <w:sz w:val="28"/>
           <w:szCs w:val="28"/>
         </w:rPr>
-        <w:t>Output Files</w:t>
+        <w:t>Fixed Point Analysis</w:t>
       </w:r>
     </w:p>
     <w:p>
@@ -661,7 +679,7 @@
           <w:sz w:val="28"/>
           <w:szCs w:val="28"/>
         </w:rPr>
-        <w:t>Help Menu</w:t>
+        <w:t>Output Files</w:t>
       </w:r>
     </w:p>
     <w:p>
@@ -674,6 +692,39 @@
           <w:szCs w:val="28"/>
         </w:rPr>
       </w:pPr>
+    </w:p>
+    <w:p>
+      <w:pPr>
+        <w:pStyle w:val="ListParagraph"/>
+        <w:numPr>
+          <w:ilvl w:val="0"/>
+          <w:numId w:val="7"/>
+        </w:numPr>
+        <w:rPr>
+          <w:rFonts w:ascii="Times New Roman" w:hAnsi="Times New Roman" w:cs="Times New Roman"/>
+          <w:sz w:val="28"/>
+          <w:szCs w:val="28"/>
+        </w:rPr>
+      </w:pPr>
+      <w:r>
+        <w:rPr>
+          <w:rFonts w:ascii="Times New Roman" w:hAnsi="Times New Roman" w:cs="Times New Roman"/>
+          <w:sz w:val="28"/>
+          <w:szCs w:val="28"/>
+        </w:rPr>
+        <w:t>Help Menu</w:t>
+      </w:r>
+    </w:p>
+    <w:p>
+      <w:pPr>
+        <w:pStyle w:val="ListParagraph"/>
+        <w:ind w:left="420"/>
+        <w:rPr>
+          <w:rFonts w:ascii="Times New Roman" w:hAnsi="Times New Roman" w:cs="Times New Roman"/>
+          <w:sz w:val="28"/>
+          <w:szCs w:val="28"/>
+        </w:rPr>
+      </w:pPr>
       <w:r>
         <w:rPr>
           <w:rFonts w:ascii="Times New Roman" w:hAnsi="Times New Roman" w:cs="Times New Roman"/>
@@ -809,8 +860,8 @@
           <w:rFonts w:ascii="Times New Roman" w:hAnsi="Times New Roman" w:cs="Times New Roman"/>
           <w:b/>
           <w:bCs/>
-          <w:sz w:val="28"/>
-          <w:szCs w:val="28"/>
+          <w:sz w:val="32"/>
+          <w:szCs w:val="32"/>
         </w:rPr>
       </w:pPr>
       <w:r>
@@ -818,10 +869,9 @@
           <w:rFonts w:ascii="Times New Roman" w:hAnsi="Times New Roman" w:cs="Times New Roman"/>
           <w:b/>
           <w:bCs/>
-          <w:sz w:val="28"/>
-          <w:szCs w:val="28"/>
-        </w:rPr>
-        <w:lastRenderedPageBreak/>
+          <w:sz w:val="32"/>
+          <w:szCs w:val="32"/>
+        </w:rPr>
         <w:t xml:space="preserve">1.0 </w:t>
       </w:r>
       <w:r>
@@ -829,8 +879,8 @@
           <w:rFonts w:ascii="Times New Roman" w:hAnsi="Times New Roman" w:cs="Times New Roman"/>
           <w:b/>
           <w:bCs/>
-          <w:sz w:val="28"/>
-          <w:szCs w:val="28"/>
+          <w:sz w:val="32"/>
+          <w:szCs w:val="32"/>
         </w:rPr>
         <w:t xml:space="preserve">RSA Sandbox </w:t>
       </w:r>
@@ -839,8 +889,8 @@
           <w:rFonts w:ascii="Times New Roman" w:hAnsi="Times New Roman" w:cs="Times New Roman"/>
           <w:b/>
           <w:bCs/>
-          <w:sz w:val="28"/>
-          <w:szCs w:val="28"/>
+          <w:sz w:val="32"/>
+          <w:szCs w:val="32"/>
         </w:rPr>
         <w:t>Overview</w:t>
       </w:r>
@@ -947,49 +997,55 @@
           <w:sz w:val="24"/>
           <w:szCs w:val="24"/>
         </w:rPr>
+        <w:t xml:space="preserve">.  More over, it allows the user to create and experiment with </w:t>
+      </w:r>
+      <w:r>
+        <w:rPr>
+          <w:rFonts w:ascii="Times New Roman" w:hAnsi="Times New Roman" w:cs="Times New Roman"/>
+          <w:sz w:val="24"/>
+          <w:szCs w:val="24"/>
+        </w:rPr>
+        <w:t>arbitrary combinations of the</w:t>
+      </w:r>
+      <w:r>
+        <w:rPr>
+          <w:rFonts w:ascii="Times New Roman" w:hAnsi="Times New Roman" w:cs="Times New Roman"/>
+          <w:sz w:val="24"/>
+          <w:szCs w:val="24"/>
+        </w:rPr>
+        <w:t>se</w:t>
+      </w:r>
+      <w:r>
+        <w:rPr>
+          <w:rFonts w:ascii="Times New Roman" w:hAnsi="Times New Roman" w:cs="Times New Roman"/>
+          <w:sz w:val="24"/>
+          <w:szCs w:val="24"/>
+        </w:rPr>
+        <w:t xml:space="preserve"> </w:t>
+      </w:r>
+      <w:r>
+        <w:rPr>
+          <w:rFonts w:ascii="Times New Roman" w:hAnsi="Times New Roman" w:cs="Times New Roman"/>
+          <w:sz w:val="24"/>
+          <w:szCs w:val="24"/>
+        </w:rPr>
+        <w:t>three</w:t>
+      </w:r>
+      <w:r>
+        <w:rPr>
+          <w:rFonts w:ascii="Times New Roman" w:hAnsi="Times New Roman" w:cs="Times New Roman"/>
+          <w:sz w:val="24"/>
+          <w:szCs w:val="24"/>
+        </w:rPr>
+        <w:t xml:space="preserve"> parameters to test for the occurrence of fixed points and more</w:t>
+      </w:r>
+      <w:r>
+        <w:rPr>
+          <w:rFonts w:ascii="Times New Roman" w:hAnsi="Times New Roman" w:cs="Times New Roman"/>
+          <w:sz w:val="24"/>
+          <w:szCs w:val="24"/>
+        </w:rPr>
         <w:t xml:space="preserve">.  </w:t>
-      </w:r>
-      <w:proofErr w:type="spellStart"/>
-      <w:r>
-        <w:rPr>
-          <w:rFonts w:ascii="Times New Roman" w:hAnsi="Times New Roman" w:cs="Times New Roman"/>
-          <w:sz w:val="24"/>
-          <w:szCs w:val="24"/>
-        </w:rPr>
-        <w:t>More over</w:t>
-      </w:r>
-      <w:proofErr w:type="spellEnd"/>
-      <w:r>
-        <w:rPr>
-          <w:rFonts w:ascii="Times New Roman" w:hAnsi="Times New Roman" w:cs="Times New Roman"/>
-          <w:sz w:val="24"/>
-          <w:szCs w:val="24"/>
-        </w:rPr>
-        <w:t xml:space="preserve">, it allows the user to create and experiment with </w:t>
-      </w:r>
-      <w:r>
-        <w:rPr>
-          <w:rFonts w:ascii="Times New Roman" w:hAnsi="Times New Roman" w:cs="Times New Roman"/>
-          <w:sz w:val="24"/>
-          <w:szCs w:val="24"/>
-        </w:rPr>
-        <w:t xml:space="preserve">arbitrary combinations of the </w:t>
-      </w:r>
-      <w:r>
-        <w:rPr>
-          <w:rFonts w:ascii="Times New Roman" w:hAnsi="Times New Roman" w:cs="Times New Roman"/>
-          <w:sz w:val="24"/>
-          <w:szCs w:val="24"/>
-        </w:rPr>
-        <w:t>three</w:t>
-      </w:r>
-      <w:r>
-        <w:rPr>
-          <w:rFonts w:ascii="Times New Roman" w:hAnsi="Times New Roman" w:cs="Times New Roman"/>
-          <w:sz w:val="24"/>
-          <w:szCs w:val="24"/>
-        </w:rPr>
-        <w:t xml:space="preserve">.  The user can check for fixed point occurrence against any septuple/key generation, as well as encrypt plaintext from a file and output the cipher text. </w:t>
       </w:r>
     </w:p>
     <w:p>
@@ -1218,7 +1274,23 @@
           <w:szCs w:val="24"/>
         </w:rPr>
         <w:lastRenderedPageBreak/>
-        <w:t xml:space="preserve">The following sections provide a detailed functionality overview for all aspects of the RSA sandbox program.  </w:t>
+        <w:t xml:space="preserve">The following sections provide a detailed functionality overview for all </w:t>
+      </w:r>
+      <w:r>
+        <w:rPr>
+          <w:rFonts w:ascii="Times New Roman" w:hAnsi="Times New Roman" w:cs="Times New Roman"/>
+          <w:sz w:val="24"/>
+          <w:szCs w:val="24"/>
+        </w:rPr>
+        <w:t>components</w:t>
+      </w:r>
+      <w:r>
+        <w:rPr>
+          <w:rFonts w:ascii="Times New Roman" w:hAnsi="Times New Roman" w:cs="Times New Roman"/>
+          <w:sz w:val="24"/>
+          <w:szCs w:val="24"/>
+        </w:rPr>
+        <w:t xml:space="preserve"> of the RSA sandbox program.  </w:t>
       </w:r>
     </w:p>
     <w:p>
@@ -1256,7 +1328,55 @@
           <w:sz w:val="24"/>
           <w:szCs w:val="24"/>
         </w:rPr>
-        <w:t>The RSA Sandbox allows creation and manipulation of septuples, encryption keys, and prime numbers.  A description of each element of system data, their relationships with one another, and the mechanisms for utilizing them can be seen in the following sections.</w:t>
+        <w:t xml:space="preserve">The RSA Sandbox allows creation and manipulation of septuples, encryption keys, and prime numbers.  A description of </w:t>
+      </w:r>
+      <w:r>
+        <w:rPr>
+          <w:rFonts w:ascii="Times New Roman" w:hAnsi="Times New Roman" w:cs="Times New Roman"/>
+          <w:sz w:val="24"/>
+          <w:szCs w:val="24"/>
+        </w:rPr>
+        <w:t xml:space="preserve">each of these three elements, </w:t>
+      </w:r>
+      <w:r>
+        <w:rPr>
+          <w:rFonts w:ascii="Times New Roman" w:hAnsi="Times New Roman" w:cs="Times New Roman"/>
+          <w:sz w:val="24"/>
+          <w:szCs w:val="24"/>
+        </w:rPr>
+        <w:t xml:space="preserve">their </w:t>
+      </w:r>
+      <w:r>
+        <w:rPr>
+          <w:rFonts w:ascii="Times New Roman" w:hAnsi="Times New Roman" w:cs="Times New Roman"/>
+          <w:sz w:val="24"/>
+          <w:szCs w:val="24"/>
+        </w:rPr>
+        <w:t xml:space="preserve">respective relationships, and the </w:t>
+      </w:r>
+      <w:r>
+        <w:rPr>
+          <w:rFonts w:ascii="Times New Roman" w:hAnsi="Times New Roman" w:cs="Times New Roman"/>
+          <w:sz w:val="24"/>
+          <w:szCs w:val="24"/>
+        </w:rPr>
+        <w:t>mechanisms for</w:t>
+      </w:r>
+      <w:r>
+        <w:rPr>
+          <w:rFonts w:ascii="Times New Roman" w:hAnsi="Times New Roman" w:cs="Times New Roman"/>
+          <w:sz w:val="24"/>
+          <w:szCs w:val="24"/>
+        </w:rPr>
+        <w:t xml:space="preserve"> properly</w:t>
+      </w:r>
+      <w:r>
+        <w:rPr>
+          <w:rFonts w:ascii="Times New Roman" w:hAnsi="Times New Roman" w:cs="Times New Roman"/>
+          <w:sz w:val="24"/>
+          <w:szCs w:val="24"/>
+        </w:rPr>
+        <w:t xml:space="preserve"> utilizing them can be seen in the following sections.</w:t>
       </w:r>
     </w:p>
     <w:p>
@@ -1324,7 +1444,79 @@
           <w:sz w:val="24"/>
           <w:szCs w:val="24"/>
         </w:rPr>
-        <w:t>Performing encryption in the RSA Sandbox is accomplished by the creation of “septuples” objects, a python object that houses the 7 parameters needed to encrypt/decrypt.  The 7 parameters of a septuple are as follows:</w:t>
+        <w:t xml:space="preserve">Performing encryption in the RSA Sandbox is accomplished by the creation of “septuple” objects, a python object that houses the 7 parameters </w:t>
+      </w:r>
+      <w:r>
+        <w:rPr>
+          <w:rFonts w:ascii="Times New Roman" w:hAnsi="Times New Roman" w:cs="Times New Roman"/>
+          <w:sz w:val="24"/>
+          <w:szCs w:val="24"/>
+        </w:rPr>
+        <w:t xml:space="preserve">and internal functionality </w:t>
+      </w:r>
+      <w:r>
+        <w:rPr>
+          <w:rFonts w:ascii="Times New Roman" w:hAnsi="Times New Roman" w:cs="Times New Roman"/>
+          <w:sz w:val="24"/>
+          <w:szCs w:val="24"/>
+        </w:rPr>
+        <w:t xml:space="preserve">needed to </w:t>
+      </w:r>
+      <w:r>
+        <w:rPr>
+          <w:rFonts w:ascii="Times New Roman" w:hAnsi="Times New Roman" w:cs="Times New Roman"/>
+          <w:sz w:val="24"/>
+          <w:szCs w:val="24"/>
+        </w:rPr>
+        <w:t xml:space="preserve">perform RSA </w:t>
+      </w:r>
+      <w:r>
+        <w:rPr>
+          <w:rFonts w:ascii="Times New Roman" w:hAnsi="Times New Roman" w:cs="Times New Roman"/>
+          <w:sz w:val="24"/>
+          <w:szCs w:val="24"/>
+        </w:rPr>
+        <w:t>encrypt</w:t>
+      </w:r>
+      <w:r>
+        <w:rPr>
+          <w:rFonts w:ascii="Times New Roman" w:hAnsi="Times New Roman" w:cs="Times New Roman"/>
+          <w:sz w:val="24"/>
+          <w:szCs w:val="24"/>
+        </w:rPr>
+        <w:t xml:space="preserve">ion and </w:t>
+      </w:r>
+      <w:r>
+        <w:rPr>
+          <w:rFonts w:ascii="Times New Roman" w:hAnsi="Times New Roman" w:cs="Times New Roman"/>
+          <w:sz w:val="24"/>
+          <w:szCs w:val="24"/>
+        </w:rPr>
+        <w:t>decrypt</w:t>
+      </w:r>
+      <w:r>
+        <w:rPr>
+          <w:rFonts w:ascii="Times New Roman" w:hAnsi="Times New Roman" w:cs="Times New Roman"/>
+          <w:sz w:val="24"/>
+          <w:szCs w:val="24"/>
+        </w:rPr>
+        <w:t>ion</w:t>
+      </w:r>
+      <w:r>
+        <w:rPr>
+          <w:rFonts w:ascii="Times New Roman" w:hAnsi="Times New Roman" w:cs="Times New Roman"/>
+          <w:sz w:val="24"/>
+          <w:szCs w:val="24"/>
+        </w:rPr>
+        <w:t>.  The 7 parameters of a septuple</w:t>
+      </w:r>
+      <w:r>
+        <w:rPr>
+          <w:rFonts w:ascii="Times New Roman" w:hAnsi="Times New Roman" w:cs="Times New Roman"/>
+          <w:sz w:val="24"/>
+          <w:szCs w:val="24"/>
+        </w:rPr>
+        <w:t xml:space="preserve"> and a brief description can be seen below.</w:t>
       </w:r>
     </w:p>
     <w:p>
@@ -1332,9 +1524,8 @@
         <w:pStyle w:val="ListParagraph"/>
         <w:numPr>
           <w:ilvl w:val="0"/>
-          <w:numId w:val="9"/>
+          <w:numId w:val="11"/>
         </w:numPr>
-        <w:jc w:val="both"/>
         <w:rPr>
           <w:rFonts w:ascii="Times New Roman" w:hAnsi="Times New Roman" w:cs="Times New Roman"/>
           <w:sz w:val="24"/>
@@ -1365,9 +1556,8 @@
         <w:pStyle w:val="ListParagraph"/>
         <w:numPr>
           <w:ilvl w:val="0"/>
-          <w:numId w:val="9"/>
+          <w:numId w:val="11"/>
         </w:numPr>
-        <w:jc w:val="both"/>
         <w:rPr>
           <w:rFonts w:ascii="Times New Roman" w:hAnsi="Times New Roman" w:cs="Times New Roman"/>
           <w:sz w:val="24"/>
@@ -1398,9 +1588,8 @@
         <w:pStyle w:val="ListParagraph"/>
         <w:numPr>
           <w:ilvl w:val="0"/>
-          <w:numId w:val="9"/>
+          <w:numId w:val="11"/>
         </w:numPr>
-        <w:jc w:val="both"/>
         <w:rPr>
           <w:rFonts w:ascii="Times New Roman" w:hAnsi="Times New Roman" w:cs="Times New Roman"/>
           <w:sz w:val="24"/>
@@ -1431,13 +1620,10 @@
         <w:pStyle w:val="ListParagraph"/>
         <w:numPr>
           <w:ilvl w:val="0"/>
-          <w:numId w:val="9"/>
+          <w:numId w:val="11"/>
         </w:numPr>
-        <w:jc w:val="both"/>
-        <w:rPr>
-          <w:rFonts w:ascii="Times New Roman" w:hAnsi="Times New Roman" w:cs="Times New Roman"/>
-          <w:b/>
-          <w:bCs/>
+        <w:rPr>
+          <w:rFonts w:ascii="Times New Roman" w:hAnsi="Times New Roman" w:cs="Times New Roman"/>
           <w:sz w:val="24"/>
           <w:szCs w:val="24"/>
         </w:rPr>
@@ -1492,13 +1678,10 @@
         <w:pStyle w:val="ListParagraph"/>
         <w:numPr>
           <w:ilvl w:val="0"/>
-          <w:numId w:val="9"/>
+          <w:numId w:val="11"/>
         </w:numPr>
-        <w:jc w:val="both"/>
-        <w:rPr>
-          <w:rFonts w:ascii="Times New Roman" w:hAnsi="Times New Roman" w:cs="Times New Roman"/>
-          <w:b/>
-          <w:bCs/>
+        <w:rPr>
+          <w:rFonts w:ascii="Times New Roman" w:hAnsi="Times New Roman" w:cs="Times New Roman"/>
           <w:sz w:val="24"/>
           <w:szCs w:val="24"/>
         </w:rPr>
@@ -1547,9 +1730,15 @@
         <w:pStyle w:val="ListParagraph"/>
         <w:numPr>
           <w:ilvl w:val="0"/>
-          <w:numId w:val="9"/>
+          <w:numId w:val="11"/>
         </w:numPr>
-        <w:jc w:val="both"/>
+        <w:rPr>
+          <w:rFonts w:ascii="Times New Roman" w:hAnsi="Times New Roman" w:cs="Times New Roman"/>
+          <w:sz w:val="24"/>
+          <w:szCs w:val="24"/>
+        </w:rPr>
+      </w:pPr>
+      <w:r>
         <w:rPr>
           <w:rFonts w:ascii="Times New Roman" w:hAnsi="Times New Roman" w:cs="Times New Roman"/>
           <w:b/>
@@ -1557,49 +1746,52 @@
           <w:sz w:val="24"/>
           <w:szCs w:val="24"/>
         </w:rPr>
-      </w:pPr>
-      <w:r>
+        <w:t xml:space="preserve">K: </w:t>
+      </w:r>
+      <w:r>
+        <w:rPr>
+          <w:rFonts w:ascii="Times New Roman" w:hAnsi="Times New Roman" w:cs="Times New Roman"/>
+          <w:sz w:val="24"/>
+          <w:szCs w:val="24"/>
+        </w:rPr>
+        <w:t>Internal parameter related to choosing D</w:t>
+      </w:r>
+    </w:p>
+    <w:p>
+      <w:pPr>
         <w:rPr>
           <w:rFonts w:ascii="Times New Roman" w:hAnsi="Times New Roman" w:cs="Times New Roman"/>
           <w:b/>
           <w:bCs/>
-          <w:sz w:val="24"/>
-          <w:szCs w:val="24"/>
-        </w:rPr>
-        <w:t xml:space="preserve">K: </w:t>
-      </w:r>
-      <w:r>
-        <w:rPr>
-          <w:rFonts w:ascii="Times New Roman" w:hAnsi="Times New Roman" w:cs="Times New Roman"/>
-          <w:sz w:val="24"/>
-          <w:szCs w:val="24"/>
-        </w:rPr>
-        <w:t>Internal parameter related to choosing D</w:t>
-      </w:r>
-    </w:p>
-    <w:p>
-      <w:pPr>
-        <w:ind w:left="360"/>
-        <w:jc w:val="both"/>
-        <w:rPr>
-          <w:rFonts w:ascii="Times New Roman" w:hAnsi="Times New Roman" w:cs="Times New Roman"/>
-          <w:sz w:val="24"/>
-          <w:szCs w:val="24"/>
-        </w:rPr>
-      </w:pPr>
-      <w:r>
-        <w:rPr>
-          <w:rFonts w:ascii="Times New Roman" w:hAnsi="Times New Roman" w:cs="Times New Roman"/>
-          <w:sz w:val="24"/>
-          <w:szCs w:val="24"/>
-        </w:rPr>
-        <w:t>For simplicity and consistency, septuples are represented in the program as well as in output files in the following format:</w:t>
-      </w:r>
-    </w:p>
-    <w:p>
-      <w:pPr>
-        <w:ind w:left="360"/>
-        <w:jc w:val="center"/>
+          <w:sz w:val="28"/>
+          <w:szCs w:val="28"/>
+        </w:rPr>
+      </w:pPr>
+      <w:r>
+        <w:rPr>
+          <w:rFonts w:ascii="Times New Roman" w:hAnsi="Times New Roman" w:cs="Times New Roman"/>
+          <w:sz w:val="24"/>
+          <w:szCs w:val="24"/>
+        </w:rPr>
+        <w:t xml:space="preserve">For simplicity and consistency, septuples are represented in </w:t>
+      </w:r>
+      <w:r>
+        <w:rPr>
+          <w:rFonts w:ascii="Times New Roman" w:hAnsi="Times New Roman" w:cs="Times New Roman"/>
+          <w:sz w:val="24"/>
+          <w:szCs w:val="24"/>
+        </w:rPr>
+        <w:t xml:space="preserve">this manual, the RSA Sandbox program, and in </w:t>
+      </w:r>
+      <w:r>
+        <w:rPr>
+          <w:rFonts w:ascii="Times New Roman" w:hAnsi="Times New Roman" w:cs="Times New Roman"/>
+          <w:sz w:val="24"/>
+          <w:szCs w:val="24"/>
+        </w:rPr>
+        <w:t>output files in the following format:</w:t>
+      </w:r>
+      <w:r>
         <w:rPr>
           <w:rFonts w:ascii="Times New Roman" w:hAnsi="Times New Roman" w:cs="Times New Roman"/>
           <w:b/>
@@ -1607,7 +1799,8 @@
           <w:sz w:val="28"/>
           <w:szCs w:val="28"/>
         </w:rPr>
-      </w:pPr>
+        <w:br/>
+      </w:r>
       <w:r>
         <w:rPr>
           <w:rFonts w:ascii="Times New Roman" w:hAnsi="Times New Roman" w:cs="Times New Roman"/>
@@ -1616,12 +1809,9 @@
           <w:sz w:val="28"/>
           <w:szCs w:val="28"/>
         </w:rPr>
-        <w:t>Septuple format: [P, Q, N, Totient, E, K, D]</w:t>
-      </w:r>
-    </w:p>
-    <w:p>
-      <w:pPr>
-        <w:ind w:left="360"/>
+        <w:br/>
+      </w:r>
+      <w:r>
         <w:rPr>
           <w:rFonts w:ascii="Times New Roman" w:hAnsi="Times New Roman" w:cs="Times New Roman"/>
           <w:b/>
@@ -1629,7 +1819,8 @@
           <w:sz w:val="28"/>
           <w:szCs w:val="28"/>
         </w:rPr>
-      </w:pPr>
+        <w:tab/>
+      </w:r>
       <w:r>
         <w:rPr>
           <w:rFonts w:ascii="Times New Roman" w:hAnsi="Times New Roman" w:cs="Times New Roman"/>
@@ -1638,25 +1829,79 @@
           <w:sz w:val="28"/>
           <w:szCs w:val="28"/>
         </w:rPr>
+        <w:tab/>
+      </w:r>
+      <w:r>
+        <w:rPr>
+          <w:rFonts w:ascii="Times New Roman" w:hAnsi="Times New Roman" w:cs="Times New Roman"/>
+          <w:b/>
+          <w:bCs/>
+          <w:sz w:val="28"/>
+          <w:szCs w:val="28"/>
+        </w:rPr>
+        <w:tab/>
+      </w:r>
+      <w:r>
+        <w:rPr>
+          <w:rFonts w:ascii="Times New Roman" w:hAnsi="Times New Roman" w:cs="Times New Roman"/>
+          <w:b/>
+          <w:bCs/>
+          <w:sz w:val="28"/>
+          <w:szCs w:val="28"/>
+        </w:rPr>
+        <w:t>Septuple format: [P, Q, N, Totient, E, K, D]</w:t>
+      </w:r>
+    </w:p>
+    <w:p>
+      <w:pPr>
+        <w:rPr>
+          <w:rFonts w:ascii="Times New Roman" w:hAnsi="Times New Roman" w:cs="Times New Roman"/>
+          <w:sz w:val="24"/>
+          <w:szCs w:val="24"/>
+        </w:rPr>
+      </w:pPr>
+      <w:r>
+        <w:rPr>
+          <w:rFonts w:ascii="Times New Roman" w:hAnsi="Times New Roman" w:cs="Times New Roman"/>
+          <w:b/>
+          <w:bCs/>
+          <w:sz w:val="28"/>
+          <w:szCs w:val="28"/>
+        </w:rPr>
         <w:t>2.1.1 The Septuple Management Menu</w:t>
       </w:r>
     </w:p>
     <w:p>
       <w:pPr>
-        <w:ind w:left="360"/>
-        <w:rPr>
-          <w:rFonts w:ascii="Times New Roman" w:hAnsi="Times New Roman" w:cs="Times New Roman"/>
-          <w:sz w:val="24"/>
-          <w:szCs w:val="24"/>
-        </w:rPr>
-      </w:pPr>
-      <w:r>
-        <w:rPr>
-          <w:rFonts w:ascii="Times New Roman" w:hAnsi="Times New Roman" w:cs="Times New Roman"/>
-          <w:sz w:val="24"/>
-          <w:szCs w:val="24"/>
-        </w:rPr>
-        <w:t>The septuple management menu can be accessed from the main menu by pressing ‘3’, as seen in the following screenshot.</w:t>
+        <w:rPr>
+          <w:rFonts w:ascii="Times New Roman" w:hAnsi="Times New Roman" w:cs="Times New Roman"/>
+          <w:sz w:val="24"/>
+          <w:szCs w:val="24"/>
+        </w:rPr>
+      </w:pPr>
+      <w:r>
+        <w:rPr>
+          <w:rFonts w:ascii="Times New Roman" w:hAnsi="Times New Roman" w:cs="Times New Roman"/>
+          <w:sz w:val="24"/>
+          <w:szCs w:val="24"/>
+        </w:rPr>
+        <w:t xml:space="preserve">The Septuple Management menu allows the creation, viewing, and manipulation of Septuple objects as described previously. </w:t>
+      </w:r>
+      <w:r>
+        <w:rPr>
+          <w:rFonts w:ascii="Times New Roman" w:hAnsi="Times New Roman" w:cs="Times New Roman"/>
+          <w:sz w:val="24"/>
+          <w:szCs w:val="24"/>
+        </w:rPr>
+        <w:t>The septuple management menu can be accessed from the main menu by pressing ‘3’</w:t>
+      </w:r>
+      <w:r>
+        <w:rPr>
+          <w:rFonts w:ascii="Times New Roman" w:hAnsi="Times New Roman" w:cs="Times New Roman"/>
+          <w:sz w:val="24"/>
+          <w:szCs w:val="24"/>
+        </w:rPr>
+        <w:t xml:space="preserve"> as seen below.</w:t>
       </w:r>
     </w:p>
     <w:p>
@@ -1673,10 +1918,11 @@
           <w:rFonts w:ascii="Times New Roman" w:hAnsi="Times New Roman" w:cs="Times New Roman"/>
           <w:noProof/>
         </w:rPr>
+        <w:lastRenderedPageBreak/>
         <w:drawing>
-          <wp:inline distT="0" distB="0" distL="0" distR="0" wp14:anchorId="211BD3CF" wp14:editId="7474273A">
-            <wp:extent cx="2586206" cy="2529840"/>
-            <wp:effectExtent l="0" t="0" r="5080" b="3810"/>
+          <wp:inline distT="0" distB="0" distL="0" distR="0" wp14:anchorId="211BD3CF" wp14:editId="7E9A2704">
+            <wp:extent cx="3162300" cy="3093379"/>
+            <wp:effectExtent l="0" t="0" r="0" b="0"/>
             <wp:docPr id="3" name="Picture 3"/>
             <wp:cNvGraphicFramePr>
               <a:graphicFrameLocks xmlns:a="http://schemas.openxmlformats.org/drawingml/2006/main" noChangeAspect="1"/>
@@ -1697,7 +1943,7 @@
                   <pic:spPr>
                     <a:xfrm>
                       <a:off x="0" y="0"/>
-                      <a:ext cx="2603734" cy="2546986"/>
+                      <a:ext cx="3189913" cy="3120391"/>
                     </a:xfrm>
                     <a:prstGeom prst="rect">
                       <a:avLst/>
@@ -1773,7 +2019,6 @@
           <w:sz w:val="24"/>
           <w:szCs w:val="24"/>
         </w:rPr>
-        <w:lastRenderedPageBreak/>
         <w:t xml:space="preserve">As shown in the screenshot, initializing the septuple menu first displays all septuples loaded in </w:t>
       </w:r>
       <w:bookmarkEnd w:id="0"/>
@@ -1823,15 +2068,55 @@
           <w:sz w:val="24"/>
           <w:szCs w:val="24"/>
         </w:rPr>
-        <w:t xml:space="preserve">s used when performing plaintext and/or input string encryption.  The user </w:t>
-      </w:r>
-      <w:r>
-        <w:rPr>
-          <w:rFonts w:ascii="Times New Roman" w:hAnsi="Times New Roman" w:cs="Times New Roman"/>
-          <w:sz w:val="24"/>
-          <w:szCs w:val="24"/>
-        </w:rPr>
-        <w:t>choose a new</w:t>
+        <w:t xml:space="preserve">s </w:t>
+      </w:r>
+      <w:r>
+        <w:rPr>
+          <w:rFonts w:ascii="Times New Roman" w:hAnsi="Times New Roman" w:cs="Times New Roman"/>
+          <w:sz w:val="24"/>
+          <w:szCs w:val="24"/>
+        </w:rPr>
+        <w:t xml:space="preserve">the septuple that will be </w:t>
+      </w:r>
+      <w:r>
+        <w:rPr>
+          <w:rFonts w:ascii="Times New Roman" w:hAnsi="Times New Roman" w:cs="Times New Roman"/>
+          <w:sz w:val="24"/>
+          <w:szCs w:val="24"/>
+        </w:rPr>
+        <w:t>used</w:t>
+      </w:r>
+      <w:r>
+        <w:rPr>
+          <w:rFonts w:ascii="Times New Roman" w:hAnsi="Times New Roman" w:cs="Times New Roman"/>
+          <w:sz w:val="24"/>
+          <w:szCs w:val="24"/>
+        </w:rPr>
+        <w:t xml:space="preserve"> by default</w:t>
+      </w:r>
+      <w:r>
+        <w:rPr>
+          <w:rFonts w:ascii="Times New Roman" w:hAnsi="Times New Roman" w:cs="Times New Roman"/>
+          <w:sz w:val="24"/>
+          <w:szCs w:val="24"/>
+        </w:rPr>
+        <w:t xml:space="preserve"> when performing plaintext and/or input string encryption.  The user </w:t>
+      </w:r>
+      <w:r>
+        <w:rPr>
+          <w:rFonts w:ascii="Times New Roman" w:hAnsi="Times New Roman" w:cs="Times New Roman"/>
+          <w:sz w:val="24"/>
+          <w:szCs w:val="24"/>
+        </w:rPr>
+        <w:t>can choose</w:t>
+      </w:r>
+      <w:r>
+        <w:rPr>
+          <w:rFonts w:ascii="Times New Roman" w:hAnsi="Times New Roman" w:cs="Times New Roman"/>
+          <w:sz w:val="24"/>
+          <w:szCs w:val="24"/>
+        </w:rPr>
+        <w:t xml:space="preserve"> a new</w:t>
       </w:r>
       <w:r>
         <w:rPr>
@@ -1847,7 +2132,23 @@
           <w:sz w:val="24"/>
           <w:szCs w:val="24"/>
         </w:rPr>
-        <w:t>, and they can also specify which septuple to use when doing plaintext encryption.</w:t>
+        <w:t xml:space="preserve">.  There is an opportunity to specify a septuple other than the active </w:t>
+      </w:r>
+      <w:r>
+        <w:rPr>
+          <w:rFonts w:ascii="Times New Roman" w:hAnsi="Times New Roman" w:cs="Times New Roman"/>
+          <w:sz w:val="24"/>
+          <w:szCs w:val="24"/>
+        </w:rPr>
+        <w:t>one</w:t>
+      </w:r>
+      <w:r>
+        <w:rPr>
+          <w:rFonts w:ascii="Times New Roman" w:hAnsi="Times New Roman" w:cs="Times New Roman"/>
+          <w:sz w:val="24"/>
+          <w:szCs w:val="24"/>
+        </w:rPr>
+        <w:t xml:space="preserve"> when performing plaintext encryption as well.</w:t>
       </w:r>
     </w:p>
     <w:p>
@@ -1920,7 +2221,47 @@
           <w:sz w:val="24"/>
           <w:szCs w:val="24"/>
         </w:rPr>
-        <w:t>, Q, and E if the user wishes to specify E</w:t>
+        <w:t xml:space="preserve">, Q, and E </w:t>
+      </w:r>
+      <w:r>
+        <w:rPr>
+          <w:rFonts w:ascii="Times New Roman" w:hAnsi="Times New Roman" w:cs="Times New Roman"/>
+          <w:sz w:val="24"/>
+          <w:szCs w:val="24"/>
+        </w:rPr>
+        <w:t>(i</w:t>
+      </w:r>
+      <w:r>
+        <w:rPr>
+          <w:rFonts w:ascii="Times New Roman" w:hAnsi="Times New Roman" w:cs="Times New Roman"/>
+          <w:sz w:val="24"/>
+          <w:szCs w:val="24"/>
+        </w:rPr>
+        <w:t xml:space="preserve">f the user wishes to specify </w:t>
+      </w:r>
+      <w:r>
+        <w:rPr>
+          <w:rFonts w:ascii="Times New Roman" w:hAnsi="Times New Roman" w:cs="Times New Roman"/>
+          <w:sz w:val="24"/>
+          <w:szCs w:val="24"/>
+        </w:rPr>
+        <w:t xml:space="preserve">a custom </w:t>
+      </w:r>
+      <w:r>
+        <w:rPr>
+          <w:rFonts w:ascii="Times New Roman" w:hAnsi="Times New Roman" w:cs="Times New Roman"/>
+          <w:sz w:val="24"/>
+          <w:szCs w:val="24"/>
+        </w:rPr>
+        <w:t>E</w:t>
+      </w:r>
+      <w:r>
+        <w:rPr>
+          <w:rFonts w:ascii="Times New Roman" w:hAnsi="Times New Roman" w:cs="Times New Roman"/>
+          <w:sz w:val="24"/>
+          <w:szCs w:val="24"/>
+        </w:rPr>
+        <w:t xml:space="preserve"> value)</w:t>
       </w:r>
       <w:r>
         <w:rPr>
@@ -2002,9 +2343,9 @@
           <w:noProof/>
         </w:rPr>
         <w:drawing>
-          <wp:inline distT="0" distB="0" distL="0" distR="0" wp14:anchorId="570F3815" wp14:editId="61FBA7B1">
-            <wp:extent cx="4536574" cy="3177540"/>
-            <wp:effectExtent l="0" t="0" r="0" b="3810"/>
+          <wp:inline distT="0" distB="0" distL="0" distR="0" wp14:anchorId="570F3815" wp14:editId="0D4C4C09">
+            <wp:extent cx="3619500" cy="2535197"/>
+            <wp:effectExtent l="0" t="0" r="0" b="0"/>
             <wp:docPr id="5" name="Picture 5"/>
             <wp:cNvGraphicFramePr>
               <a:graphicFrameLocks xmlns:a="http://schemas.openxmlformats.org/drawingml/2006/main" noChangeAspect="1"/>
@@ -2025,7 +2366,7 @@
                   <pic:spPr>
                     <a:xfrm>
                       <a:off x="0" y="0"/>
-                      <a:ext cx="4546810" cy="3184710"/>
+                      <a:ext cx="3635768" cy="2546591"/>
                     </a:xfrm>
                     <a:prstGeom prst="rect">
                       <a:avLst/>
@@ -2080,6 +2421,7 @@
           <w:sz w:val="24"/>
           <w:szCs w:val="24"/>
         </w:rPr>
+        <w:lastRenderedPageBreak/>
         <w:t>As shown in the screenshot, the program will prompt the</w:t>
       </w:r>
       <w:r>
@@ -2186,7 +2528,6 @@
           <w:sz w:val="24"/>
           <w:szCs w:val="24"/>
         </w:rPr>
-        <w:lastRenderedPageBreak/>
         <w:t>MENTION SEPTUPLE</w:t>
       </w:r>
       <w:r>
@@ -2420,7 +2761,25 @@
           <w:sz w:val="24"/>
           <w:szCs w:val="24"/>
         </w:rPr>
-        <w:t>s a starting and ending value.  The program will generate a list of every prime number between the two values.  The following screenshot shows an example process of generating all prime numbers between 2 and 5000.</w:t>
+        <w:t xml:space="preserve">s a starting and ending value.  The program will generate a list of every prime number between the two </w:t>
+      </w:r>
+      <w:r>
+        <w:rPr>
+          <w:rFonts w:ascii="Times New Roman" w:hAnsi="Times New Roman" w:cs="Times New Roman"/>
+          <w:color w:val="000000" w:themeColor="text1"/>
+          <w:sz w:val="24"/>
+          <w:szCs w:val="24"/>
+        </w:rPr>
+        <w:t xml:space="preserve">provided </w:t>
+      </w:r>
+      <w:r>
+        <w:rPr>
+          <w:rFonts w:ascii="Times New Roman" w:hAnsi="Times New Roman" w:cs="Times New Roman"/>
+          <w:color w:val="000000" w:themeColor="text1"/>
+          <w:sz w:val="24"/>
+          <w:szCs w:val="24"/>
+        </w:rPr>
+        <w:t>values.  The following screenshot shows an example process of generating all prime numbers between 2 and 5000.</w:t>
       </w:r>
       <w:r>
         <w:rPr>
@@ -2430,21 +2789,6 @@
           <w:szCs w:val="24"/>
         </w:rPr>
         <w:t xml:space="preserve">  </w:t>
-      </w:r>
-    </w:p>
-    <w:p>
-      <w:pPr>
-        <w:rPr>
-          <w:rFonts w:ascii="Times New Roman" w:hAnsi="Times New Roman" w:cs="Times New Roman"/>
-          <w:color w:val="FF0000"/>
-        </w:rPr>
-      </w:pPr>
-      <w:r>
-        <w:rPr>
-          <w:rFonts w:ascii="Times New Roman" w:hAnsi="Times New Roman" w:cs="Times New Roman"/>
-          <w:color w:val="FF0000"/>
-        </w:rPr>
-        <w:t>NUM PRIMES CREATED OUTPUT WHEN MAKING, PERHAPS LIST OUTPUT HERE? BIG LIST TO VIEW</w:t>
       </w:r>
     </w:p>
     <w:p>
@@ -2527,35 +2871,143 @@
           <w:sz w:val="24"/>
           <w:szCs w:val="24"/>
         </w:rPr>
-        <w:t>Prime generation takes lower and upper bound as input</w:t>
-      </w:r>
-    </w:p>
-    <w:p>
-      <w:pPr>
-        <w:rPr>
-          <w:rFonts w:ascii="Times New Roman" w:hAnsi="Times New Roman" w:cs="Times New Roman"/>
-          <w:color w:val="000000" w:themeColor="text1"/>
-          <w:sz w:val="24"/>
-          <w:szCs w:val="24"/>
-        </w:rPr>
-      </w:pPr>
-      <w:r>
-        <w:rPr>
-          <w:rFonts w:ascii="Times New Roman" w:hAnsi="Times New Roman" w:cs="Times New Roman"/>
-          <w:color w:val="000000" w:themeColor="text1"/>
-          <w:sz w:val="24"/>
-          <w:szCs w:val="24"/>
-        </w:rPr>
-        <w:t>As shown, the system will generate the primes within the input range.  A final message depicting the total number of primes created is also generated, in this case 668 values.</w:t>
-      </w:r>
-      <w:r>
-        <w:rPr>
-          <w:rFonts w:ascii="Times New Roman" w:hAnsi="Times New Roman" w:cs="Times New Roman"/>
-          <w:color w:val="000000" w:themeColor="text1"/>
-          <w:sz w:val="24"/>
-          <w:szCs w:val="24"/>
-        </w:rPr>
-        <w:t xml:space="preserve">  As with the septuple menu, options exist to simply view the prime list or clear it away.</w:t>
+        <w:t>668 primes are generated for</w:t>
+      </w:r>
+      <w:r>
+        <w:rPr>
+          <w:rFonts w:ascii="Times New Roman" w:hAnsi="Times New Roman" w:cs="Times New Roman"/>
+          <w:color w:val="000000" w:themeColor="text1"/>
+          <w:sz w:val="24"/>
+          <w:szCs w:val="24"/>
+        </w:rPr>
+        <w:t xml:space="preserve"> the input</w:t>
+      </w:r>
+      <w:r>
+        <w:rPr>
+          <w:rFonts w:ascii="Times New Roman" w:hAnsi="Times New Roman" w:cs="Times New Roman"/>
+          <w:color w:val="000000" w:themeColor="text1"/>
+          <w:sz w:val="24"/>
+          <w:szCs w:val="24"/>
+        </w:rPr>
+        <w:t xml:space="preserve"> range 2</w:t>
+      </w:r>
+      <w:r>
+        <w:rPr>
+          <w:rFonts w:ascii="Times New Roman" w:hAnsi="Times New Roman" w:cs="Times New Roman"/>
+          <w:color w:val="000000" w:themeColor="text1"/>
+          <w:sz w:val="24"/>
+          <w:szCs w:val="24"/>
+        </w:rPr>
+        <w:t xml:space="preserve"> to </w:t>
+      </w:r>
+      <w:r>
+        <w:rPr>
+          <w:rFonts w:ascii="Times New Roman" w:hAnsi="Times New Roman" w:cs="Times New Roman"/>
+          <w:color w:val="000000" w:themeColor="text1"/>
+          <w:sz w:val="24"/>
+          <w:szCs w:val="24"/>
+        </w:rPr>
+        <w:t>5000</w:t>
+      </w:r>
+    </w:p>
+    <w:p>
+      <w:pPr>
+        <w:rPr>
+          <w:rFonts w:ascii="Times New Roman" w:hAnsi="Times New Roman" w:cs="Times New Roman"/>
+          <w:color w:val="000000" w:themeColor="text1"/>
+          <w:sz w:val="24"/>
+          <w:szCs w:val="24"/>
+        </w:rPr>
+      </w:pPr>
+      <w:r>
+        <w:rPr>
+          <w:rFonts w:ascii="Times New Roman" w:hAnsi="Times New Roman" w:cs="Times New Roman"/>
+          <w:color w:val="000000" w:themeColor="text1"/>
+          <w:sz w:val="24"/>
+          <w:szCs w:val="24"/>
+        </w:rPr>
+        <w:t xml:space="preserve">As shown, the system will generate the primes within the </w:t>
+      </w:r>
+      <w:r>
+        <w:rPr>
+          <w:rFonts w:ascii="Times New Roman" w:hAnsi="Times New Roman" w:cs="Times New Roman"/>
+          <w:color w:val="000000" w:themeColor="text1"/>
+          <w:sz w:val="24"/>
+          <w:szCs w:val="24"/>
+        </w:rPr>
+        <w:t xml:space="preserve">given </w:t>
+      </w:r>
+      <w:r>
+        <w:rPr>
+          <w:rFonts w:ascii="Times New Roman" w:hAnsi="Times New Roman" w:cs="Times New Roman"/>
+          <w:color w:val="000000" w:themeColor="text1"/>
+          <w:sz w:val="24"/>
+          <w:szCs w:val="24"/>
+        </w:rPr>
+        <w:t>input range.  A final message depicting the total number of primes created is also generated, in this case 668 values.</w:t>
+      </w:r>
+      <w:r>
+        <w:rPr>
+          <w:rFonts w:ascii="Times New Roman" w:hAnsi="Times New Roman" w:cs="Times New Roman"/>
+          <w:color w:val="000000" w:themeColor="text1"/>
+          <w:sz w:val="24"/>
+          <w:szCs w:val="24"/>
+        </w:rPr>
+        <w:t xml:space="preserve">  As with the septuple menu, </w:t>
+      </w:r>
+      <w:r>
+        <w:rPr>
+          <w:rFonts w:ascii="Times New Roman" w:hAnsi="Times New Roman" w:cs="Times New Roman"/>
+          <w:color w:val="000000" w:themeColor="text1"/>
+          <w:sz w:val="24"/>
+          <w:szCs w:val="24"/>
+        </w:rPr>
+        <w:t xml:space="preserve">other </w:t>
+      </w:r>
+      <w:r>
+        <w:rPr>
+          <w:rFonts w:ascii="Times New Roman" w:hAnsi="Times New Roman" w:cs="Times New Roman"/>
+          <w:color w:val="000000" w:themeColor="text1"/>
+          <w:sz w:val="24"/>
+          <w:szCs w:val="24"/>
+        </w:rPr>
+        <w:t>options exist to simply view the prime list or</w:t>
+      </w:r>
+      <w:r>
+        <w:rPr>
+          <w:rFonts w:ascii="Times New Roman" w:hAnsi="Times New Roman" w:cs="Times New Roman"/>
+          <w:color w:val="000000" w:themeColor="text1"/>
+          <w:sz w:val="24"/>
+          <w:szCs w:val="24"/>
+        </w:rPr>
+        <w:t xml:space="preserve"> to</w:t>
+      </w:r>
+      <w:r>
+        <w:rPr>
+          <w:rFonts w:ascii="Times New Roman" w:hAnsi="Times New Roman" w:cs="Times New Roman"/>
+          <w:color w:val="000000" w:themeColor="text1"/>
+          <w:sz w:val="24"/>
+          <w:szCs w:val="24"/>
+        </w:rPr>
+        <w:t xml:space="preserve"> clear it away</w:t>
+      </w:r>
+      <w:r>
+        <w:rPr>
+          <w:rFonts w:ascii="Times New Roman" w:hAnsi="Times New Roman" w:cs="Times New Roman"/>
+          <w:color w:val="000000" w:themeColor="text1"/>
+          <w:sz w:val="24"/>
+          <w:szCs w:val="24"/>
+        </w:rPr>
+        <w:t xml:space="preserve"> entirely</w:t>
+      </w:r>
+      <w:r>
+        <w:rPr>
+          <w:rFonts w:ascii="Times New Roman" w:hAnsi="Times New Roman" w:cs="Times New Roman"/>
+          <w:color w:val="000000" w:themeColor="text1"/>
+          <w:sz w:val="24"/>
+          <w:szCs w:val="24"/>
+        </w:rPr>
+        <w:t>.</w:t>
       </w:r>
     </w:p>
     <w:p>
@@ -2699,7 +3151,7 @@
           <w:szCs w:val="24"/>
         </w:rPr>
         <w:lastRenderedPageBreak/>
-        <w:t>An example of a septuple of option ‘4’, i.e. “View Keys” following creation of a single septuple is shown below.</w:t>
+        <w:t>An example of option ‘4’, i.e. “View Keys” following creation of a single septuple is shown below.</w:t>
       </w:r>
     </w:p>
     <w:p>
@@ -2800,29 +3252,323 @@
           <w:sz w:val="24"/>
           <w:szCs w:val="24"/>
         </w:rPr>
-        <w:t>As one can see, the key list is shown in the form (N, E), and in this case the N and E values are identical to the values occupying the septuple object itself.</w:t>
-      </w:r>
-    </w:p>
-    <w:p>
-      <w:pPr>
-        <w:rPr>
-          <w:rFonts w:ascii="Times New Roman" w:hAnsi="Times New Roman" w:cs="Times New Roman"/>
-          <w:color w:val="000000" w:themeColor="text1"/>
-          <w:sz w:val="24"/>
-          <w:szCs w:val="24"/>
-        </w:rPr>
-      </w:pPr>
-      <w:r>
-        <w:rPr>
-          <w:rFonts w:ascii="Times New Roman" w:hAnsi="Times New Roman" w:cs="Times New Roman"/>
-          <w:color w:val="000000" w:themeColor="text1"/>
-          <w:sz w:val="24"/>
-          <w:szCs w:val="24"/>
-        </w:rPr>
-        <w:t xml:space="preserve">Option ‘1’ allows a user to append a new key to a septuple via command line input.  For more expansive key generation, option ‘5’ can be used to append the entire prime list to the key list of a chosen septuple.  Even further, option ‘6’ can be used to append the prime list to every single septuple in the program.  </w:t>
+        <w:t>As one can see, the key list is shown in the form (N, E), and in this case the N and E values are identical to the values occupying the septuple object itself</w:t>
+      </w:r>
+      <w:r>
+        <w:rPr>
+          <w:rFonts w:ascii="Times New Roman" w:hAnsi="Times New Roman" w:cs="Times New Roman"/>
+          <w:color w:val="000000" w:themeColor="text1"/>
+          <w:sz w:val="24"/>
+          <w:szCs w:val="24"/>
+        </w:rPr>
+        <w:t xml:space="preserve"> since no other keys exist yet</w:t>
+      </w:r>
+      <w:r>
+        <w:rPr>
+          <w:rFonts w:ascii="Times New Roman" w:hAnsi="Times New Roman" w:cs="Times New Roman"/>
+          <w:color w:val="000000" w:themeColor="text1"/>
+          <w:sz w:val="24"/>
+          <w:szCs w:val="24"/>
+        </w:rPr>
+        <w:t>.</w:t>
+      </w:r>
+    </w:p>
+    <w:p>
+      <w:pPr>
+        <w:rPr>
+          <w:rFonts w:ascii="Times New Roman" w:hAnsi="Times New Roman" w:cs="Times New Roman"/>
+          <w:color w:val="000000" w:themeColor="text1"/>
+          <w:sz w:val="24"/>
+          <w:szCs w:val="24"/>
+        </w:rPr>
+      </w:pPr>
+      <w:r>
+        <w:rPr>
+          <w:rFonts w:ascii="Times New Roman" w:hAnsi="Times New Roman" w:cs="Times New Roman"/>
+          <w:color w:val="000000" w:themeColor="text1"/>
+          <w:sz w:val="24"/>
+          <w:szCs w:val="24"/>
+        </w:rPr>
+        <w:t>Option ‘1’ allows a user to append a new key to a septuple via command line input.  For more expansive key generation, option ‘5’ can be used to append the entire prime list to the key list of a chosen septuple</w:t>
+      </w:r>
+      <w:r>
+        <w:rPr>
+          <w:rFonts w:ascii="Times New Roman" w:hAnsi="Times New Roman" w:cs="Times New Roman"/>
+          <w:color w:val="000000" w:themeColor="text1"/>
+          <w:sz w:val="24"/>
+          <w:szCs w:val="24"/>
+        </w:rPr>
+        <w:t>, and further still</w:t>
+      </w:r>
+      <w:r>
+        <w:rPr>
+          <w:rFonts w:ascii="Times New Roman" w:hAnsi="Times New Roman" w:cs="Times New Roman"/>
+          <w:color w:val="000000" w:themeColor="text1"/>
+          <w:sz w:val="24"/>
+          <w:szCs w:val="24"/>
+        </w:rPr>
+        <w:t xml:space="preserve">, option ‘6’ can be used to append the prime list to every single septuple </w:t>
+      </w:r>
+      <w:r>
+        <w:rPr>
+          <w:rFonts w:ascii="Times New Roman" w:hAnsi="Times New Roman" w:cs="Times New Roman"/>
+          <w:color w:val="000000" w:themeColor="text1"/>
+          <w:sz w:val="24"/>
+          <w:szCs w:val="24"/>
+        </w:rPr>
+        <w:t xml:space="preserve">loaded </w:t>
+      </w:r>
+      <w:r>
+        <w:rPr>
+          <w:rFonts w:ascii="Times New Roman" w:hAnsi="Times New Roman" w:cs="Times New Roman"/>
+          <w:color w:val="000000" w:themeColor="text1"/>
+          <w:sz w:val="24"/>
+          <w:szCs w:val="24"/>
+        </w:rPr>
+        <w:t xml:space="preserve">in the program.  </w:t>
       </w:r>
       <w:bookmarkStart w:id="1" w:name="_GoBack"/>
       <w:bookmarkEnd w:id="1"/>
+      <w:r>
+        <w:rPr>
+          <w:rFonts w:ascii="Times New Roman" w:hAnsi="Times New Roman" w:cs="Times New Roman"/>
+          <w:color w:val="000000" w:themeColor="text1"/>
+          <w:sz w:val="24"/>
+          <w:szCs w:val="24"/>
+        </w:rPr>
+        <w:t>The following screenshots illustrate an example of this mechanism.  This assumes that prior to entering the key management menu, the user has already generate an internal prime list of all primes between 2 and 100.</w:t>
+      </w:r>
+    </w:p>
+    <w:p>
+      <w:pPr>
+        <w:jc w:val="center"/>
+        <w:rPr>
+          <w:rFonts w:ascii="Times New Roman" w:hAnsi="Times New Roman" w:cs="Times New Roman"/>
+          <w:color w:val="000000" w:themeColor="text1"/>
+          <w:sz w:val="24"/>
+          <w:szCs w:val="24"/>
+        </w:rPr>
+      </w:pPr>
+      <w:r>
+        <w:rPr>
+          <w:noProof/>
+        </w:rPr>
+        <w:drawing>
+          <wp:inline distT="0" distB="0" distL="0" distR="0" wp14:anchorId="5933CC17" wp14:editId="713A5EA7">
+            <wp:extent cx="3322320" cy="3543808"/>
+            <wp:effectExtent l="0" t="0" r="0" b="0"/>
+            <wp:docPr id="12" name="Picture 12"/>
+            <wp:cNvGraphicFramePr>
+              <a:graphicFrameLocks xmlns:a="http://schemas.openxmlformats.org/drawingml/2006/main" noChangeAspect="1"/>
+            </wp:cNvGraphicFramePr>
+            <a:graphic xmlns:a="http://schemas.openxmlformats.org/drawingml/2006/main">
+              <a:graphicData uri="http://schemas.openxmlformats.org/drawingml/2006/picture">
+                <pic:pic xmlns:pic="http://schemas.openxmlformats.org/drawingml/2006/picture">
+                  <pic:nvPicPr>
+                    <pic:cNvPr id="1" name=""/>
+                    <pic:cNvPicPr/>
+                  </pic:nvPicPr>
+                  <pic:blipFill>
+                    <a:blip r:embed="rId17"/>
+                    <a:stretch>
+                      <a:fillRect/>
+                    </a:stretch>
+                  </pic:blipFill>
+                  <pic:spPr>
+                    <a:xfrm>
+                      <a:off x="0" y="0"/>
+                      <a:ext cx="3327438" cy="3549267"/>
+                    </a:xfrm>
+                    <a:prstGeom prst="rect">
+                      <a:avLst/>
+                    </a:prstGeom>
+                  </pic:spPr>
+                </pic:pic>
+              </a:graphicData>
+            </a:graphic>
+          </wp:inline>
+        </w:drawing>
+      </w:r>
+    </w:p>
+    <w:p>
+      <w:pPr>
+        <w:jc w:val="center"/>
+        <w:rPr>
+          <w:rFonts w:ascii="Times New Roman" w:hAnsi="Times New Roman" w:cs="Times New Roman"/>
+          <w:color w:val="000000" w:themeColor="text1"/>
+          <w:sz w:val="24"/>
+          <w:szCs w:val="24"/>
+        </w:rPr>
+      </w:pPr>
+      <w:r>
+        <w:rPr>
+          <w:rFonts w:ascii="Times New Roman" w:hAnsi="Times New Roman" w:cs="Times New Roman"/>
+          <w:b/>
+          <w:bCs/>
+          <w:color w:val="000000" w:themeColor="text1"/>
+          <w:sz w:val="24"/>
+          <w:szCs w:val="24"/>
+        </w:rPr>
+        <w:t xml:space="preserve">Figure 10: </w:t>
+      </w:r>
+      <w:r>
+        <w:rPr>
+          <w:rFonts w:ascii="Times New Roman" w:hAnsi="Times New Roman" w:cs="Times New Roman"/>
+          <w:color w:val="000000" w:themeColor="text1"/>
+          <w:sz w:val="24"/>
+          <w:szCs w:val="24"/>
+        </w:rPr>
+        <w:t>Prime list can be appended to key list of a septuple</w:t>
+      </w:r>
+    </w:p>
+    <w:p>
+      <w:pPr>
+        <w:rPr>
+          <w:rFonts w:ascii="Times New Roman" w:hAnsi="Times New Roman" w:cs="Times New Roman"/>
+          <w:color w:val="000000" w:themeColor="text1"/>
+          <w:sz w:val="24"/>
+          <w:szCs w:val="24"/>
+        </w:rPr>
+      </w:pPr>
+      <w:r>
+        <w:rPr>
+          <w:rFonts w:ascii="Times New Roman" w:hAnsi="Times New Roman" w:cs="Times New Roman"/>
+          <w:color w:val="000000" w:themeColor="text1"/>
+          <w:sz w:val="24"/>
+          <w:szCs w:val="24"/>
+        </w:rPr>
+        <w:lastRenderedPageBreak/>
+        <w:t xml:space="preserve">As shown, the primes between 2 and 100 are added to the chosen septuple.  In contrast with </w:t>
+      </w:r>
+      <w:r>
+        <w:rPr>
+          <w:rFonts w:ascii="Times New Roman" w:hAnsi="Times New Roman" w:cs="Times New Roman"/>
+          <w:b/>
+          <w:bCs/>
+          <w:color w:val="000000" w:themeColor="text1"/>
+          <w:sz w:val="24"/>
+          <w:szCs w:val="24"/>
+        </w:rPr>
+        <w:t>Figure 9</w:t>
+      </w:r>
+      <w:r>
+        <w:rPr>
+          <w:rFonts w:ascii="Times New Roman" w:hAnsi="Times New Roman" w:cs="Times New Roman"/>
+          <w:color w:val="000000" w:themeColor="text1"/>
+          <w:sz w:val="24"/>
+          <w:szCs w:val="24"/>
+        </w:rPr>
+        <w:t>, the following screenshot shows the new output upon viewing the keys for the same septuple.</w:t>
+      </w:r>
+      <w:r>
+        <w:rPr>
+          <w:rFonts w:ascii="Times New Roman" w:hAnsi="Times New Roman" w:cs="Times New Roman"/>
+          <w:color w:val="000000" w:themeColor="text1"/>
+          <w:sz w:val="24"/>
+          <w:szCs w:val="24"/>
+        </w:rPr>
+        <w:t xml:space="preserve">  </w:t>
+      </w:r>
+    </w:p>
+    <w:p>
+      <w:pPr>
+        <w:jc w:val="center"/>
+        <w:rPr>
+          <w:rFonts w:ascii="Times New Roman" w:hAnsi="Times New Roman" w:cs="Times New Roman"/>
+        </w:rPr>
+      </w:pPr>
+      <w:r>
+        <w:rPr>
+          <w:noProof/>
+        </w:rPr>
+        <w:drawing>
+          <wp:inline distT="0" distB="0" distL="0" distR="0" wp14:anchorId="0ACE959A" wp14:editId="2D36BB16">
+            <wp:extent cx="3695700" cy="3573694"/>
+            <wp:effectExtent l="0" t="0" r="0" b="8255"/>
+            <wp:docPr id="13" name="Picture 13"/>
+            <wp:cNvGraphicFramePr>
+              <a:graphicFrameLocks xmlns:a="http://schemas.openxmlformats.org/drawingml/2006/main" noChangeAspect="1"/>
+            </wp:cNvGraphicFramePr>
+            <a:graphic xmlns:a="http://schemas.openxmlformats.org/drawingml/2006/main">
+              <a:graphicData uri="http://schemas.openxmlformats.org/drawingml/2006/picture">
+                <pic:pic xmlns:pic="http://schemas.openxmlformats.org/drawingml/2006/picture">
+                  <pic:nvPicPr>
+                    <pic:cNvPr id="1" name=""/>
+                    <pic:cNvPicPr/>
+                  </pic:nvPicPr>
+                  <pic:blipFill>
+                    <a:blip r:embed="rId18"/>
+                    <a:stretch>
+                      <a:fillRect/>
+                    </a:stretch>
+                  </pic:blipFill>
+                  <pic:spPr>
+                    <a:xfrm>
+                      <a:off x="0" y="0"/>
+                      <a:ext cx="3701606" cy="3579405"/>
+                    </a:xfrm>
+                    <a:prstGeom prst="rect">
+                      <a:avLst/>
+                    </a:prstGeom>
+                  </pic:spPr>
+                </pic:pic>
+              </a:graphicData>
+            </a:graphic>
+          </wp:inline>
+        </w:drawing>
+      </w:r>
+    </w:p>
+    <w:p>
+      <w:pPr>
+        <w:jc w:val="center"/>
+        <w:rPr>
+          <w:rFonts w:ascii="Times New Roman" w:hAnsi="Times New Roman" w:cs="Times New Roman"/>
+          <w:sz w:val="24"/>
+          <w:szCs w:val="24"/>
+        </w:rPr>
+      </w:pPr>
+      <w:r>
+        <w:rPr>
+          <w:rFonts w:ascii="Times New Roman" w:hAnsi="Times New Roman" w:cs="Times New Roman"/>
+          <w:b/>
+          <w:bCs/>
+        </w:rPr>
+        <w:t xml:space="preserve">Figure 11: </w:t>
+      </w:r>
+      <w:r>
+        <w:rPr>
+          <w:rFonts w:ascii="Times New Roman" w:hAnsi="Times New Roman" w:cs="Times New Roman"/>
+          <w:sz w:val="24"/>
+          <w:szCs w:val="24"/>
+        </w:rPr>
+        <w:t>Twenty four additional keys now exist in the key list</w:t>
+      </w:r>
+    </w:p>
+    <w:p>
+      <w:pPr>
+        <w:rPr>
+          <w:rFonts w:ascii="Times New Roman" w:hAnsi="Times New Roman" w:cs="Times New Roman"/>
+          <w:sz w:val="24"/>
+          <w:szCs w:val="24"/>
+        </w:rPr>
+      </w:pPr>
+      <w:r>
+        <w:rPr>
+          <w:rFonts w:ascii="Times New Roman" w:hAnsi="Times New Roman" w:cs="Times New Roman"/>
+          <w:sz w:val="24"/>
+          <w:szCs w:val="24"/>
+        </w:rPr>
+        <w:t>It is worth noting that the loaded key in the septuple is 257.  Option ‘2’ in the key management menu allows choosing a new key from a septuples key list.  The septuple object will regenerate the D and K values accordingly upon swapping of the key value.</w:t>
+      </w:r>
+    </w:p>
+    <w:p>
+      <w:pPr>
+        <w:rPr>
+          <w:rFonts w:ascii="Times New Roman" w:hAnsi="Times New Roman" w:cs="Times New Roman"/>
+          <w:sz w:val="24"/>
+          <w:szCs w:val="24"/>
+        </w:rPr>
+      </w:pPr>
     </w:p>
     <w:p>
       <w:pPr>
@@ -2845,7 +3591,7 @@
       </w:pPr>
     </w:p>
     <w:sectPr>
-      <w:headerReference w:type="default" r:id="rId17"/>
+      <w:headerReference w:type="default" r:id="rId19"/>
       <w:pgSz w:w="12240" w:h="15840"/>
       <w:pgMar w:top="1440" w:right="1440" w:bottom="1440" w:left="1440" w:header="720" w:footer="720" w:gutter="0"/>
       <w:cols w:space="720"/>
@@ -4063,6 +4809,119 @@
       </w:rPr>
     </w:lvl>
   </w:abstractNum>
+  <w:abstractNum w:abstractNumId="10" w15:restartNumberingAfterBreak="0">
+    <w:nsid w:val="6F107895"/>
+    <w:multiLevelType w:val="hybridMultilevel"/>
+    <w:tmpl w:val="824E7892"/>
+    <w:lvl w:ilvl="0" w:tplc="04090001">
+      <w:start w:val="1"/>
+      <w:numFmt w:val="bullet"/>
+      <w:lvlText w:val=""/>
+      <w:lvlJc w:val="left"/>
+      <w:pPr>
+        <w:ind w:left="720" w:hanging="360"/>
+      </w:pPr>
+      <w:rPr>
+        <w:rFonts w:ascii="Symbol" w:hAnsi="Symbol" w:hint="default"/>
+      </w:rPr>
+    </w:lvl>
+    <w:lvl w:ilvl="1" w:tplc="04090003" w:tentative="1">
+      <w:start w:val="1"/>
+      <w:numFmt w:val="bullet"/>
+      <w:lvlText w:val="o"/>
+      <w:lvlJc w:val="left"/>
+      <w:pPr>
+        <w:ind w:left="1440" w:hanging="360"/>
+      </w:pPr>
+      <w:rPr>
+        <w:rFonts w:ascii="Courier New" w:hAnsi="Courier New" w:cs="Courier New" w:hint="default"/>
+      </w:rPr>
+    </w:lvl>
+    <w:lvl w:ilvl="2" w:tplc="04090005" w:tentative="1">
+      <w:start w:val="1"/>
+      <w:numFmt w:val="bullet"/>
+      <w:lvlText w:val=""/>
+      <w:lvlJc w:val="left"/>
+      <w:pPr>
+        <w:ind w:left="2160" w:hanging="360"/>
+      </w:pPr>
+      <w:rPr>
+        <w:rFonts w:ascii="Wingdings" w:hAnsi="Wingdings" w:hint="default"/>
+      </w:rPr>
+    </w:lvl>
+    <w:lvl w:ilvl="3" w:tplc="04090001" w:tentative="1">
+      <w:start w:val="1"/>
+      <w:numFmt w:val="bullet"/>
+      <w:lvlText w:val=""/>
+      <w:lvlJc w:val="left"/>
+      <w:pPr>
+        <w:ind w:left="2880" w:hanging="360"/>
+      </w:pPr>
+      <w:rPr>
+        <w:rFonts w:ascii="Symbol" w:hAnsi="Symbol" w:hint="default"/>
+      </w:rPr>
+    </w:lvl>
+    <w:lvl w:ilvl="4" w:tplc="04090003" w:tentative="1">
+      <w:start w:val="1"/>
+      <w:numFmt w:val="bullet"/>
+      <w:lvlText w:val="o"/>
+      <w:lvlJc w:val="left"/>
+      <w:pPr>
+        <w:ind w:left="3600" w:hanging="360"/>
+      </w:pPr>
+      <w:rPr>
+        <w:rFonts w:ascii="Courier New" w:hAnsi="Courier New" w:cs="Courier New" w:hint="default"/>
+      </w:rPr>
+    </w:lvl>
+    <w:lvl w:ilvl="5" w:tplc="04090005" w:tentative="1">
+      <w:start w:val="1"/>
+      <w:numFmt w:val="bullet"/>
+      <w:lvlText w:val=""/>
+      <w:lvlJc w:val="left"/>
+      <w:pPr>
+        <w:ind w:left="4320" w:hanging="360"/>
+      </w:pPr>
+      <w:rPr>
+        <w:rFonts w:ascii="Wingdings" w:hAnsi="Wingdings" w:hint="default"/>
+      </w:rPr>
+    </w:lvl>
+    <w:lvl w:ilvl="6" w:tplc="04090001" w:tentative="1">
+      <w:start w:val="1"/>
+      <w:numFmt w:val="bullet"/>
+      <w:lvlText w:val=""/>
+      <w:lvlJc w:val="left"/>
+      <w:pPr>
+        <w:ind w:left="5040" w:hanging="360"/>
+      </w:pPr>
+      <w:rPr>
+        <w:rFonts w:ascii="Symbol" w:hAnsi="Symbol" w:hint="default"/>
+      </w:rPr>
+    </w:lvl>
+    <w:lvl w:ilvl="7" w:tplc="04090003" w:tentative="1">
+      <w:start w:val="1"/>
+      <w:numFmt w:val="bullet"/>
+      <w:lvlText w:val="o"/>
+      <w:lvlJc w:val="left"/>
+      <w:pPr>
+        <w:ind w:left="5760" w:hanging="360"/>
+      </w:pPr>
+      <w:rPr>
+        <w:rFonts w:ascii="Courier New" w:hAnsi="Courier New" w:cs="Courier New" w:hint="default"/>
+      </w:rPr>
+    </w:lvl>
+    <w:lvl w:ilvl="8" w:tplc="04090005" w:tentative="1">
+      <w:start w:val="1"/>
+      <w:numFmt w:val="bullet"/>
+      <w:lvlText w:val=""/>
+      <w:lvlJc w:val="left"/>
+      <w:pPr>
+        <w:ind w:left="6480" w:hanging="360"/>
+      </w:pPr>
+      <w:rPr>
+        <w:rFonts w:ascii="Wingdings" w:hAnsi="Wingdings" w:hint="default"/>
+      </w:rPr>
+    </w:lvl>
+  </w:abstractNum>
   <w:num w:numId="1">
     <w:abstractNumId w:val="0"/>
   </w:num>
@@ -4092,6 +4951,9 @@
   </w:num>
   <w:num w:numId="10">
     <w:abstractNumId w:val="3"/>
+  </w:num>
+  <w:num w:numId="11">
+    <w:abstractNumId w:val="10"/>
   </w:num>
 </w:numbering>
 </file>
@@ -5079,7 +5941,7 @@
 </file>
 
 <file path=customXml/itemProps1.xml><?xml version="1.0" encoding="utf-8"?>
-<ds:datastoreItem xmlns:ds="http://schemas.openxmlformats.org/officeDocument/2006/customXml" ds:itemID="{6F327451-ACD5-4B1E-8BA5-928060FE1BDB}">
+<ds:datastoreItem xmlns:ds="http://schemas.openxmlformats.org/officeDocument/2006/customXml" ds:itemID="{BB1DCA81-D33A-415C-BB52-56636E042175}">
   <ds:schemaRefs>
     <ds:schemaRef ds:uri="http://schemas.openxmlformats.org/officeDocument/2006/bibliography"/>
   </ds:schemaRefs>

</xml_diff>

<commit_message>
Fixed data saving and loading to function within a "Profiles" folder for easier and less clobbered file structuring
</commit_message>
<xml_diff>
--- a/Python_Code/RSA_Sandbox_User_Manual.docx
+++ b/Python_Code/RSA_Sandbox_User_Manual.docx
@@ -3327,8 +3327,6 @@
         </w:rPr>
         <w:t xml:space="preserve">in the program.  </w:t>
       </w:r>
-      <w:bookmarkStart w:id="1" w:name="_GoBack"/>
-      <w:bookmarkEnd w:id="1"/>
       <w:r>
         <w:rPr>
           <w:rFonts w:ascii="Times New Roman" w:hAnsi="Times New Roman" w:cs="Times New Roman"/>
@@ -3558,17 +3556,183 @@
           <w:sz w:val="24"/>
           <w:szCs w:val="24"/>
         </w:rPr>
-        <w:t>It is worth noting that the loaded key in the septuple is 257.  Option ‘2’ in the key management menu allows choosing a new key from a septuples key list.  The septuple object will regenerate the D and K values accordingly upon swapping of the key value.</w:t>
-      </w:r>
-    </w:p>
-    <w:p>
-      <w:pPr>
-        <w:rPr>
-          <w:rFonts w:ascii="Times New Roman" w:hAnsi="Times New Roman" w:cs="Times New Roman"/>
-          <w:sz w:val="24"/>
-          <w:szCs w:val="24"/>
-        </w:rPr>
-      </w:pPr>
+        <w:t>It is worth noting that the loaded key in the septuple is 257.  Option ‘2’ in the key management menu allows choosing a new key from a septuples key list.  The septuple object will regenerate the D and K values accordingly upon swapping of the key value</w:t>
+      </w:r>
+      <w:r>
+        <w:rPr>
+          <w:rFonts w:ascii="Times New Roman" w:hAnsi="Times New Roman" w:cs="Times New Roman"/>
+          <w:sz w:val="24"/>
+          <w:szCs w:val="24"/>
+        </w:rPr>
+        <w:t>.  For convenience, a user can enter a key value that does not exist when swapping keys.  The program will detect this, ensure co-primality is met, and perform the swap whilst adding the new key to the dictionary.</w:t>
+      </w:r>
+    </w:p>
+    <w:p>
+      <w:pPr>
+        <w:rPr>
+          <w:rFonts w:ascii="Times New Roman" w:hAnsi="Times New Roman" w:cs="Times New Roman"/>
+          <w:b/>
+          <w:bCs/>
+          <w:sz w:val="28"/>
+          <w:szCs w:val="28"/>
+        </w:rPr>
+      </w:pPr>
+      <w:r>
+        <w:rPr>
+          <w:rFonts w:ascii="Times New Roman" w:hAnsi="Times New Roman" w:cs="Times New Roman"/>
+          <w:b/>
+          <w:bCs/>
+          <w:sz w:val="28"/>
+          <w:szCs w:val="28"/>
+        </w:rPr>
+        <w:t>3.0 Saving and Loading Data</w:t>
+      </w:r>
+    </w:p>
+    <w:p>
+      <w:pPr>
+        <w:rPr>
+          <w:rFonts w:ascii="Times New Roman" w:hAnsi="Times New Roman" w:cs="Times New Roman"/>
+          <w:sz w:val="24"/>
+          <w:szCs w:val="24"/>
+        </w:rPr>
+      </w:pPr>
+      <w:r>
+        <w:rPr>
+          <w:rFonts w:ascii="Times New Roman" w:hAnsi="Times New Roman" w:cs="Times New Roman"/>
+          <w:sz w:val="24"/>
+          <w:szCs w:val="24"/>
+        </w:rPr>
+        <w:t>Users can save</w:t>
+      </w:r>
+      <w:r>
+        <w:rPr>
+          <w:rFonts w:ascii="Times New Roman" w:hAnsi="Times New Roman" w:cs="Times New Roman"/>
+          <w:sz w:val="24"/>
+          <w:szCs w:val="24"/>
+        </w:rPr>
+        <w:t xml:space="preserve"> </w:t>
+      </w:r>
+      <w:r>
+        <w:rPr>
+          <w:rFonts w:ascii="Times New Roman" w:hAnsi="Times New Roman" w:cs="Times New Roman"/>
+          <w:sz w:val="24"/>
+          <w:szCs w:val="24"/>
+        </w:rPr>
+        <w:t>all septuple</w:t>
+      </w:r>
+      <w:r>
+        <w:rPr>
+          <w:rFonts w:ascii="Times New Roman" w:hAnsi="Times New Roman" w:cs="Times New Roman"/>
+          <w:sz w:val="24"/>
+          <w:szCs w:val="24"/>
+        </w:rPr>
+        <w:t>s</w:t>
+      </w:r>
+      <w:r>
+        <w:rPr>
+          <w:rFonts w:ascii="Times New Roman" w:hAnsi="Times New Roman" w:cs="Times New Roman"/>
+          <w:sz w:val="24"/>
+          <w:szCs w:val="24"/>
+        </w:rPr>
+        <w:t xml:space="preserve">, keys, prime numbers, and active septuple information to a </w:t>
+      </w:r>
+      <w:r>
+        <w:rPr>
+          <w:rFonts w:ascii="Times New Roman" w:hAnsi="Times New Roman" w:cs="Times New Roman"/>
+          <w:sz w:val="24"/>
+          <w:szCs w:val="24"/>
+        </w:rPr>
+        <w:t>personal</w:t>
+      </w:r>
+      <w:r>
+        <w:rPr>
+          <w:rFonts w:ascii="Times New Roman" w:hAnsi="Times New Roman" w:cs="Times New Roman"/>
+          <w:sz w:val="24"/>
+          <w:szCs w:val="24"/>
+        </w:rPr>
+        <w:t xml:space="preserve"> profile for later restoration.  The data saving/loading menu can be accessed by pressing ‘9’ from the main menu as seen below.</w:t>
+      </w:r>
+    </w:p>
+    <w:p>
+      <w:pPr>
+        <w:jc w:val="center"/>
+        <w:rPr>
+          <w:rFonts w:ascii="Times New Roman" w:hAnsi="Times New Roman" w:cs="Times New Roman"/>
+          <w:sz w:val="24"/>
+          <w:szCs w:val="24"/>
+        </w:rPr>
+      </w:pPr>
+      <w:r>
+        <w:rPr>
+          <w:noProof/>
+        </w:rPr>
+        <w:lastRenderedPageBreak/>
+        <w:drawing>
+          <wp:inline distT="0" distB="0" distL="0" distR="0" wp14:anchorId="009EF06D" wp14:editId="1231BD0E">
+            <wp:extent cx="3549380" cy="2179320"/>
+            <wp:effectExtent l="0" t="0" r="0" b="0"/>
+            <wp:docPr id="14" name="Picture 14"/>
+            <wp:cNvGraphicFramePr>
+              <a:graphicFrameLocks xmlns:a="http://schemas.openxmlformats.org/drawingml/2006/main" noChangeAspect="1"/>
+            </wp:cNvGraphicFramePr>
+            <a:graphic xmlns:a="http://schemas.openxmlformats.org/drawingml/2006/main">
+              <a:graphicData uri="http://schemas.openxmlformats.org/drawingml/2006/picture">
+                <pic:pic xmlns:pic="http://schemas.openxmlformats.org/drawingml/2006/picture">
+                  <pic:nvPicPr>
+                    <pic:cNvPr id="1" name=""/>
+                    <pic:cNvPicPr/>
+                  </pic:nvPicPr>
+                  <pic:blipFill>
+                    <a:blip r:embed="rId19"/>
+                    <a:stretch>
+                      <a:fillRect/>
+                    </a:stretch>
+                  </pic:blipFill>
+                  <pic:spPr>
+                    <a:xfrm>
+                      <a:off x="0" y="0"/>
+                      <a:ext cx="3558753" cy="2185075"/>
+                    </a:xfrm>
+                    <a:prstGeom prst="rect">
+                      <a:avLst/>
+                    </a:prstGeom>
+                  </pic:spPr>
+                </pic:pic>
+              </a:graphicData>
+            </a:graphic>
+          </wp:inline>
+        </w:drawing>
+      </w:r>
+    </w:p>
+    <w:p>
+      <w:pPr>
+        <w:jc w:val="center"/>
+        <w:rPr>
+          <w:rFonts w:ascii="Times New Roman" w:hAnsi="Times New Roman" w:cs="Times New Roman"/>
+          <w:sz w:val="24"/>
+          <w:szCs w:val="24"/>
+        </w:rPr>
+      </w:pPr>
+      <w:r>
+        <w:rPr>
+          <w:rFonts w:ascii="Times New Roman" w:hAnsi="Times New Roman" w:cs="Times New Roman"/>
+          <w:b/>
+          <w:bCs/>
+          <w:sz w:val="24"/>
+          <w:szCs w:val="24"/>
+        </w:rPr>
+        <w:t xml:space="preserve">Figure 12: </w:t>
+      </w:r>
+      <w:r>
+        <w:rPr>
+          <w:rFonts w:ascii="Times New Roman" w:hAnsi="Times New Roman" w:cs="Times New Roman"/>
+          <w:sz w:val="24"/>
+          <w:szCs w:val="24"/>
+        </w:rPr>
+        <w:t>Data can be saved and re-loaded from the system data management menu</w:t>
+      </w:r>
+      <w:bookmarkStart w:id="1" w:name="_GoBack"/>
+      <w:bookmarkEnd w:id="1"/>
     </w:p>
     <w:p>
       <w:pPr>
@@ -3591,7 +3755,7 @@
       </w:pPr>
     </w:p>
     <w:sectPr>
-      <w:headerReference w:type="default" r:id="rId19"/>
+      <w:headerReference w:type="default" r:id="rId20"/>
       <w:pgSz w:w="12240" w:h="15840"/>
       <w:pgMar w:top="1440" w:right="1440" w:bottom="1440" w:left="1440" w:header="720" w:footer="720" w:gutter="0"/>
       <w:cols w:space="720"/>
@@ -5941,7 +6105,7 @@
 </file>
 
 <file path=customXml/itemProps1.xml><?xml version="1.0" encoding="utf-8"?>
-<ds:datastoreItem xmlns:ds="http://schemas.openxmlformats.org/officeDocument/2006/customXml" ds:itemID="{BB1DCA81-D33A-415C-BB52-56636E042175}">
+<ds:datastoreItem xmlns:ds="http://schemas.openxmlformats.org/officeDocument/2006/customXml" ds:itemID="{7A8A3382-4651-43B8-BBFC-6C202515290D}">
   <ds:schemaRefs>
     <ds:schemaRef ds:uri="http://schemas.openxmlformats.org/officeDocument/2006/bibliography"/>
   </ds:schemaRefs>

</xml_diff>

<commit_message>
Added presentation to repo, finished user manual
</commit_message>
<xml_diff>
--- a/Python_Code/RSA_Sandbox_User_Manual.docx
+++ b/Python_Code/RSA_Sandbox_User_Manual.docx
@@ -244,79 +244,211 @@
         <w:jc w:val="center"/>
         <w:rPr>
           <w:rFonts w:ascii="Times New Roman" w:hAnsi="Times New Roman" w:cs="Times New Roman"/>
-          <w:sz w:val="28"/>
-          <w:szCs w:val="28"/>
-        </w:rPr>
-      </w:pPr>
-    </w:p>
-    <w:p>
-      <w:pPr>
-        <w:jc w:val="center"/>
-        <w:rPr>
-          <w:rFonts w:ascii="Times New Roman" w:hAnsi="Times New Roman" w:cs="Times New Roman"/>
-          <w:sz w:val="28"/>
-          <w:szCs w:val="28"/>
-        </w:rPr>
-      </w:pPr>
-    </w:p>
-    <w:p>
-      <w:pPr>
-        <w:jc w:val="center"/>
-        <w:rPr>
-          <w:rFonts w:ascii="Times New Roman" w:hAnsi="Times New Roman" w:cs="Times New Roman"/>
+          <w:b/>
+          <w:bCs/>
           <w:color w:val="FF0000"/>
-          <w:sz w:val="28"/>
-          <w:szCs w:val="28"/>
-        </w:rPr>
-      </w:pPr>
-      <w:r>
-        <w:rPr>
-          <w:rFonts w:ascii="Times New Roman" w:hAnsi="Times New Roman" w:cs="Times New Roman"/>
-          <w:b/>
-          <w:bCs/>
           <w:sz w:val="32"/>
           <w:szCs w:val="32"/>
         </w:rPr>
-        <w:t>Table of Contents</w:t>
-      </w:r>
-      <w:r>
-        <w:rPr>
-          <w:rFonts w:ascii="Times New Roman" w:hAnsi="Times New Roman" w:cs="Times New Roman"/>
-          <w:sz w:val="32"/>
-          <w:szCs w:val="32"/>
+      </w:pPr>
+      <w:r>
+        <w:rPr>
+          <w:rFonts w:ascii="Times New Roman" w:hAnsi="Times New Roman" w:cs="Times New Roman"/>
+          <w:b/>
+          <w:bCs/>
+          <w:sz w:val="36"/>
+          <w:szCs w:val="36"/>
+        </w:rPr>
+        <w:lastRenderedPageBreak/>
+        <w:t xml:space="preserve">Table of Contents </w:t>
+      </w:r>
+    </w:p>
+    <w:p>
+      <w:pPr>
+        <w:rPr>
+          <w:rFonts w:ascii="Times New Roman" w:hAnsi="Times New Roman" w:cs="Times New Roman"/>
+          <w:sz w:val="28"/>
+          <w:szCs w:val="28"/>
+        </w:rPr>
+      </w:pPr>
+      <w:r>
+        <w:rPr>
+          <w:rFonts w:ascii="Times New Roman" w:hAnsi="Times New Roman" w:cs="Times New Roman"/>
+          <w:b/>
+          <w:bCs/>
+          <w:sz w:val="28"/>
+          <w:szCs w:val="28"/>
+        </w:rPr>
+        <w:t xml:space="preserve">1.0 </w:t>
+      </w:r>
+      <w:r>
+        <w:rPr>
+          <w:rFonts w:ascii="Times New Roman" w:hAnsi="Times New Roman" w:cs="Times New Roman"/>
+          <w:b/>
+          <w:bCs/>
+          <w:sz w:val="28"/>
+          <w:szCs w:val="28"/>
+        </w:rPr>
+        <w:t>Overview</w:t>
+      </w:r>
+      <w:r>
+        <w:rPr>
+          <w:rFonts w:ascii="Times New Roman" w:hAnsi="Times New Roman" w:cs="Times New Roman"/>
+          <w:sz w:val="28"/>
+          <w:szCs w:val="28"/>
+        </w:rPr>
+        <w:t xml:space="preserve"> ------------------------------------------------------------------------------</w:t>
+      </w:r>
+      <w:r>
+        <w:rPr>
+          <w:rFonts w:ascii="Times New Roman" w:hAnsi="Times New Roman" w:cs="Times New Roman"/>
+          <w:sz w:val="28"/>
+          <w:szCs w:val="28"/>
+        </w:rPr>
+        <w:t>--</w:t>
+      </w:r>
+      <w:r>
+        <w:rPr>
+          <w:rFonts w:ascii="Times New Roman" w:hAnsi="Times New Roman" w:cs="Times New Roman"/>
+          <w:sz w:val="28"/>
+          <w:szCs w:val="28"/>
+        </w:rPr>
+        <w:t xml:space="preserve"> 3</w:t>
+      </w:r>
+      <w:r>
+        <w:rPr>
+          <w:rFonts w:ascii="Times New Roman" w:hAnsi="Times New Roman" w:cs="Times New Roman"/>
+          <w:sz w:val="28"/>
+          <w:szCs w:val="28"/>
         </w:rPr>
         <w:t xml:space="preserve"> </w:t>
       </w:r>
       <w:r>
         <w:rPr>
           <w:rFonts w:ascii="Times New Roman" w:hAnsi="Times New Roman" w:cs="Times New Roman"/>
-          <w:color w:val="FF0000"/>
-          <w:sz w:val="28"/>
-          <w:szCs w:val="28"/>
-        </w:rPr>
-        <w:t>FIX PAGE NUMBERS EVENTUALLY</w:t>
-      </w:r>
-    </w:p>
-    <w:p>
-      <w:pPr>
-        <w:pStyle w:val="ListParagraph"/>
-        <w:numPr>
-          <w:ilvl w:val="0"/>
-          <w:numId w:val="7"/>
-        </w:numPr>
-        <w:rPr>
-          <w:rFonts w:ascii="Times New Roman" w:hAnsi="Times New Roman" w:cs="Times New Roman"/>
-          <w:sz w:val="28"/>
-          <w:szCs w:val="28"/>
-        </w:rPr>
-      </w:pPr>
-      <w:r>
-        <w:rPr>
-          <w:rFonts w:ascii="Times New Roman" w:hAnsi="Times New Roman" w:cs="Times New Roman"/>
-          <w:sz w:val="28"/>
-          <w:szCs w:val="28"/>
-        </w:rPr>
-        <w:t>Overview --------------------------------------------------------------------------------- 3</w:t>
+          <w:sz w:val="28"/>
+          <w:szCs w:val="28"/>
+        </w:rPr>
+        <w:t xml:space="preserve">      </w:t>
+      </w:r>
+      <w:r>
+        <w:rPr>
+          <w:rFonts w:ascii="Times New Roman" w:hAnsi="Times New Roman" w:cs="Times New Roman"/>
+          <w:sz w:val="28"/>
+          <w:szCs w:val="28"/>
+        </w:rPr>
+        <w:br/>
+      </w:r>
+      <w:r>
+        <w:rPr>
+          <w:rFonts w:ascii="Times New Roman" w:hAnsi="Times New Roman" w:cs="Times New Roman"/>
+          <w:sz w:val="28"/>
+          <w:szCs w:val="28"/>
+        </w:rPr>
+        <w:tab/>
+        <w:t>1.1</w:t>
+      </w:r>
+      <w:r>
+        <w:rPr>
+          <w:rFonts w:ascii="Times New Roman" w:hAnsi="Times New Roman" w:cs="Times New Roman"/>
+          <w:sz w:val="28"/>
+          <w:szCs w:val="28"/>
+        </w:rPr>
+        <w:t>.0</w:t>
+      </w:r>
+      <w:r>
+        <w:rPr>
+          <w:rFonts w:ascii="Times New Roman" w:hAnsi="Times New Roman" w:cs="Times New Roman"/>
+          <w:sz w:val="28"/>
+          <w:szCs w:val="28"/>
+        </w:rPr>
+        <w:t xml:space="preserve"> Running the Tool ------------------------------------------------------------- 3</w:t>
+      </w:r>
+      <w:r>
+        <w:rPr>
+          <w:rFonts w:ascii="Times New Roman" w:hAnsi="Times New Roman" w:cs="Times New Roman"/>
+          <w:sz w:val="28"/>
+          <w:szCs w:val="28"/>
+        </w:rPr>
+        <w:br/>
+        <w:t xml:space="preserve">          1.2</w:t>
+      </w:r>
+      <w:r>
+        <w:rPr>
+          <w:rFonts w:ascii="Times New Roman" w:hAnsi="Times New Roman" w:cs="Times New Roman"/>
+          <w:sz w:val="28"/>
+          <w:szCs w:val="28"/>
+        </w:rPr>
+        <w:t>.0</w:t>
+      </w:r>
+      <w:r>
+        <w:rPr>
+          <w:rFonts w:ascii="Times New Roman" w:hAnsi="Times New Roman" w:cs="Times New Roman"/>
+          <w:sz w:val="28"/>
+          <w:szCs w:val="28"/>
+        </w:rPr>
+        <w:t xml:space="preserve"> Data and Profile Folders ----------------------------------------------------- 4</w:t>
+      </w:r>
+    </w:p>
+    <w:p>
+      <w:pPr>
+        <w:rPr>
+          <w:rFonts w:ascii="Times New Roman" w:hAnsi="Times New Roman" w:cs="Times New Roman"/>
+          <w:sz w:val="28"/>
+          <w:szCs w:val="28"/>
+        </w:rPr>
+      </w:pPr>
+      <w:r>
+        <w:rPr>
+          <w:rFonts w:ascii="Times New Roman" w:hAnsi="Times New Roman" w:cs="Times New Roman"/>
+          <w:b/>
+          <w:bCs/>
+          <w:sz w:val="28"/>
+          <w:szCs w:val="28"/>
+        </w:rPr>
+        <w:t xml:space="preserve">2.0 </w:t>
+      </w:r>
+      <w:r>
+        <w:rPr>
+          <w:rFonts w:ascii="Times New Roman" w:hAnsi="Times New Roman" w:cs="Times New Roman"/>
+          <w:b/>
+          <w:bCs/>
+          <w:sz w:val="28"/>
+          <w:szCs w:val="28"/>
+        </w:rPr>
+        <w:t>System Data Management</w:t>
+      </w:r>
+      <w:r>
+        <w:rPr>
+          <w:rFonts w:ascii="Times New Roman" w:hAnsi="Times New Roman" w:cs="Times New Roman"/>
+          <w:sz w:val="28"/>
+          <w:szCs w:val="28"/>
+        </w:rPr>
+        <w:t xml:space="preserve"> --------------------------------------------------------</w:t>
+      </w:r>
+      <w:r>
+        <w:rPr>
+          <w:rFonts w:ascii="Times New Roman" w:hAnsi="Times New Roman" w:cs="Times New Roman"/>
+          <w:sz w:val="28"/>
+          <w:szCs w:val="28"/>
+        </w:rPr>
+        <w:t>--</w:t>
+      </w:r>
+      <w:r>
+        <w:rPr>
+          <w:rFonts w:ascii="Times New Roman" w:hAnsi="Times New Roman" w:cs="Times New Roman"/>
+          <w:sz w:val="28"/>
+          <w:szCs w:val="28"/>
+        </w:rPr>
+        <w:t xml:space="preserve"> </w:t>
+      </w:r>
+      <w:r>
+        <w:rPr>
+          <w:rFonts w:ascii="Times New Roman" w:hAnsi="Times New Roman" w:cs="Times New Roman"/>
+          <w:sz w:val="28"/>
+          <w:szCs w:val="28"/>
+        </w:rPr>
+        <w:t>5</w:t>
       </w:r>
     </w:p>
     <w:p>
@@ -329,27 +461,45 @@
           <w:szCs w:val="28"/>
         </w:rPr>
       </w:pPr>
-    </w:p>
-    <w:p>
-      <w:pPr>
-        <w:pStyle w:val="ListParagraph"/>
-        <w:numPr>
-          <w:ilvl w:val="0"/>
-          <w:numId w:val="7"/>
-        </w:numPr>
-        <w:rPr>
-          <w:rFonts w:ascii="Times New Roman" w:hAnsi="Times New Roman" w:cs="Times New Roman"/>
-          <w:sz w:val="28"/>
-          <w:szCs w:val="28"/>
-        </w:rPr>
-      </w:pPr>
-      <w:r>
-        <w:rPr>
-          <w:rFonts w:ascii="Times New Roman" w:hAnsi="Times New Roman" w:cs="Times New Roman"/>
-          <w:sz w:val="28"/>
-          <w:szCs w:val="28"/>
-        </w:rPr>
-        <w:t>System Data Management ------------------------------------------------------------- 4</w:t>
+      <w:r>
+        <w:rPr>
+          <w:rFonts w:ascii="Times New Roman" w:hAnsi="Times New Roman" w:cs="Times New Roman"/>
+          <w:sz w:val="28"/>
+          <w:szCs w:val="28"/>
+        </w:rPr>
+        <w:t>2.1</w:t>
+      </w:r>
+      <w:r>
+        <w:rPr>
+          <w:rFonts w:ascii="Times New Roman" w:hAnsi="Times New Roman" w:cs="Times New Roman"/>
+          <w:sz w:val="28"/>
+          <w:szCs w:val="28"/>
+        </w:rPr>
+        <w:t>.0</w:t>
+      </w:r>
+      <w:r>
+        <w:rPr>
+          <w:rFonts w:ascii="Times New Roman" w:hAnsi="Times New Roman" w:cs="Times New Roman"/>
+          <w:sz w:val="28"/>
+          <w:szCs w:val="28"/>
+        </w:rPr>
+        <w:t xml:space="preserve"> </w:t>
+      </w:r>
+      <w:r>
+        <w:rPr>
+          <w:rFonts w:ascii="Times New Roman" w:hAnsi="Times New Roman" w:cs="Times New Roman"/>
+          <w:sz w:val="28"/>
+          <w:szCs w:val="28"/>
+        </w:rPr>
+        <w:t>Prime Number Management</w:t>
+      </w:r>
+      <w:r>
+        <w:rPr>
+          <w:rFonts w:ascii="Times New Roman" w:hAnsi="Times New Roman" w:cs="Times New Roman"/>
+          <w:sz w:val="28"/>
+          <w:szCs w:val="28"/>
+        </w:rPr>
+        <w:t xml:space="preserve"> --------------------------------------------------- 5</w:t>
       </w:r>
     </w:p>
     <w:p>
@@ -368,7 +518,79 @@
           <w:sz w:val="28"/>
           <w:szCs w:val="28"/>
         </w:rPr>
-        <w:t>2.1 Septuple Management ------------------------------------------------------------- 5</w:t>
+        <w:t>2.2</w:t>
+      </w:r>
+      <w:r>
+        <w:rPr>
+          <w:rFonts w:ascii="Times New Roman" w:hAnsi="Times New Roman" w:cs="Times New Roman"/>
+          <w:sz w:val="28"/>
+          <w:szCs w:val="28"/>
+        </w:rPr>
+        <w:t>.0</w:t>
+      </w:r>
+      <w:r>
+        <w:rPr>
+          <w:rFonts w:ascii="Times New Roman" w:hAnsi="Times New Roman" w:cs="Times New Roman"/>
+          <w:sz w:val="28"/>
+          <w:szCs w:val="28"/>
+        </w:rPr>
+        <w:t xml:space="preserve"> </w:t>
+      </w:r>
+      <w:r>
+        <w:rPr>
+          <w:rFonts w:ascii="Times New Roman" w:hAnsi="Times New Roman" w:cs="Times New Roman"/>
+          <w:sz w:val="28"/>
+          <w:szCs w:val="28"/>
+        </w:rPr>
+        <w:t>Septuple Objects</w:t>
+      </w:r>
+      <w:r>
+        <w:rPr>
+          <w:rFonts w:ascii="Times New Roman" w:hAnsi="Times New Roman" w:cs="Times New Roman"/>
+          <w:sz w:val="28"/>
+          <w:szCs w:val="28"/>
+        </w:rPr>
+        <w:t xml:space="preserve"> </w:t>
+      </w:r>
+      <w:r>
+        <w:rPr>
+          <w:rFonts w:ascii="Times New Roman" w:hAnsi="Times New Roman" w:cs="Times New Roman"/>
+          <w:sz w:val="28"/>
+          <w:szCs w:val="28"/>
+        </w:rPr>
+        <w:t>-----------</w:t>
+      </w:r>
+      <w:r>
+        <w:rPr>
+          <w:rFonts w:ascii="Times New Roman" w:hAnsi="Times New Roman" w:cs="Times New Roman"/>
+          <w:sz w:val="28"/>
+          <w:szCs w:val="28"/>
+        </w:rPr>
+        <w:t>-----------------------------------------------------</w:t>
+      </w:r>
+      <w:r>
+        <w:rPr>
+          <w:rFonts w:ascii="Times New Roman" w:hAnsi="Times New Roman" w:cs="Times New Roman"/>
+          <w:sz w:val="28"/>
+          <w:szCs w:val="28"/>
+        </w:rPr>
+        <w:t>-</w:t>
+      </w:r>
+      <w:r>
+        <w:rPr>
+          <w:rFonts w:ascii="Times New Roman" w:hAnsi="Times New Roman" w:cs="Times New Roman"/>
+          <w:sz w:val="28"/>
+          <w:szCs w:val="28"/>
+        </w:rPr>
+        <w:t xml:space="preserve"> </w:t>
+      </w:r>
+      <w:r>
+        <w:rPr>
+          <w:rFonts w:ascii="Times New Roman" w:hAnsi="Times New Roman" w:cs="Times New Roman"/>
+          <w:sz w:val="28"/>
+          <w:szCs w:val="28"/>
+        </w:rPr>
+        <w:t>6</w:t>
       </w:r>
     </w:p>
     <w:p>
@@ -387,145 +609,15 @@
           <w:sz w:val="28"/>
           <w:szCs w:val="28"/>
         </w:rPr>
-        <w:t xml:space="preserve">2.2 </w:t>
-      </w:r>
-      <w:r>
-        <w:rPr>
-          <w:rFonts w:ascii="Times New Roman" w:hAnsi="Times New Roman" w:cs="Times New Roman"/>
-          <w:sz w:val="28"/>
-          <w:szCs w:val="28"/>
-        </w:rPr>
-        <w:t xml:space="preserve">Prime Number </w:t>
-      </w:r>
-      <w:r>
-        <w:rPr>
-          <w:rFonts w:ascii="Times New Roman" w:hAnsi="Times New Roman" w:cs="Times New Roman"/>
-          <w:sz w:val="28"/>
-          <w:szCs w:val="28"/>
-        </w:rPr>
-        <w:t>Management</w:t>
-      </w:r>
-      <w:r>
-        <w:rPr>
-          <w:rFonts w:ascii="Times New Roman" w:hAnsi="Times New Roman" w:cs="Times New Roman"/>
-          <w:sz w:val="28"/>
-          <w:szCs w:val="28"/>
-        </w:rPr>
-        <w:t xml:space="preserve"> ------------------------------------------------------</w:t>
-      </w:r>
-      <w:r>
-        <w:rPr>
-          <w:rFonts w:ascii="Times New Roman" w:hAnsi="Times New Roman" w:cs="Times New Roman"/>
-          <w:sz w:val="28"/>
-          <w:szCs w:val="28"/>
-        </w:rPr>
-        <w:t xml:space="preserve"> </w:t>
-      </w:r>
-      <w:r>
-        <w:rPr>
-          <w:rFonts w:ascii="Times New Roman" w:hAnsi="Times New Roman" w:cs="Times New Roman"/>
-          <w:sz w:val="28"/>
-          <w:szCs w:val="28"/>
-        </w:rPr>
-        <w:t>6</w:t>
-      </w:r>
-      <w:r>
-        <w:rPr>
-          <w:rFonts w:ascii="Times New Roman" w:hAnsi="Times New Roman" w:cs="Times New Roman"/>
-          <w:sz w:val="28"/>
-          <w:szCs w:val="28"/>
-        </w:rPr>
-        <w:br/>
-        <w:t xml:space="preserve">2.3 </w:t>
-      </w:r>
-      <w:r>
-        <w:rPr>
-          <w:rFonts w:ascii="Times New Roman" w:hAnsi="Times New Roman" w:cs="Times New Roman"/>
-          <w:sz w:val="28"/>
-          <w:szCs w:val="28"/>
-        </w:rPr>
-        <w:t>Key</w:t>
-      </w:r>
-      <w:r>
-        <w:rPr>
-          <w:rFonts w:ascii="Times New Roman" w:hAnsi="Times New Roman" w:cs="Times New Roman"/>
-          <w:sz w:val="28"/>
-          <w:szCs w:val="28"/>
-        </w:rPr>
-        <w:t xml:space="preserve"> Management</w:t>
-      </w:r>
-      <w:r>
-        <w:rPr>
-          <w:rFonts w:ascii="Times New Roman" w:hAnsi="Times New Roman" w:cs="Times New Roman"/>
-          <w:sz w:val="28"/>
-          <w:szCs w:val="28"/>
-        </w:rPr>
-        <w:t>------------------------------------------------------</w:t>
-      </w:r>
-      <w:r>
-        <w:rPr>
-          <w:rFonts w:ascii="Times New Roman" w:hAnsi="Times New Roman" w:cs="Times New Roman"/>
-          <w:sz w:val="28"/>
-          <w:szCs w:val="28"/>
-        </w:rPr>
-        <w:t>-------------</w:t>
-      </w:r>
-      <w:r>
-        <w:rPr>
-          <w:rFonts w:ascii="Times New Roman" w:hAnsi="Times New Roman" w:cs="Times New Roman"/>
-          <w:sz w:val="28"/>
-          <w:szCs w:val="28"/>
-        </w:rPr>
-        <w:t xml:space="preserve"> 7</w:t>
-      </w:r>
-      <w:r>
-        <w:rPr>
-          <w:rFonts w:ascii="Times New Roman" w:hAnsi="Times New Roman" w:cs="Times New Roman"/>
-          <w:sz w:val="28"/>
-          <w:szCs w:val="28"/>
-        </w:rPr>
-        <w:br/>
-        <w:t>2.4 Saving</w:t>
-      </w:r>
-      <w:r>
-        <w:rPr>
-          <w:rFonts w:ascii="Times New Roman" w:hAnsi="Times New Roman" w:cs="Times New Roman"/>
-          <w:sz w:val="28"/>
-          <w:szCs w:val="28"/>
-        </w:rPr>
-        <w:t>/Loading</w:t>
-      </w:r>
-      <w:r>
-        <w:rPr>
-          <w:rFonts w:ascii="Times New Roman" w:hAnsi="Times New Roman" w:cs="Times New Roman"/>
-          <w:sz w:val="28"/>
-          <w:szCs w:val="28"/>
-        </w:rPr>
-        <w:t xml:space="preserve"> Data</w:t>
-      </w:r>
-      <w:r>
-        <w:rPr>
-          <w:rFonts w:ascii="Times New Roman" w:hAnsi="Times New Roman" w:cs="Times New Roman"/>
-          <w:sz w:val="28"/>
-          <w:szCs w:val="28"/>
-        </w:rPr>
-        <w:t xml:space="preserve"> --------------------------------------------------------------</w:t>
-      </w:r>
-      <w:r>
-        <w:rPr>
-          <w:rFonts w:ascii="Times New Roman" w:hAnsi="Times New Roman" w:cs="Times New Roman"/>
-          <w:sz w:val="28"/>
-          <w:szCs w:val="28"/>
-        </w:rPr>
-        <w:t xml:space="preserve"> 8</w:t>
-      </w:r>
-      <w:r>
-        <w:rPr>
-          <w:rFonts w:ascii="Times New Roman" w:hAnsi="Times New Roman" w:cs="Times New Roman"/>
-          <w:sz w:val="28"/>
-          <w:szCs w:val="28"/>
-        </w:rPr>
-        <w:br/>
+        <w:t xml:space="preserve">   2.2.1 The Active Septuple ---------------------------------------------------------- </w:t>
+      </w:r>
+      <w:r>
+        <w:rPr>
+          <w:rFonts w:ascii="Times New Roman" w:hAnsi="Times New Roman" w:cs="Times New Roman"/>
+          <w:sz w:val="28"/>
+          <w:szCs w:val="28"/>
+        </w:rPr>
+        <w:t>7</w:t>
       </w:r>
     </w:p>
     <w:p>
@@ -538,65 +630,133 @@
           <w:szCs w:val="28"/>
         </w:rPr>
       </w:pPr>
-    </w:p>
-    <w:p>
-      <w:pPr>
-        <w:pStyle w:val="ListParagraph"/>
-        <w:numPr>
-          <w:ilvl w:val="0"/>
-          <w:numId w:val="7"/>
-        </w:numPr>
-        <w:rPr>
-          <w:rFonts w:ascii="Times New Roman" w:hAnsi="Times New Roman" w:cs="Times New Roman"/>
-          <w:sz w:val="28"/>
-          <w:szCs w:val="28"/>
-        </w:rPr>
-      </w:pPr>
-      <w:r>
-        <w:rPr>
-          <w:rFonts w:ascii="Times New Roman" w:hAnsi="Times New Roman" w:cs="Times New Roman"/>
-          <w:sz w:val="28"/>
-          <w:szCs w:val="28"/>
-        </w:rPr>
-        <w:t>Saving</w:t>
-      </w:r>
-      <w:r>
-        <w:rPr>
-          <w:rFonts w:ascii="Times New Roman" w:hAnsi="Times New Roman" w:cs="Times New Roman"/>
-          <w:sz w:val="28"/>
-          <w:szCs w:val="28"/>
-        </w:rPr>
-        <w:t>/Loading</w:t>
-      </w:r>
-      <w:r>
-        <w:rPr>
-          <w:rFonts w:ascii="Times New Roman" w:hAnsi="Times New Roman" w:cs="Times New Roman"/>
-          <w:sz w:val="28"/>
-          <w:szCs w:val="28"/>
-        </w:rPr>
-        <w:t xml:space="preserve"> Data -----------------------------------------------------</w:t>
-      </w:r>
-    </w:p>
-    <w:p>
-      <w:pPr>
-        <w:pStyle w:val="ListParagraph"/>
-        <w:numPr>
-          <w:ilvl w:val="0"/>
-          <w:numId w:val="7"/>
-        </w:numPr>
-        <w:rPr>
-          <w:rFonts w:ascii="Times New Roman" w:hAnsi="Times New Roman" w:cs="Times New Roman"/>
-          <w:sz w:val="28"/>
-          <w:szCs w:val="28"/>
-        </w:rPr>
-      </w:pPr>
-      <w:r>
-        <w:rPr>
-          <w:rFonts w:ascii="Times New Roman" w:hAnsi="Times New Roman" w:cs="Times New Roman"/>
-          <w:sz w:val="28"/>
-          <w:szCs w:val="28"/>
-        </w:rPr>
-        <w:t>Encrypting/Decrypting Plaintext and Strings</w:t>
+      <w:r>
+        <w:rPr>
+          <w:rFonts w:ascii="Times New Roman" w:hAnsi="Times New Roman" w:cs="Times New Roman"/>
+          <w:sz w:val="28"/>
+          <w:szCs w:val="28"/>
+        </w:rPr>
+        <w:t xml:space="preserve">   2.2.2 Septuple Creation --------------------------------------------------------------</w:t>
+      </w:r>
+      <w:r>
+        <w:rPr>
+          <w:rFonts w:ascii="Times New Roman" w:hAnsi="Times New Roman" w:cs="Times New Roman"/>
+          <w:sz w:val="28"/>
+          <w:szCs w:val="28"/>
+        </w:rPr>
+        <w:t>8</w:t>
+      </w:r>
+      <w:r>
+        <w:rPr>
+          <w:rFonts w:ascii="Times New Roman" w:hAnsi="Times New Roman" w:cs="Times New Roman"/>
+          <w:sz w:val="28"/>
+          <w:szCs w:val="28"/>
+        </w:rPr>
+        <w:br/>
+      </w:r>
+      <w:r>
+        <w:rPr>
+          <w:rFonts w:ascii="Times New Roman" w:hAnsi="Times New Roman" w:cs="Times New Roman"/>
+          <w:sz w:val="28"/>
+          <w:szCs w:val="28"/>
+        </w:rPr>
+        <w:t xml:space="preserve">   </w:t>
+      </w:r>
+      <w:r>
+        <w:rPr>
+          <w:rFonts w:ascii="Times New Roman" w:hAnsi="Times New Roman" w:cs="Times New Roman"/>
+          <w:sz w:val="28"/>
+          <w:szCs w:val="28"/>
+        </w:rPr>
+        <w:t>2.</w:t>
+      </w:r>
+      <w:r>
+        <w:rPr>
+          <w:rFonts w:ascii="Times New Roman" w:hAnsi="Times New Roman" w:cs="Times New Roman"/>
+          <w:sz w:val="28"/>
+          <w:szCs w:val="28"/>
+        </w:rPr>
+        <w:t>2.</w:t>
+      </w:r>
+      <w:r>
+        <w:rPr>
+          <w:rFonts w:ascii="Times New Roman" w:hAnsi="Times New Roman" w:cs="Times New Roman"/>
+          <w:sz w:val="28"/>
+          <w:szCs w:val="28"/>
+        </w:rPr>
+        <w:t xml:space="preserve">3 </w:t>
+      </w:r>
+      <w:r>
+        <w:rPr>
+          <w:rFonts w:ascii="Times New Roman" w:hAnsi="Times New Roman" w:cs="Times New Roman"/>
+          <w:sz w:val="28"/>
+          <w:szCs w:val="28"/>
+        </w:rPr>
+        <w:t>Septuple Creation from Primes</w:t>
+      </w:r>
+      <w:r>
+        <w:rPr>
+          <w:rFonts w:ascii="Times New Roman" w:hAnsi="Times New Roman" w:cs="Times New Roman"/>
+          <w:sz w:val="28"/>
+          <w:szCs w:val="28"/>
+        </w:rPr>
+        <w:t>-------------------------</w:t>
+      </w:r>
+      <w:r>
+        <w:rPr>
+          <w:rFonts w:ascii="Times New Roman" w:hAnsi="Times New Roman" w:cs="Times New Roman"/>
+          <w:sz w:val="28"/>
+          <w:szCs w:val="28"/>
+        </w:rPr>
+        <w:t>----</w:t>
+      </w:r>
+      <w:r>
+        <w:rPr>
+          <w:rFonts w:ascii="Times New Roman" w:hAnsi="Times New Roman" w:cs="Times New Roman"/>
+          <w:sz w:val="28"/>
+          <w:szCs w:val="28"/>
+        </w:rPr>
+        <w:t>-----</w:t>
+      </w:r>
+      <w:r>
+        <w:rPr>
+          <w:rFonts w:ascii="Times New Roman" w:hAnsi="Times New Roman" w:cs="Times New Roman"/>
+          <w:sz w:val="28"/>
+          <w:szCs w:val="28"/>
+        </w:rPr>
+        <w:t>-------------</w:t>
+      </w:r>
+      <w:r>
+        <w:rPr>
+          <w:rFonts w:ascii="Times New Roman" w:hAnsi="Times New Roman" w:cs="Times New Roman"/>
+          <w:sz w:val="28"/>
+          <w:szCs w:val="28"/>
+        </w:rPr>
+        <w:t>9</w:t>
+      </w:r>
+      <w:r>
+        <w:rPr>
+          <w:rFonts w:ascii="Times New Roman" w:hAnsi="Times New Roman" w:cs="Times New Roman"/>
+          <w:sz w:val="28"/>
+          <w:szCs w:val="28"/>
+        </w:rPr>
+        <w:br/>
+      </w:r>
+      <w:r>
+        <w:rPr>
+          <w:rFonts w:ascii="Times New Roman" w:hAnsi="Times New Roman" w:cs="Times New Roman"/>
+          <w:sz w:val="28"/>
+          <w:szCs w:val="28"/>
+        </w:rPr>
+        <w:t>2.3.0 Key Management ----------------------------------------------------------------</w:t>
+      </w:r>
+      <w:r>
+        <w:rPr>
+          <w:rFonts w:ascii="Times New Roman" w:hAnsi="Times New Roman" w:cs="Times New Roman"/>
+          <w:sz w:val="28"/>
+          <w:szCs w:val="28"/>
+        </w:rPr>
+        <w:t xml:space="preserve"> 9</w:t>
       </w:r>
     </w:p>
     <w:p>
@@ -609,27 +769,21 @@
           <w:szCs w:val="28"/>
         </w:rPr>
       </w:pPr>
-    </w:p>
-    <w:p>
-      <w:pPr>
-        <w:pStyle w:val="ListParagraph"/>
-        <w:numPr>
-          <w:ilvl w:val="0"/>
-          <w:numId w:val="7"/>
-        </w:numPr>
-        <w:rPr>
-          <w:rFonts w:ascii="Times New Roman" w:hAnsi="Times New Roman" w:cs="Times New Roman"/>
-          <w:sz w:val="28"/>
-          <w:szCs w:val="28"/>
-        </w:rPr>
-      </w:pPr>
-      <w:r>
-        <w:rPr>
-          <w:rFonts w:ascii="Times New Roman" w:hAnsi="Times New Roman" w:cs="Times New Roman"/>
-          <w:sz w:val="28"/>
-          <w:szCs w:val="28"/>
-        </w:rPr>
-        <w:t>Fixed Point Analysis</w:t>
+      <w:r>
+        <w:rPr>
+          <w:rFonts w:ascii="Times New Roman" w:hAnsi="Times New Roman" w:cs="Times New Roman"/>
+          <w:sz w:val="28"/>
+          <w:szCs w:val="28"/>
+        </w:rPr>
+        <w:t>2.4.0 Displaying System Data -------------------------------------------------------</w:t>
+      </w:r>
+      <w:r>
+        <w:rPr>
+          <w:rFonts w:ascii="Times New Roman" w:hAnsi="Times New Roman" w:cs="Times New Roman"/>
+          <w:sz w:val="28"/>
+          <w:szCs w:val="28"/>
+        </w:rPr>
+        <w:t xml:space="preserve"> 11</w:t>
       </w:r>
     </w:p>
     <w:p>
@@ -642,27 +796,293 @@
           <w:szCs w:val="28"/>
         </w:rPr>
       </w:pPr>
-    </w:p>
-    <w:p>
-      <w:pPr>
-        <w:pStyle w:val="ListParagraph"/>
-        <w:numPr>
-          <w:ilvl w:val="0"/>
-          <w:numId w:val="7"/>
-        </w:numPr>
-        <w:rPr>
-          <w:rFonts w:ascii="Times New Roman" w:hAnsi="Times New Roman" w:cs="Times New Roman"/>
-          <w:sz w:val="28"/>
-          <w:szCs w:val="28"/>
-        </w:rPr>
-      </w:pPr>
-      <w:r>
-        <w:rPr>
-          <w:rFonts w:ascii="Times New Roman" w:hAnsi="Times New Roman" w:cs="Times New Roman"/>
-          <w:sz w:val="28"/>
-          <w:szCs w:val="28"/>
-        </w:rPr>
-        <w:t>Output Files</w:t>
+      <w:r>
+        <w:rPr>
+          <w:rFonts w:ascii="Times New Roman" w:hAnsi="Times New Roman" w:cs="Times New Roman"/>
+          <w:sz w:val="28"/>
+          <w:szCs w:val="28"/>
+        </w:rPr>
+        <w:t>2.5.0 Saving and Loading System Data--------------------------------------------</w:t>
+      </w:r>
+      <w:r>
+        <w:rPr>
+          <w:rFonts w:ascii="Times New Roman" w:hAnsi="Times New Roman" w:cs="Times New Roman"/>
+          <w:sz w:val="28"/>
+          <w:szCs w:val="28"/>
+        </w:rPr>
+        <w:t>- 12</w:t>
+      </w:r>
+    </w:p>
+    <w:p>
+      <w:pPr>
+        <w:rPr>
+          <w:rFonts w:ascii="Times New Roman" w:hAnsi="Times New Roman" w:cs="Times New Roman"/>
+          <w:sz w:val="28"/>
+          <w:szCs w:val="28"/>
+        </w:rPr>
+      </w:pPr>
+      <w:r>
+        <w:rPr>
+          <w:rFonts w:ascii="Times New Roman" w:hAnsi="Times New Roman" w:cs="Times New Roman"/>
+          <w:b/>
+          <w:bCs/>
+          <w:sz w:val="28"/>
+          <w:szCs w:val="28"/>
+        </w:rPr>
+        <w:t>3</w:t>
+      </w:r>
+      <w:r>
+        <w:rPr>
+          <w:rFonts w:ascii="Times New Roman" w:hAnsi="Times New Roman" w:cs="Times New Roman"/>
+          <w:b/>
+          <w:bCs/>
+          <w:sz w:val="28"/>
+          <w:szCs w:val="28"/>
+        </w:rPr>
+        <w:t xml:space="preserve">.0 </w:t>
+      </w:r>
+      <w:r>
+        <w:rPr>
+          <w:rFonts w:ascii="Times New Roman" w:hAnsi="Times New Roman" w:cs="Times New Roman"/>
+          <w:b/>
+          <w:bCs/>
+          <w:sz w:val="28"/>
+          <w:szCs w:val="28"/>
+        </w:rPr>
+        <w:t>Encrypting Plaintext and Strings</w:t>
+      </w:r>
+      <w:r>
+        <w:rPr>
+          <w:rFonts w:ascii="Times New Roman" w:hAnsi="Times New Roman" w:cs="Times New Roman"/>
+          <w:sz w:val="28"/>
+          <w:szCs w:val="28"/>
+        </w:rPr>
+        <w:t xml:space="preserve"> ------------------------------------------------- </w:t>
+      </w:r>
+      <w:r>
+        <w:rPr>
+          <w:rFonts w:ascii="Times New Roman" w:hAnsi="Times New Roman" w:cs="Times New Roman"/>
+          <w:sz w:val="28"/>
+          <w:szCs w:val="28"/>
+        </w:rPr>
+        <w:t>13</w:t>
+      </w:r>
+    </w:p>
+    <w:p>
+      <w:pPr>
+        <w:rPr>
+          <w:rFonts w:ascii="Times New Roman" w:hAnsi="Times New Roman" w:cs="Times New Roman"/>
+          <w:sz w:val="28"/>
+          <w:szCs w:val="28"/>
+        </w:rPr>
+      </w:pPr>
+      <w:r>
+        <w:rPr>
+          <w:rFonts w:ascii="Times New Roman" w:hAnsi="Times New Roman" w:cs="Times New Roman"/>
+          <w:sz w:val="28"/>
+          <w:szCs w:val="28"/>
+        </w:rPr>
+        <w:t xml:space="preserve">      3.1.0 Encrypting Plaintext Files------------------------------------------------------</w:t>
+      </w:r>
+      <w:r>
+        <w:rPr>
+          <w:rFonts w:ascii="Times New Roman" w:hAnsi="Times New Roman" w:cs="Times New Roman"/>
+          <w:sz w:val="28"/>
+          <w:szCs w:val="28"/>
+        </w:rPr>
+        <w:t xml:space="preserve"> 13</w:t>
+      </w:r>
+      <w:r>
+        <w:rPr>
+          <w:rFonts w:ascii="Times New Roman" w:hAnsi="Times New Roman" w:cs="Times New Roman"/>
+          <w:sz w:val="28"/>
+          <w:szCs w:val="28"/>
+        </w:rPr>
+        <w:br/>
+        <w:t xml:space="preserve">      3.2.0 Encrypting input strings--------------------------------------------------------</w:t>
+      </w:r>
+      <w:r>
+        <w:rPr>
+          <w:rFonts w:ascii="Times New Roman" w:hAnsi="Times New Roman" w:cs="Times New Roman"/>
+          <w:sz w:val="28"/>
+          <w:szCs w:val="28"/>
+        </w:rPr>
+        <w:t xml:space="preserve"> 14</w:t>
+      </w:r>
+    </w:p>
+    <w:p>
+      <w:pPr>
+        <w:rPr>
+          <w:rFonts w:ascii="Times New Roman" w:hAnsi="Times New Roman" w:cs="Times New Roman"/>
+          <w:sz w:val="28"/>
+          <w:szCs w:val="28"/>
+        </w:rPr>
+      </w:pPr>
+      <w:r>
+        <w:rPr>
+          <w:rFonts w:ascii="Times New Roman" w:hAnsi="Times New Roman" w:cs="Times New Roman"/>
+          <w:b/>
+          <w:bCs/>
+          <w:sz w:val="28"/>
+          <w:szCs w:val="28"/>
+        </w:rPr>
+        <w:t>4.0 Fixed Point Analysis</w:t>
+      </w:r>
+      <w:r>
+        <w:rPr>
+          <w:rFonts w:ascii="Times New Roman" w:hAnsi="Times New Roman" w:cs="Times New Roman"/>
+          <w:b/>
+          <w:bCs/>
+          <w:sz w:val="28"/>
+          <w:szCs w:val="28"/>
+        </w:rPr>
+        <w:t xml:space="preserve"> </w:t>
+      </w:r>
+      <w:r>
+        <w:rPr>
+          <w:rFonts w:ascii="Times New Roman" w:hAnsi="Times New Roman" w:cs="Times New Roman"/>
+          <w:sz w:val="28"/>
+          <w:szCs w:val="28"/>
+        </w:rPr>
+        <w:t>-----------------------------------------------------------------</w:t>
+      </w:r>
+      <w:r>
+        <w:rPr>
+          <w:rFonts w:ascii="Times New Roman" w:hAnsi="Times New Roman" w:cs="Times New Roman"/>
+          <w:sz w:val="28"/>
+          <w:szCs w:val="28"/>
+        </w:rPr>
+        <w:t xml:space="preserve"> 15</w:t>
+      </w:r>
+    </w:p>
+    <w:p>
+      <w:pPr>
+        <w:rPr>
+          <w:rFonts w:ascii="Times New Roman" w:hAnsi="Times New Roman" w:cs="Times New Roman"/>
+          <w:sz w:val="28"/>
+          <w:szCs w:val="28"/>
+        </w:rPr>
+      </w:pPr>
+      <w:r>
+        <w:rPr>
+          <w:rFonts w:ascii="Times New Roman" w:hAnsi="Times New Roman" w:cs="Times New Roman"/>
+          <w:sz w:val="28"/>
+          <w:szCs w:val="28"/>
+        </w:rPr>
+        <w:t xml:space="preserve">      4.1.0 Active Septuple Analysis and Septuple Comparison-----------------------</w:t>
+      </w:r>
+      <w:r>
+        <w:rPr>
+          <w:rFonts w:ascii="Times New Roman" w:hAnsi="Times New Roman" w:cs="Times New Roman"/>
+          <w:sz w:val="28"/>
+          <w:szCs w:val="28"/>
+        </w:rPr>
+        <w:t xml:space="preserve"> 15</w:t>
+      </w:r>
+      <w:r>
+        <w:rPr>
+          <w:rFonts w:ascii="Times New Roman" w:hAnsi="Times New Roman" w:cs="Times New Roman"/>
+          <w:sz w:val="28"/>
+          <w:szCs w:val="28"/>
+        </w:rPr>
+        <w:br/>
+        <w:t xml:space="preserve">      4.2.0 Key Analysis and Transparency Profile Generation----------------------</w:t>
+      </w:r>
+      <w:r>
+        <w:rPr>
+          <w:rFonts w:ascii="Times New Roman" w:hAnsi="Times New Roman" w:cs="Times New Roman"/>
+          <w:sz w:val="28"/>
+          <w:szCs w:val="28"/>
+        </w:rPr>
+        <w:t>- 17</w:t>
+      </w:r>
+    </w:p>
+    <w:p>
+      <w:pPr>
+        <w:rPr>
+          <w:rFonts w:ascii="Times New Roman" w:hAnsi="Times New Roman" w:cs="Times New Roman"/>
+          <w:sz w:val="28"/>
+          <w:szCs w:val="28"/>
+        </w:rPr>
+      </w:pPr>
+      <w:r>
+        <w:rPr>
+          <w:rFonts w:ascii="Times New Roman" w:hAnsi="Times New Roman" w:cs="Times New Roman"/>
+          <w:b/>
+          <w:bCs/>
+          <w:sz w:val="28"/>
+          <w:szCs w:val="28"/>
+        </w:rPr>
+        <w:t>5</w:t>
+      </w:r>
+      <w:r>
+        <w:rPr>
+          <w:rFonts w:ascii="Times New Roman" w:hAnsi="Times New Roman" w:cs="Times New Roman"/>
+          <w:b/>
+          <w:bCs/>
+          <w:sz w:val="28"/>
+          <w:szCs w:val="28"/>
+        </w:rPr>
+        <w:t xml:space="preserve">.0 </w:t>
+      </w:r>
+      <w:r>
+        <w:rPr>
+          <w:rFonts w:ascii="Times New Roman" w:hAnsi="Times New Roman" w:cs="Times New Roman"/>
+          <w:b/>
+          <w:bCs/>
+          <w:sz w:val="28"/>
+          <w:szCs w:val="28"/>
+        </w:rPr>
+        <w:t>Help Menu</w:t>
+      </w:r>
+      <w:r>
+        <w:rPr>
+          <w:rFonts w:ascii="Times New Roman" w:hAnsi="Times New Roman" w:cs="Times New Roman"/>
+          <w:sz w:val="28"/>
+          <w:szCs w:val="28"/>
+        </w:rPr>
+        <w:t xml:space="preserve"> ----------------------------------------------------------------------</w:t>
+      </w:r>
+      <w:r>
+        <w:rPr>
+          <w:rFonts w:ascii="Times New Roman" w:hAnsi="Times New Roman" w:cs="Times New Roman"/>
+          <w:sz w:val="28"/>
+          <w:szCs w:val="28"/>
+        </w:rPr>
+        <w:t xml:space="preserve"> </w:t>
+      </w:r>
+      <w:r>
+        <w:rPr>
+          <w:rFonts w:ascii="Times New Roman" w:hAnsi="Times New Roman" w:cs="Times New Roman"/>
+          <w:sz w:val="28"/>
+          <w:szCs w:val="28"/>
+        </w:rPr>
+        <w:t>------</w:t>
+      </w:r>
+      <w:r>
+        <w:rPr>
+          <w:rFonts w:ascii="Times New Roman" w:hAnsi="Times New Roman" w:cs="Times New Roman"/>
+          <w:sz w:val="28"/>
+          <w:szCs w:val="28"/>
+        </w:rPr>
+        <w:t xml:space="preserve"> 18</w:t>
+      </w:r>
+    </w:p>
+    <w:p>
+      <w:pPr>
+        <w:rPr>
+          <w:rFonts w:ascii="Times New Roman" w:hAnsi="Times New Roman" w:cs="Times New Roman"/>
+          <w:sz w:val="28"/>
+          <w:szCs w:val="28"/>
+        </w:rPr>
+      </w:pPr>
+      <w:r>
+        <w:rPr>
+          <w:rFonts w:ascii="Times New Roman" w:hAnsi="Times New Roman" w:cs="Times New Roman"/>
+          <w:sz w:val="28"/>
+          <w:szCs w:val="28"/>
+        </w:rPr>
+        <w:t xml:space="preserve">     </w:t>
       </w:r>
     </w:p>
     <w:p>
@@ -675,39 +1095,6 @@
           <w:szCs w:val="28"/>
         </w:rPr>
       </w:pPr>
-    </w:p>
-    <w:p>
-      <w:pPr>
-        <w:pStyle w:val="ListParagraph"/>
-        <w:numPr>
-          <w:ilvl w:val="0"/>
-          <w:numId w:val="7"/>
-        </w:numPr>
-        <w:rPr>
-          <w:rFonts w:ascii="Times New Roman" w:hAnsi="Times New Roman" w:cs="Times New Roman"/>
-          <w:sz w:val="28"/>
-          <w:szCs w:val="28"/>
-        </w:rPr>
-      </w:pPr>
-      <w:r>
-        <w:rPr>
-          <w:rFonts w:ascii="Times New Roman" w:hAnsi="Times New Roman" w:cs="Times New Roman"/>
-          <w:sz w:val="28"/>
-          <w:szCs w:val="28"/>
-        </w:rPr>
-        <w:t>Help Menu</w:t>
-      </w:r>
-    </w:p>
-    <w:p>
-      <w:pPr>
-        <w:pStyle w:val="ListParagraph"/>
-        <w:ind w:left="420"/>
-        <w:rPr>
-          <w:rFonts w:ascii="Times New Roman" w:hAnsi="Times New Roman" w:cs="Times New Roman"/>
-          <w:sz w:val="28"/>
-          <w:szCs w:val="28"/>
-        </w:rPr>
-      </w:pPr>
       <w:r>
         <w:rPr>
           <w:rFonts w:ascii="Times New Roman" w:hAnsi="Times New Roman" w:cs="Times New Roman"/>
@@ -769,37 +1156,6 @@
     </w:p>
     <w:p>
       <w:pPr>
-        <w:jc w:val="center"/>
-        <w:rPr>
-          <w:rFonts w:ascii="Times New Roman" w:hAnsi="Times New Roman" w:cs="Times New Roman"/>
-          <w:sz w:val="28"/>
-          <w:szCs w:val="28"/>
-        </w:rPr>
-      </w:pPr>
-    </w:p>
-    <w:p>
-      <w:pPr>
-        <w:jc w:val="center"/>
-        <w:rPr>
-          <w:rFonts w:ascii="Times New Roman" w:hAnsi="Times New Roman" w:cs="Times New Roman"/>
-          <w:sz w:val="28"/>
-          <w:szCs w:val="28"/>
-        </w:rPr>
-      </w:pPr>
-    </w:p>
-    <w:p>
-      <w:pPr>
-        <w:jc w:val="center"/>
-        <w:rPr>
-          <w:rFonts w:ascii="Times New Roman" w:hAnsi="Times New Roman" w:cs="Times New Roman"/>
-          <w:sz w:val="28"/>
-          <w:szCs w:val="28"/>
-        </w:rPr>
-      </w:pPr>
-    </w:p>
-    <w:p>
-      <w:pPr>
-        <w:jc w:val="center"/>
         <w:rPr>
           <w:rFonts w:ascii="Times New Roman" w:hAnsi="Times New Roman" w:cs="Times New Roman"/>
           <w:sz w:val="28"/>
@@ -1902,7 +2258,29 @@
           <w:sz w:val="24"/>
           <w:szCs w:val="24"/>
         </w:rPr>
-        <w:t xml:space="preserve">Figure 6: </w:t>
+        <w:t xml:space="preserve">Figure </w:t>
+      </w:r>
+      <w:r>
+        <w:rPr>
+          <w:rFonts w:ascii="Times New Roman" w:hAnsi="Times New Roman" w:cs="Times New Roman"/>
+          <w:b/>
+          <w:bCs/>
+          <w:color w:val="000000" w:themeColor="text1"/>
+          <w:sz w:val="24"/>
+          <w:szCs w:val="24"/>
+        </w:rPr>
+        <w:t>3</w:t>
+      </w:r>
+      <w:r>
+        <w:rPr>
+          <w:rFonts w:ascii="Times New Roman" w:hAnsi="Times New Roman" w:cs="Times New Roman"/>
+          <w:b/>
+          <w:bCs/>
+          <w:color w:val="000000" w:themeColor="text1"/>
+          <w:sz w:val="24"/>
+          <w:szCs w:val="24"/>
+        </w:rPr>
+        <w:t xml:space="preserve">: </w:t>
       </w:r>
       <w:r>
         <w:rPr>
@@ -2019,7 +2397,29 @@
           <w:sz w:val="24"/>
           <w:szCs w:val="24"/>
         </w:rPr>
-        <w:t xml:space="preserve">Figure 7: </w:t>
+        <w:t xml:space="preserve">Figure </w:t>
+      </w:r>
+      <w:r>
+        <w:rPr>
+          <w:rFonts w:ascii="Times New Roman" w:hAnsi="Times New Roman" w:cs="Times New Roman"/>
+          <w:b/>
+          <w:bCs/>
+          <w:color w:val="000000" w:themeColor="text1"/>
+          <w:sz w:val="24"/>
+          <w:szCs w:val="24"/>
+        </w:rPr>
+        <w:t>4</w:t>
+      </w:r>
+      <w:r>
+        <w:rPr>
+          <w:rFonts w:ascii="Times New Roman" w:hAnsi="Times New Roman" w:cs="Times New Roman"/>
+          <w:b/>
+          <w:bCs/>
+          <w:color w:val="000000" w:themeColor="text1"/>
+          <w:sz w:val="24"/>
+          <w:szCs w:val="24"/>
+        </w:rPr>
+        <w:t xml:space="preserve">: </w:t>
       </w:r>
       <w:r>
         <w:rPr>
@@ -2675,7 +3075,7 @@
           <w:sz w:val="24"/>
           <w:szCs w:val="24"/>
         </w:rPr>
-        <w:t>3</w:t>
+        <w:t>5</w:t>
       </w:r>
       <w:r>
         <w:rPr>
@@ -2980,20 +3380,57 @@
       <w:pPr>
         <w:rPr>
           <w:rFonts w:ascii="Times New Roman" w:hAnsi="Times New Roman" w:cs="Times New Roman"/>
-          <w:b/>
-          <w:bCs/>
-          <w:sz w:val="28"/>
-          <w:szCs w:val="28"/>
-        </w:rPr>
-      </w:pPr>
-      <w:r>
-        <w:rPr>
-          <w:rFonts w:ascii="Times New Roman" w:hAnsi="Times New Roman" w:cs="Times New Roman"/>
-          <w:b/>
-          <w:bCs/>
-          <w:sz w:val="28"/>
-          <w:szCs w:val="28"/>
-        </w:rPr>
+          <w:sz w:val="24"/>
+          <w:szCs w:val="24"/>
+        </w:rPr>
+      </w:pPr>
+    </w:p>
+    <w:p>
+      <w:pPr>
+        <w:rPr>
+          <w:rFonts w:ascii="Times New Roman" w:hAnsi="Times New Roman" w:cs="Times New Roman"/>
+          <w:sz w:val="24"/>
+          <w:szCs w:val="24"/>
+        </w:rPr>
+      </w:pPr>
+    </w:p>
+    <w:p>
+      <w:pPr>
+        <w:rPr>
+          <w:rFonts w:ascii="Times New Roman" w:hAnsi="Times New Roman" w:cs="Times New Roman"/>
+          <w:sz w:val="24"/>
+          <w:szCs w:val="24"/>
+        </w:rPr>
+      </w:pPr>
+    </w:p>
+    <w:p>
+      <w:pPr>
+        <w:rPr>
+          <w:rFonts w:ascii="Times New Roman" w:hAnsi="Times New Roman" w:cs="Times New Roman"/>
+          <w:sz w:val="24"/>
+          <w:szCs w:val="24"/>
+        </w:rPr>
+      </w:pPr>
+    </w:p>
+    <w:p>
+      <w:pPr>
+        <w:rPr>
+          <w:rFonts w:ascii="Times New Roman" w:hAnsi="Times New Roman" w:cs="Times New Roman"/>
+          <w:b/>
+          <w:bCs/>
+          <w:sz w:val="28"/>
+          <w:szCs w:val="28"/>
+        </w:rPr>
+      </w:pPr>
+      <w:r>
+        <w:rPr>
+          <w:rFonts w:ascii="Times New Roman" w:hAnsi="Times New Roman" w:cs="Times New Roman"/>
+          <w:b/>
+          <w:bCs/>
+          <w:sz w:val="28"/>
+          <w:szCs w:val="28"/>
+        </w:rPr>
+        <w:lastRenderedPageBreak/>
         <w:t>2.</w:t>
       </w:r>
       <w:r>
@@ -3201,7 +3638,6 @@
         <w:rPr>
           <w:noProof/>
         </w:rPr>
-        <w:lastRenderedPageBreak/>
         <w:drawing>
           <wp:inline distT="0" distB="0" distL="0" distR="0" wp14:anchorId="08E2568D" wp14:editId="7C63D979">
             <wp:extent cx="5943600" cy="3861435"/>
@@ -3256,7 +3692,27 @@
           <w:sz w:val="24"/>
           <w:szCs w:val="24"/>
         </w:rPr>
-        <w:t>Figure 4:</w:t>
+        <w:t xml:space="preserve">Figure </w:t>
+      </w:r>
+      <w:r>
+        <w:rPr>
+          <w:rFonts w:ascii="Times New Roman" w:hAnsi="Times New Roman" w:cs="Times New Roman"/>
+          <w:b/>
+          <w:bCs/>
+          <w:sz w:val="24"/>
+          <w:szCs w:val="24"/>
+        </w:rPr>
+        <w:t>6</w:t>
+      </w:r>
+      <w:r>
+        <w:rPr>
+          <w:rFonts w:ascii="Times New Roman" w:hAnsi="Times New Roman" w:cs="Times New Roman"/>
+          <w:b/>
+          <w:bCs/>
+          <w:sz w:val="24"/>
+          <w:szCs w:val="24"/>
+        </w:rPr>
+        <w:t>:</w:t>
       </w:r>
       <w:r>
         <w:rPr>
@@ -3392,7 +3848,27 @@
           <w:sz w:val="24"/>
           <w:szCs w:val="24"/>
         </w:rPr>
-        <w:t xml:space="preserve">Figure 5: </w:t>
+        <w:t xml:space="preserve">Figure </w:t>
+      </w:r>
+      <w:r>
+        <w:rPr>
+          <w:rFonts w:ascii="Times New Roman" w:hAnsi="Times New Roman" w:cs="Times New Roman"/>
+          <w:b/>
+          <w:bCs/>
+          <w:sz w:val="24"/>
+          <w:szCs w:val="24"/>
+        </w:rPr>
+        <w:t>7</w:t>
+      </w:r>
+      <w:r>
+        <w:rPr>
+          <w:rFonts w:ascii="Times New Roman" w:hAnsi="Times New Roman" w:cs="Times New Roman"/>
+          <w:b/>
+          <w:bCs/>
+          <w:sz w:val="24"/>
+          <w:szCs w:val="24"/>
+        </w:rPr>
+        <w:t xml:space="preserve">: </w:t>
       </w:r>
       <w:r>
         <w:rPr>
@@ -3433,6 +3909,7 @@
           <w:sz w:val="28"/>
           <w:szCs w:val="28"/>
         </w:rPr>
+        <w:lastRenderedPageBreak/>
         <w:t>2.</w:t>
       </w:r>
       <w:r>
@@ -3474,93 +3951,25 @@
           <w:sz w:val="24"/>
           <w:szCs w:val="24"/>
         </w:rPr>
-        <w:t xml:space="preserve">In additional to manually creating septuples one at a time, septuples can be generated from the internal list of primes .  Choosing option ‘3’ will take all possible unique combinations of numbers in the internal prime and use those values for P and Q to generate septuples.  Keys are </w:t>
-      </w:r>
-      <w:r>
-        <w:rPr>
-          <w:rFonts w:ascii="Times New Roman" w:hAnsi="Times New Roman" w:cs="Times New Roman"/>
-          <w:color w:val="000000" w:themeColor="text1"/>
-          <w:sz w:val="24"/>
-          <w:szCs w:val="24"/>
-        </w:rPr>
-        <w:lastRenderedPageBreak/>
-        <w:t>randomly chosen from among the “public key” list (3, 5, 17, 257, 65537).  An example of this mechanism creating all septuple combinations for a prime list between 2 and 200 can be seen below.</w:t>
-      </w:r>
-      <w:bookmarkStart w:id="1" w:name="_GoBack"/>
-      <w:bookmarkEnd w:id="1"/>
-    </w:p>
-    <w:p>
-      <w:pPr>
-        <w:rPr>
-          <w:rFonts w:ascii="Times New Roman" w:hAnsi="Times New Roman" w:cs="Times New Roman"/>
-          <w:color w:val="000000" w:themeColor="text1"/>
-          <w:sz w:val="24"/>
-          <w:szCs w:val="24"/>
-        </w:rPr>
-      </w:pPr>
-    </w:p>
-    <w:p>
-      <w:pPr>
-        <w:rPr>
-          <w:rFonts w:ascii="Times New Roman" w:hAnsi="Times New Roman" w:cs="Times New Roman"/>
-          <w:b/>
-          <w:bCs/>
-          <w:color w:val="000000" w:themeColor="text1"/>
-          <w:sz w:val="28"/>
-          <w:szCs w:val="28"/>
-        </w:rPr>
-      </w:pPr>
-      <w:r>
-        <w:rPr>
-          <w:rFonts w:ascii="Times New Roman" w:hAnsi="Times New Roman" w:cs="Times New Roman"/>
-          <w:b/>
-          <w:bCs/>
-          <w:color w:val="000000" w:themeColor="text1"/>
-          <w:sz w:val="28"/>
-          <w:szCs w:val="28"/>
-        </w:rPr>
-        <w:t>2.</w:t>
-      </w:r>
-      <w:r>
-        <w:rPr>
-          <w:rFonts w:ascii="Times New Roman" w:hAnsi="Times New Roman" w:cs="Times New Roman"/>
-          <w:b/>
-          <w:bCs/>
-          <w:color w:val="000000" w:themeColor="text1"/>
-          <w:sz w:val="28"/>
-          <w:szCs w:val="28"/>
-        </w:rPr>
-        <w:t>3.0</w:t>
-      </w:r>
-      <w:r>
-        <w:rPr>
-          <w:rFonts w:ascii="Times New Roman" w:hAnsi="Times New Roman" w:cs="Times New Roman"/>
-          <w:b/>
-          <w:bCs/>
-          <w:color w:val="000000" w:themeColor="text1"/>
-          <w:sz w:val="28"/>
-          <w:szCs w:val="28"/>
-        </w:rPr>
-        <w:t xml:space="preserve"> Key Management</w:t>
-      </w:r>
-    </w:p>
-    <w:p>
-      <w:pPr>
-        <w:rPr>
-          <w:rFonts w:ascii="Times New Roman" w:hAnsi="Times New Roman" w:cs="Times New Roman"/>
-          <w:color w:val="000000" w:themeColor="text1"/>
-          <w:sz w:val="24"/>
-          <w:szCs w:val="24"/>
-        </w:rPr>
-      </w:pPr>
-      <w:r>
-        <w:rPr>
-          <w:rFonts w:ascii="Times New Roman" w:hAnsi="Times New Roman" w:cs="Times New Roman"/>
-          <w:color w:val="000000" w:themeColor="text1"/>
-          <w:sz w:val="24"/>
-          <w:szCs w:val="24"/>
-        </w:rPr>
-        <w:t>The program maintains an internal dictionary associating a list of encryption keys with each septuple.  The initial key used in septuple creation is first added to the dictionary, and the user can add more keys to any septuple from custom input as well as directly from the internal prime number list.  The key management menu can be accessed by pressing ‘4’ from the command line as seen below.</w:t>
+        <w:t xml:space="preserve">In additional to manually creating septuples one at a time, septuples can be generated from the internal list of primes .  Choosing option ‘3’ will take all possible unique combinations of numbers in the internal prime and use those values for P and Q to generate septuples.  </w:t>
+      </w:r>
+      <w:r>
+        <w:rPr>
+          <w:rFonts w:ascii="Times New Roman" w:hAnsi="Times New Roman" w:cs="Times New Roman"/>
+          <w:color w:val="000000" w:themeColor="text1"/>
+          <w:sz w:val="24"/>
+          <w:szCs w:val="24"/>
+        </w:rPr>
+        <w:t>E values</w:t>
+      </w:r>
+      <w:r>
+        <w:rPr>
+          <w:rFonts w:ascii="Times New Roman" w:hAnsi="Times New Roman" w:cs="Times New Roman"/>
+          <w:color w:val="000000" w:themeColor="text1"/>
+          <w:sz w:val="24"/>
+          <w:szCs w:val="24"/>
+        </w:rPr>
+        <w:t xml:space="preserve"> are randomly chosen from among the “public key” list (3, 5, 17, 257, 65537).  An example of this mechanism creating all septuple combinations for a prime list between 2 and 200 can be seen below.</w:t>
       </w:r>
     </w:p>
     <w:p>
@@ -3578,10 +3987,10 @@
           <w:noProof/>
         </w:rPr>
         <w:drawing>
-          <wp:inline distT="0" distB="0" distL="0" distR="0" wp14:anchorId="306F2487" wp14:editId="34B66B94">
-            <wp:extent cx="2903220" cy="2471580"/>
-            <wp:effectExtent l="0" t="0" r="0" b="5080"/>
-            <wp:docPr id="10" name="Picture 10"/>
+          <wp:inline distT="0" distB="0" distL="0" distR="0" wp14:anchorId="366E129D" wp14:editId="15757051">
+            <wp:extent cx="4396740" cy="2191067"/>
+            <wp:effectExtent l="0" t="0" r="3810" b="0"/>
+            <wp:docPr id="15" name="Picture 15"/>
             <wp:cNvGraphicFramePr>
               <a:graphicFrameLocks xmlns:a="http://schemas.openxmlformats.org/drawingml/2006/main" noChangeAspect="1"/>
             </wp:cNvGraphicFramePr>
@@ -3601,7 +4010,7 @@
                   <pic:spPr>
                     <a:xfrm>
                       <a:off x="0" y="0"/>
-                      <a:ext cx="2906708" cy="2474549"/>
+                      <a:ext cx="4439406" cy="2212329"/>
                     </a:xfrm>
                     <a:prstGeom prst="rect">
                       <a:avLst/>
@@ -3633,35 +4042,102 @@
           <w:sz w:val="24"/>
           <w:szCs w:val="24"/>
         </w:rPr>
-        <w:t>Figure 8:</w:t>
-      </w:r>
-      <w:r>
-        <w:rPr>
-          <w:rFonts w:ascii="Times New Roman" w:hAnsi="Times New Roman" w:cs="Times New Roman"/>
-          <w:color w:val="000000" w:themeColor="text1"/>
-          <w:sz w:val="24"/>
-          <w:szCs w:val="24"/>
-        </w:rPr>
-        <w:t xml:space="preserve"> The key management menu allows creation and manipulation of public keys</w:t>
-      </w:r>
-    </w:p>
-    <w:p>
-      <w:pPr>
-        <w:rPr>
-          <w:rFonts w:ascii="Times New Roman" w:hAnsi="Times New Roman" w:cs="Times New Roman"/>
-          <w:color w:val="000000" w:themeColor="text1"/>
-          <w:sz w:val="24"/>
-          <w:szCs w:val="24"/>
-        </w:rPr>
-      </w:pPr>
-      <w:r>
-        <w:rPr>
-          <w:rFonts w:ascii="Times New Roman" w:hAnsi="Times New Roman" w:cs="Times New Roman"/>
-          <w:color w:val="000000" w:themeColor="text1"/>
-          <w:sz w:val="24"/>
-          <w:szCs w:val="24"/>
-        </w:rPr>
-        <w:t>An example of option ‘4’, i.e. “View Keys” following creation of a single septuple is shown below.</w:t>
+        <w:t xml:space="preserve">Figure </w:t>
+      </w:r>
+      <w:r>
+        <w:rPr>
+          <w:rFonts w:ascii="Times New Roman" w:hAnsi="Times New Roman" w:cs="Times New Roman"/>
+          <w:b/>
+          <w:bCs/>
+          <w:color w:val="000000" w:themeColor="text1"/>
+          <w:sz w:val="24"/>
+          <w:szCs w:val="24"/>
+        </w:rPr>
+        <w:t>8</w:t>
+      </w:r>
+      <w:r>
+        <w:rPr>
+          <w:rFonts w:ascii="Times New Roman" w:hAnsi="Times New Roman" w:cs="Times New Roman"/>
+          <w:b/>
+          <w:bCs/>
+          <w:color w:val="000000" w:themeColor="text1"/>
+          <w:sz w:val="24"/>
+          <w:szCs w:val="24"/>
+        </w:rPr>
+        <w:t xml:space="preserve">: </w:t>
+      </w:r>
+      <w:r>
+        <w:rPr>
+          <w:rFonts w:ascii="Times New Roman" w:hAnsi="Times New Roman" w:cs="Times New Roman"/>
+          <w:color w:val="000000" w:themeColor="text1"/>
+          <w:sz w:val="24"/>
+          <w:szCs w:val="24"/>
+        </w:rPr>
+        <w:t>Septuples can be generated automatically using the internal prime number list</w:t>
+      </w:r>
+    </w:p>
+    <w:p>
+      <w:pPr>
+        <w:rPr>
+          <w:rFonts w:ascii="Times New Roman" w:hAnsi="Times New Roman" w:cs="Times New Roman"/>
+          <w:b/>
+          <w:bCs/>
+          <w:color w:val="000000" w:themeColor="text1"/>
+          <w:sz w:val="28"/>
+          <w:szCs w:val="28"/>
+        </w:rPr>
+      </w:pPr>
+      <w:r>
+        <w:rPr>
+          <w:rFonts w:ascii="Times New Roman" w:hAnsi="Times New Roman" w:cs="Times New Roman"/>
+          <w:b/>
+          <w:bCs/>
+          <w:color w:val="000000" w:themeColor="text1"/>
+          <w:sz w:val="28"/>
+          <w:szCs w:val="28"/>
+        </w:rPr>
+        <w:t>2.</w:t>
+      </w:r>
+      <w:r>
+        <w:rPr>
+          <w:rFonts w:ascii="Times New Roman" w:hAnsi="Times New Roman" w:cs="Times New Roman"/>
+          <w:b/>
+          <w:bCs/>
+          <w:color w:val="000000" w:themeColor="text1"/>
+          <w:sz w:val="28"/>
+          <w:szCs w:val="28"/>
+        </w:rPr>
+        <w:t>3.0</w:t>
+      </w:r>
+      <w:r>
+        <w:rPr>
+          <w:rFonts w:ascii="Times New Roman" w:hAnsi="Times New Roman" w:cs="Times New Roman"/>
+          <w:b/>
+          <w:bCs/>
+          <w:color w:val="000000" w:themeColor="text1"/>
+          <w:sz w:val="28"/>
+          <w:szCs w:val="28"/>
+        </w:rPr>
+        <w:t xml:space="preserve"> Key Management</w:t>
+      </w:r>
+    </w:p>
+    <w:p>
+      <w:pPr>
+        <w:rPr>
+          <w:rFonts w:ascii="Times New Roman" w:hAnsi="Times New Roman" w:cs="Times New Roman"/>
+          <w:color w:val="000000" w:themeColor="text1"/>
+          <w:sz w:val="24"/>
+          <w:szCs w:val="24"/>
+        </w:rPr>
+      </w:pPr>
+      <w:r>
+        <w:rPr>
+          <w:rFonts w:ascii="Times New Roman" w:hAnsi="Times New Roman" w:cs="Times New Roman"/>
+          <w:color w:val="000000" w:themeColor="text1"/>
+          <w:sz w:val="24"/>
+          <w:szCs w:val="24"/>
+        </w:rPr>
+        <w:t>The program maintains an internal dictionary associating a list of encryption keys with each septuple.  The initial key used in septuple creation is first added to the dictionary, and the user can add more keys to any septuple from custom input as well as directly from the internal prime number list.  The key management menu can be accessed by pressing ‘4’ from the command line as seen below.</w:t>
       </w:r>
     </w:p>
     <w:p>
@@ -3679,10 +4155,10 @@
           <w:noProof/>
         </w:rPr>
         <w:drawing>
-          <wp:inline distT="0" distB="0" distL="0" distR="0" wp14:anchorId="430EC930" wp14:editId="4531DE9B">
-            <wp:extent cx="4533900" cy="1354782"/>
-            <wp:effectExtent l="0" t="0" r="0" b="0"/>
-            <wp:docPr id="11" name="Picture 11"/>
+          <wp:inline distT="0" distB="0" distL="0" distR="0" wp14:anchorId="306F2487" wp14:editId="7BFF5D07">
+            <wp:extent cx="2792639" cy="2377440"/>
+            <wp:effectExtent l="0" t="0" r="8255" b="3810"/>
+            <wp:docPr id="10" name="Picture 10"/>
             <wp:cNvGraphicFramePr>
               <a:graphicFrameLocks xmlns:a="http://schemas.openxmlformats.org/drawingml/2006/main" noChangeAspect="1"/>
             </wp:cNvGraphicFramePr>
@@ -3702,7 +4178,7 @@
                   <pic:spPr>
                     <a:xfrm>
                       <a:off x="0" y="0"/>
-                      <a:ext cx="4566748" cy="1364597"/>
+                      <a:ext cx="2855111" cy="2430624"/>
                     </a:xfrm>
                     <a:prstGeom prst="rect">
                       <a:avLst/>
@@ -3734,53 +4210,38 @@
           <w:sz w:val="24"/>
           <w:szCs w:val="24"/>
         </w:rPr>
-        <w:t xml:space="preserve">Figure 9: </w:t>
-      </w:r>
-      <w:r>
-        <w:rPr>
-          <w:rFonts w:ascii="Times New Roman" w:hAnsi="Times New Roman" w:cs="Times New Roman"/>
-          <w:color w:val="000000" w:themeColor="text1"/>
-          <w:sz w:val="24"/>
-          <w:szCs w:val="24"/>
-        </w:rPr>
-        <w:t>Single septuple with a single key</w:t>
-      </w:r>
-    </w:p>
-    <w:p>
-      <w:pPr>
-        <w:rPr>
-          <w:rFonts w:ascii="Times New Roman" w:hAnsi="Times New Roman" w:cs="Times New Roman"/>
-          <w:color w:val="000000" w:themeColor="text1"/>
-          <w:sz w:val="24"/>
-          <w:szCs w:val="24"/>
-        </w:rPr>
-      </w:pPr>
-      <w:r>
-        <w:rPr>
-          <w:rFonts w:ascii="Times New Roman" w:hAnsi="Times New Roman" w:cs="Times New Roman"/>
-          <w:color w:val="000000" w:themeColor="text1"/>
-          <w:sz w:val="24"/>
-          <w:szCs w:val="24"/>
-        </w:rPr>
-        <w:t>As one can see, the key list is shown in the form (N, E), and in this case the N and E values are identical to the values occupying the septuple object itself</w:t>
-      </w:r>
-      <w:r>
-        <w:rPr>
-          <w:rFonts w:ascii="Times New Roman" w:hAnsi="Times New Roman" w:cs="Times New Roman"/>
-          <w:color w:val="000000" w:themeColor="text1"/>
-          <w:sz w:val="24"/>
-          <w:szCs w:val="24"/>
-        </w:rPr>
-        <w:t xml:space="preserve"> since no other keys exist yet</w:t>
-      </w:r>
-      <w:r>
-        <w:rPr>
-          <w:rFonts w:ascii="Times New Roman" w:hAnsi="Times New Roman" w:cs="Times New Roman"/>
-          <w:color w:val="000000" w:themeColor="text1"/>
-          <w:sz w:val="24"/>
-          <w:szCs w:val="24"/>
-        </w:rPr>
-        <w:t>.</w:t>
+        <w:t xml:space="preserve">Figure </w:t>
+      </w:r>
+      <w:r>
+        <w:rPr>
+          <w:rFonts w:ascii="Times New Roman" w:hAnsi="Times New Roman" w:cs="Times New Roman"/>
+          <w:b/>
+          <w:bCs/>
+          <w:color w:val="000000" w:themeColor="text1"/>
+          <w:sz w:val="24"/>
+          <w:szCs w:val="24"/>
+        </w:rPr>
+        <w:t>9</w:t>
+      </w:r>
+      <w:r>
+        <w:rPr>
+          <w:rFonts w:ascii="Times New Roman" w:hAnsi="Times New Roman" w:cs="Times New Roman"/>
+          <w:b/>
+          <w:bCs/>
+          <w:color w:val="000000" w:themeColor="text1"/>
+          <w:sz w:val="24"/>
+          <w:szCs w:val="24"/>
+        </w:rPr>
+        <w:t>:</w:t>
+      </w:r>
+      <w:r>
+        <w:rPr>
+          <w:rFonts w:ascii="Times New Roman" w:hAnsi="Times New Roman" w:cs="Times New Roman"/>
+          <w:color w:val="000000" w:themeColor="text1"/>
+          <w:sz w:val="24"/>
+          <w:szCs w:val="24"/>
+        </w:rPr>
+        <w:t xml:space="preserve"> The key management menu allows creation and manipulation of public keys</w:t>
       </w:r>
     </w:p>
     <w:p>
@@ -3800,52 +4261,7 @@
           <w:szCs w:val="24"/>
         </w:rPr>
         <w:lastRenderedPageBreak/>
-        <w:t>Option ‘1’ allows a user to append a new key to a septuple via command line input.  For more expansive key generation, option ‘5’ can be used to append the entire prime list to the key list of a chosen septuple</w:t>
-      </w:r>
-      <w:r>
-        <w:rPr>
-          <w:rFonts w:ascii="Times New Roman" w:hAnsi="Times New Roman" w:cs="Times New Roman"/>
-          <w:color w:val="000000" w:themeColor="text1"/>
-          <w:sz w:val="24"/>
-          <w:szCs w:val="24"/>
-        </w:rPr>
-        <w:t>, and further still</w:t>
-      </w:r>
-      <w:r>
-        <w:rPr>
-          <w:rFonts w:ascii="Times New Roman" w:hAnsi="Times New Roman" w:cs="Times New Roman"/>
-          <w:color w:val="000000" w:themeColor="text1"/>
-          <w:sz w:val="24"/>
-          <w:szCs w:val="24"/>
-        </w:rPr>
-        <w:t xml:space="preserve">, option ‘6’ can be used to append the prime list to every single septuple </w:t>
-      </w:r>
-      <w:r>
-        <w:rPr>
-          <w:rFonts w:ascii="Times New Roman" w:hAnsi="Times New Roman" w:cs="Times New Roman"/>
-          <w:color w:val="000000" w:themeColor="text1"/>
-          <w:sz w:val="24"/>
-          <w:szCs w:val="24"/>
-        </w:rPr>
-        <w:t xml:space="preserve">loaded </w:t>
-      </w:r>
-      <w:r>
-        <w:rPr>
-          <w:rFonts w:ascii="Times New Roman" w:hAnsi="Times New Roman" w:cs="Times New Roman"/>
-          <w:color w:val="000000" w:themeColor="text1"/>
-          <w:sz w:val="24"/>
-          <w:szCs w:val="24"/>
-        </w:rPr>
-        <w:t xml:space="preserve">in the program.  </w:t>
-      </w:r>
-      <w:r>
-        <w:rPr>
-          <w:rFonts w:ascii="Times New Roman" w:hAnsi="Times New Roman" w:cs="Times New Roman"/>
-          <w:color w:val="000000" w:themeColor="text1"/>
-          <w:sz w:val="24"/>
-          <w:szCs w:val="24"/>
-        </w:rPr>
-        <w:t>The following screenshots illustrate an example of this mechanism.  This assumes that prior to entering the key management menu, the user has already generate an internal prime list of all primes between 2 and 100.</w:t>
+        <w:t>An example of option ‘4’, i.e. “View Keys” following creation of a single septuple is shown below.</w:t>
       </w:r>
     </w:p>
     <w:p>
@@ -3863,10 +4279,10 @@
           <w:noProof/>
         </w:rPr>
         <w:drawing>
-          <wp:inline distT="0" distB="0" distL="0" distR="0" wp14:anchorId="5933CC17" wp14:editId="713A5EA7">
-            <wp:extent cx="3322320" cy="3543808"/>
+          <wp:inline distT="0" distB="0" distL="0" distR="0" wp14:anchorId="430EC930" wp14:editId="4531DE9B">
+            <wp:extent cx="4533900" cy="1354782"/>
             <wp:effectExtent l="0" t="0" r="0" b="0"/>
-            <wp:docPr id="12" name="Picture 12"/>
+            <wp:docPr id="11" name="Picture 11"/>
             <wp:cNvGraphicFramePr>
               <a:graphicFrameLocks xmlns:a="http://schemas.openxmlformats.org/drawingml/2006/main" noChangeAspect="1"/>
             </wp:cNvGraphicFramePr>
@@ -3886,7 +4302,7 @@
                   <pic:spPr>
                     <a:xfrm>
                       <a:off x="0" y="0"/>
-                      <a:ext cx="3327438" cy="3549267"/>
+                      <a:ext cx="4566748" cy="1364597"/>
                     </a:xfrm>
                     <a:prstGeom prst="rect">
                       <a:avLst/>
@@ -3918,64 +4334,139 @@
           <w:sz w:val="24"/>
           <w:szCs w:val="24"/>
         </w:rPr>
-        <w:t xml:space="preserve">Figure 10: </w:t>
-      </w:r>
-      <w:r>
-        <w:rPr>
-          <w:rFonts w:ascii="Times New Roman" w:hAnsi="Times New Roman" w:cs="Times New Roman"/>
-          <w:color w:val="000000" w:themeColor="text1"/>
-          <w:sz w:val="24"/>
-          <w:szCs w:val="24"/>
-        </w:rPr>
-        <w:t>Prime list can be appended to key list of a septuple</w:t>
-      </w:r>
-    </w:p>
-    <w:p>
-      <w:pPr>
-        <w:rPr>
-          <w:rFonts w:ascii="Times New Roman" w:hAnsi="Times New Roman" w:cs="Times New Roman"/>
-          <w:color w:val="000000" w:themeColor="text1"/>
-          <w:sz w:val="24"/>
-          <w:szCs w:val="24"/>
-        </w:rPr>
-      </w:pPr>
-      <w:r>
-        <w:rPr>
-          <w:rFonts w:ascii="Times New Roman" w:hAnsi="Times New Roman" w:cs="Times New Roman"/>
-          <w:color w:val="000000" w:themeColor="text1"/>
-          <w:sz w:val="24"/>
-          <w:szCs w:val="24"/>
-        </w:rPr>
-        <w:t xml:space="preserve">As shown, the primes between 2 and 100 are added to the chosen septuple.  In contrast with </w:t>
-      </w:r>
-      <w:r>
-        <w:rPr>
-          <w:rFonts w:ascii="Times New Roman" w:hAnsi="Times New Roman" w:cs="Times New Roman"/>
-          <w:b/>
-          <w:bCs/>
-          <w:color w:val="000000" w:themeColor="text1"/>
-          <w:sz w:val="24"/>
-          <w:szCs w:val="24"/>
-        </w:rPr>
-        <w:t>Figure 9</w:t>
-      </w:r>
-      <w:r>
-        <w:rPr>
-          <w:rFonts w:ascii="Times New Roman" w:hAnsi="Times New Roman" w:cs="Times New Roman"/>
-          <w:color w:val="000000" w:themeColor="text1"/>
-          <w:sz w:val="24"/>
-          <w:szCs w:val="24"/>
-        </w:rPr>
-        <w:t>, the following screenshot shows the new output upon viewing the keys for the same septuple.</w:t>
-      </w:r>
-      <w:r>
-        <w:rPr>
-          <w:rFonts w:ascii="Times New Roman" w:hAnsi="Times New Roman" w:cs="Times New Roman"/>
-          <w:color w:val="000000" w:themeColor="text1"/>
-          <w:sz w:val="24"/>
-          <w:szCs w:val="24"/>
-        </w:rPr>
-        <w:t xml:space="preserve">  </w:t>
+        <w:t xml:space="preserve">Figure </w:t>
+      </w:r>
+      <w:r>
+        <w:rPr>
+          <w:rFonts w:ascii="Times New Roman" w:hAnsi="Times New Roman" w:cs="Times New Roman"/>
+          <w:b/>
+          <w:bCs/>
+          <w:color w:val="000000" w:themeColor="text1"/>
+          <w:sz w:val="24"/>
+          <w:szCs w:val="24"/>
+        </w:rPr>
+        <w:t>10</w:t>
+      </w:r>
+      <w:r>
+        <w:rPr>
+          <w:rFonts w:ascii="Times New Roman" w:hAnsi="Times New Roman" w:cs="Times New Roman"/>
+          <w:b/>
+          <w:bCs/>
+          <w:color w:val="000000" w:themeColor="text1"/>
+          <w:sz w:val="24"/>
+          <w:szCs w:val="24"/>
+        </w:rPr>
+        <w:t xml:space="preserve">: </w:t>
+      </w:r>
+      <w:r>
+        <w:rPr>
+          <w:rFonts w:ascii="Times New Roman" w:hAnsi="Times New Roman" w:cs="Times New Roman"/>
+          <w:color w:val="000000" w:themeColor="text1"/>
+          <w:sz w:val="24"/>
+          <w:szCs w:val="24"/>
+        </w:rPr>
+        <w:t>Single septuple with a single key</w:t>
+      </w:r>
+    </w:p>
+    <w:p>
+      <w:pPr>
+        <w:rPr>
+          <w:rFonts w:ascii="Times New Roman" w:hAnsi="Times New Roman" w:cs="Times New Roman"/>
+          <w:color w:val="000000" w:themeColor="text1"/>
+          <w:sz w:val="24"/>
+          <w:szCs w:val="24"/>
+        </w:rPr>
+      </w:pPr>
+      <w:r>
+        <w:rPr>
+          <w:rFonts w:ascii="Times New Roman" w:hAnsi="Times New Roman" w:cs="Times New Roman"/>
+          <w:color w:val="000000" w:themeColor="text1"/>
+          <w:sz w:val="24"/>
+          <w:szCs w:val="24"/>
+        </w:rPr>
+        <w:t>As one can see, the key list is shown in the form (N, E), and in this case the N and E values are identical to the values occupying the septuple object itself</w:t>
+      </w:r>
+      <w:r>
+        <w:rPr>
+          <w:rFonts w:ascii="Times New Roman" w:hAnsi="Times New Roman" w:cs="Times New Roman"/>
+          <w:color w:val="000000" w:themeColor="text1"/>
+          <w:sz w:val="24"/>
+          <w:szCs w:val="24"/>
+        </w:rPr>
+        <w:t xml:space="preserve"> since no other keys exist yet</w:t>
+      </w:r>
+      <w:r>
+        <w:rPr>
+          <w:rFonts w:ascii="Times New Roman" w:hAnsi="Times New Roman" w:cs="Times New Roman"/>
+          <w:color w:val="000000" w:themeColor="text1"/>
+          <w:sz w:val="24"/>
+          <w:szCs w:val="24"/>
+        </w:rPr>
+        <w:t>.</w:t>
+      </w:r>
+    </w:p>
+    <w:p>
+      <w:pPr>
+        <w:rPr>
+          <w:rFonts w:ascii="Times New Roman" w:hAnsi="Times New Roman" w:cs="Times New Roman"/>
+          <w:color w:val="000000" w:themeColor="text1"/>
+          <w:sz w:val="24"/>
+          <w:szCs w:val="24"/>
+        </w:rPr>
+      </w:pPr>
+      <w:r>
+        <w:rPr>
+          <w:rFonts w:ascii="Times New Roman" w:hAnsi="Times New Roman" w:cs="Times New Roman"/>
+          <w:color w:val="000000" w:themeColor="text1"/>
+          <w:sz w:val="24"/>
+          <w:szCs w:val="24"/>
+        </w:rPr>
+        <w:t>Option ‘1’ allows a user to append a new key to a septuple via command line input.  For more expansive key generation, option ‘5’ can be used to append the entire prime list to the key list of a chosen septuple</w:t>
+      </w:r>
+      <w:r>
+        <w:rPr>
+          <w:rFonts w:ascii="Times New Roman" w:hAnsi="Times New Roman" w:cs="Times New Roman"/>
+          <w:color w:val="000000" w:themeColor="text1"/>
+          <w:sz w:val="24"/>
+          <w:szCs w:val="24"/>
+        </w:rPr>
+        <w:t>, and further still</w:t>
+      </w:r>
+      <w:r>
+        <w:rPr>
+          <w:rFonts w:ascii="Times New Roman" w:hAnsi="Times New Roman" w:cs="Times New Roman"/>
+          <w:color w:val="000000" w:themeColor="text1"/>
+          <w:sz w:val="24"/>
+          <w:szCs w:val="24"/>
+        </w:rPr>
+        <w:t xml:space="preserve">, option ‘6’ can be used to append the prime list to every single septuple </w:t>
+      </w:r>
+      <w:r>
+        <w:rPr>
+          <w:rFonts w:ascii="Times New Roman" w:hAnsi="Times New Roman" w:cs="Times New Roman"/>
+          <w:color w:val="000000" w:themeColor="text1"/>
+          <w:sz w:val="24"/>
+          <w:szCs w:val="24"/>
+        </w:rPr>
+        <w:t xml:space="preserve">loaded </w:t>
+      </w:r>
+      <w:r>
+        <w:rPr>
+          <w:rFonts w:ascii="Times New Roman" w:hAnsi="Times New Roman" w:cs="Times New Roman"/>
+          <w:color w:val="000000" w:themeColor="text1"/>
+          <w:sz w:val="24"/>
+          <w:szCs w:val="24"/>
+        </w:rPr>
+        <w:t xml:space="preserve">in the program.  </w:t>
+      </w:r>
+      <w:r>
+        <w:rPr>
+          <w:rFonts w:ascii="Times New Roman" w:hAnsi="Times New Roman" w:cs="Times New Roman"/>
+          <w:color w:val="000000" w:themeColor="text1"/>
+          <w:sz w:val="24"/>
+          <w:szCs w:val="24"/>
+        </w:rPr>
+        <w:t>The following screenshots illustrate an example of this mechanism.  This assumes that prior to entering the key management menu, the user has already generate an internal prime list of all primes between 2 and 100.</w:t>
       </w:r>
     </w:p>
     <w:p>
@@ -3983,18 +4474,20 @@
         <w:jc w:val="center"/>
         <w:rPr>
           <w:rFonts w:ascii="Times New Roman" w:hAnsi="Times New Roman" w:cs="Times New Roman"/>
+          <w:color w:val="000000" w:themeColor="text1"/>
+          <w:sz w:val="24"/>
+          <w:szCs w:val="24"/>
         </w:rPr>
       </w:pPr>
       <w:r>
         <w:rPr>
           <w:noProof/>
         </w:rPr>
-        <w:lastRenderedPageBreak/>
         <w:drawing>
-          <wp:inline distT="0" distB="0" distL="0" distR="0" wp14:anchorId="0ACE959A" wp14:editId="2D36BB16">
-            <wp:extent cx="3695700" cy="3573694"/>
-            <wp:effectExtent l="0" t="0" r="0" b="8255"/>
-            <wp:docPr id="13" name="Picture 13"/>
+          <wp:inline distT="0" distB="0" distL="0" distR="0" wp14:anchorId="5933CC17" wp14:editId="713A5EA7">
+            <wp:extent cx="3322320" cy="3543808"/>
+            <wp:effectExtent l="0" t="0" r="0" b="0"/>
+            <wp:docPr id="12" name="Picture 12"/>
             <wp:cNvGraphicFramePr>
               <a:graphicFrameLocks xmlns:a="http://schemas.openxmlformats.org/drawingml/2006/main" noChangeAspect="1"/>
             </wp:cNvGraphicFramePr>
@@ -4014,7 +4507,7 @@
                   <pic:spPr>
                     <a:xfrm>
                       <a:off x="0" y="0"/>
-                      <a:ext cx="3701606" cy="3579405"/>
+                      <a:ext cx="3327438" cy="3549267"/>
                     </a:xfrm>
                     <a:prstGeom prst="rect">
                       <a:avLst/>
@@ -4032,144 +4525,101 @@
         <w:jc w:val="center"/>
         <w:rPr>
           <w:rFonts w:ascii="Times New Roman" w:hAnsi="Times New Roman" w:cs="Times New Roman"/>
-          <w:sz w:val="24"/>
-          <w:szCs w:val="24"/>
-        </w:rPr>
-      </w:pPr>
-      <w:r>
-        <w:rPr>
-          <w:rFonts w:ascii="Times New Roman" w:hAnsi="Times New Roman" w:cs="Times New Roman"/>
-          <w:b/>
-          <w:bCs/>
-        </w:rPr>
-        <w:t xml:space="preserve">Figure 11: </w:t>
-      </w:r>
-      <w:r>
-        <w:rPr>
-          <w:rFonts w:ascii="Times New Roman" w:hAnsi="Times New Roman" w:cs="Times New Roman"/>
-          <w:sz w:val="24"/>
-          <w:szCs w:val="24"/>
-        </w:rPr>
-        <w:t>Twenty four additional keys now exist in the key list</w:t>
-      </w:r>
-    </w:p>
-    <w:p>
-      <w:pPr>
-        <w:rPr>
-          <w:rFonts w:ascii="Times New Roman" w:hAnsi="Times New Roman" w:cs="Times New Roman"/>
-          <w:sz w:val="24"/>
-          <w:szCs w:val="24"/>
-        </w:rPr>
-      </w:pPr>
-      <w:r>
-        <w:rPr>
-          <w:rFonts w:ascii="Times New Roman" w:hAnsi="Times New Roman" w:cs="Times New Roman"/>
-          <w:sz w:val="24"/>
-          <w:szCs w:val="24"/>
-        </w:rPr>
-        <w:t>It is worth noting that the loaded key in the septuple is 257.  Option ‘2’ in the key management menu allows choosing a new key from a septuples key list.  The septuple object will regenerate the D and K values accordingly upon swapping of the key value</w:t>
-      </w:r>
-      <w:r>
-        <w:rPr>
-          <w:rFonts w:ascii="Times New Roman" w:hAnsi="Times New Roman" w:cs="Times New Roman"/>
-          <w:sz w:val="24"/>
-          <w:szCs w:val="24"/>
-        </w:rPr>
-        <w:t>.  For convenience, a user can enter a key value that does not exist when swapping keys.  The program will detect this, ensure co-primality is met, and perform the swap whilst adding the new key to the dictionary.</w:t>
-      </w:r>
-    </w:p>
-    <w:p>
-      <w:pPr>
-        <w:rPr>
-          <w:rFonts w:ascii="Times New Roman" w:hAnsi="Times New Roman" w:cs="Times New Roman"/>
-          <w:b/>
-          <w:bCs/>
-          <w:sz w:val="28"/>
-          <w:szCs w:val="28"/>
-        </w:rPr>
-      </w:pPr>
-      <w:r>
-        <w:rPr>
-          <w:rFonts w:ascii="Times New Roman" w:hAnsi="Times New Roman" w:cs="Times New Roman"/>
-          <w:b/>
-          <w:bCs/>
-          <w:sz w:val="28"/>
-          <w:szCs w:val="28"/>
-        </w:rPr>
-        <w:t>3.0 Saving and Loading Data</w:t>
-      </w:r>
-    </w:p>
-    <w:p>
-      <w:pPr>
-        <w:rPr>
-          <w:rFonts w:ascii="Times New Roman" w:hAnsi="Times New Roman" w:cs="Times New Roman"/>
-          <w:sz w:val="24"/>
-          <w:szCs w:val="24"/>
-        </w:rPr>
-      </w:pPr>
-      <w:r>
-        <w:rPr>
-          <w:rFonts w:ascii="Times New Roman" w:hAnsi="Times New Roman" w:cs="Times New Roman"/>
-          <w:sz w:val="24"/>
-          <w:szCs w:val="24"/>
-        </w:rPr>
-        <w:t>Users can save</w:t>
-      </w:r>
-      <w:r>
-        <w:rPr>
-          <w:rFonts w:ascii="Times New Roman" w:hAnsi="Times New Roman" w:cs="Times New Roman"/>
-          <w:sz w:val="24"/>
-          <w:szCs w:val="24"/>
-        </w:rPr>
-        <w:t xml:space="preserve"> </w:t>
-      </w:r>
-      <w:r>
-        <w:rPr>
-          <w:rFonts w:ascii="Times New Roman" w:hAnsi="Times New Roman" w:cs="Times New Roman"/>
-          <w:sz w:val="24"/>
-          <w:szCs w:val="24"/>
-        </w:rPr>
-        <w:t>all septuple</w:t>
-      </w:r>
-      <w:r>
-        <w:rPr>
-          <w:rFonts w:ascii="Times New Roman" w:hAnsi="Times New Roman" w:cs="Times New Roman"/>
-          <w:sz w:val="24"/>
-          <w:szCs w:val="24"/>
-        </w:rPr>
-        <w:t>s</w:t>
-      </w:r>
-      <w:r>
-        <w:rPr>
-          <w:rFonts w:ascii="Times New Roman" w:hAnsi="Times New Roman" w:cs="Times New Roman"/>
-          <w:sz w:val="24"/>
-          <w:szCs w:val="24"/>
-        </w:rPr>
-        <w:t xml:space="preserve">, keys, prime numbers, and active septuple information to a </w:t>
-      </w:r>
-      <w:r>
-        <w:rPr>
-          <w:rFonts w:ascii="Times New Roman" w:hAnsi="Times New Roman" w:cs="Times New Roman"/>
-          <w:sz w:val="24"/>
-          <w:szCs w:val="24"/>
-        </w:rPr>
-        <w:t>personal</w:t>
-      </w:r>
-      <w:r>
-        <w:rPr>
-          <w:rFonts w:ascii="Times New Roman" w:hAnsi="Times New Roman" w:cs="Times New Roman"/>
-          <w:sz w:val="24"/>
-          <w:szCs w:val="24"/>
-        </w:rPr>
-        <w:t xml:space="preserve"> profile for later restoration. </w:t>
-      </w:r>
-      <w:r>
-        <w:rPr>
-          <w:rFonts w:ascii="Times New Roman" w:hAnsi="Times New Roman" w:cs="Times New Roman"/>
-          <w:sz w:val="24"/>
-          <w:szCs w:val="24"/>
-        </w:rPr>
-        <w:t xml:space="preserve"> The data saving/loading menu can be accessed by pressing ‘9’ from the main menu as seen below.</w:t>
+          <w:color w:val="000000" w:themeColor="text1"/>
+          <w:sz w:val="24"/>
+          <w:szCs w:val="24"/>
+        </w:rPr>
+      </w:pPr>
+      <w:r>
+        <w:rPr>
+          <w:rFonts w:ascii="Times New Roman" w:hAnsi="Times New Roman" w:cs="Times New Roman"/>
+          <w:b/>
+          <w:bCs/>
+          <w:color w:val="000000" w:themeColor="text1"/>
+          <w:sz w:val="24"/>
+          <w:szCs w:val="24"/>
+        </w:rPr>
+        <w:t>Figure 1</w:t>
+      </w:r>
+      <w:r>
+        <w:rPr>
+          <w:rFonts w:ascii="Times New Roman" w:hAnsi="Times New Roman" w:cs="Times New Roman"/>
+          <w:b/>
+          <w:bCs/>
+          <w:color w:val="000000" w:themeColor="text1"/>
+          <w:sz w:val="24"/>
+          <w:szCs w:val="24"/>
+        </w:rPr>
+        <w:t>1</w:t>
+      </w:r>
+      <w:r>
+        <w:rPr>
+          <w:rFonts w:ascii="Times New Roman" w:hAnsi="Times New Roman" w:cs="Times New Roman"/>
+          <w:b/>
+          <w:bCs/>
+          <w:color w:val="000000" w:themeColor="text1"/>
+          <w:sz w:val="24"/>
+          <w:szCs w:val="24"/>
+        </w:rPr>
+        <w:t xml:space="preserve">: </w:t>
+      </w:r>
+      <w:r>
+        <w:rPr>
+          <w:rFonts w:ascii="Times New Roman" w:hAnsi="Times New Roman" w:cs="Times New Roman"/>
+          <w:color w:val="000000" w:themeColor="text1"/>
+          <w:sz w:val="24"/>
+          <w:szCs w:val="24"/>
+        </w:rPr>
+        <w:t>Prime list can be appended to key list of a septuple</w:t>
+      </w:r>
+    </w:p>
+    <w:p>
+      <w:pPr>
+        <w:rPr>
+          <w:rFonts w:ascii="Times New Roman" w:hAnsi="Times New Roman" w:cs="Times New Roman"/>
+          <w:color w:val="000000" w:themeColor="text1"/>
+          <w:sz w:val="24"/>
+          <w:szCs w:val="24"/>
+        </w:rPr>
+      </w:pPr>
+      <w:r>
+        <w:rPr>
+          <w:rFonts w:ascii="Times New Roman" w:hAnsi="Times New Roman" w:cs="Times New Roman"/>
+          <w:color w:val="000000" w:themeColor="text1"/>
+          <w:sz w:val="24"/>
+          <w:szCs w:val="24"/>
+        </w:rPr>
+        <w:lastRenderedPageBreak/>
+        <w:t xml:space="preserve">As shown, the primes between 2 and 100 are added to the chosen septuple.  In contrast with </w:t>
+      </w:r>
+      <w:r>
+        <w:rPr>
+          <w:rFonts w:ascii="Times New Roman" w:hAnsi="Times New Roman" w:cs="Times New Roman"/>
+          <w:b/>
+          <w:bCs/>
+          <w:color w:val="000000" w:themeColor="text1"/>
+          <w:sz w:val="24"/>
+          <w:szCs w:val="24"/>
+        </w:rPr>
+        <w:t>Figure 9</w:t>
+      </w:r>
+      <w:r>
+        <w:rPr>
+          <w:rFonts w:ascii="Times New Roman" w:hAnsi="Times New Roman" w:cs="Times New Roman"/>
+          <w:color w:val="000000" w:themeColor="text1"/>
+          <w:sz w:val="24"/>
+          <w:szCs w:val="24"/>
+        </w:rPr>
+        <w:t>, the following screenshot shows the new output upon viewing the keys for the same septuple.</w:t>
+      </w:r>
+      <w:r>
+        <w:rPr>
+          <w:rFonts w:ascii="Times New Roman" w:hAnsi="Times New Roman" w:cs="Times New Roman"/>
+          <w:color w:val="000000" w:themeColor="text1"/>
+          <w:sz w:val="24"/>
+          <w:szCs w:val="24"/>
+        </w:rPr>
+        <w:t xml:space="preserve">  </w:t>
       </w:r>
     </w:p>
     <w:p>
@@ -4177,8 +4627,6 @@
         <w:jc w:val="center"/>
         <w:rPr>
           <w:rFonts w:ascii="Times New Roman" w:hAnsi="Times New Roman" w:cs="Times New Roman"/>
-          <w:sz w:val="24"/>
-          <w:szCs w:val="24"/>
         </w:rPr>
       </w:pPr>
       <w:r>
@@ -4186,10 +4634,10 @@
           <w:noProof/>
         </w:rPr>
         <w:drawing>
-          <wp:inline distT="0" distB="0" distL="0" distR="0" wp14:anchorId="009EF06D" wp14:editId="1231BD0E">
-            <wp:extent cx="3549380" cy="2179320"/>
+          <wp:inline distT="0" distB="0" distL="0" distR="0" wp14:anchorId="0ACE959A" wp14:editId="09AB33B2">
+            <wp:extent cx="3474720" cy="3360009"/>
             <wp:effectExtent l="0" t="0" r="0" b="0"/>
-            <wp:docPr id="14" name="Picture 14"/>
+            <wp:docPr id="13" name="Picture 13"/>
             <wp:cNvGraphicFramePr>
               <a:graphicFrameLocks xmlns:a="http://schemas.openxmlformats.org/drawingml/2006/main" noChangeAspect="1"/>
             </wp:cNvGraphicFramePr>
@@ -4209,7 +4657,7 @@
                   <pic:spPr>
                     <a:xfrm>
                       <a:off x="0" y="0"/>
-                      <a:ext cx="3558753" cy="2185075"/>
+                      <a:ext cx="3485718" cy="3370644"/>
                     </a:xfrm>
                     <a:prstGeom prst="rect">
                       <a:avLst/>
@@ -4236,11 +4684,416 @@
           <w:rFonts w:ascii="Times New Roman" w:hAnsi="Times New Roman" w:cs="Times New Roman"/>
           <w:b/>
           <w:bCs/>
-          <w:sz w:val="24"/>
-          <w:szCs w:val="24"/>
+        </w:rPr>
+        <w:t>Figure 1</w:t>
+      </w:r>
+      <w:r>
+        <w:rPr>
+          <w:rFonts w:ascii="Times New Roman" w:hAnsi="Times New Roman" w:cs="Times New Roman"/>
+          <w:b/>
+          <w:bCs/>
+        </w:rPr>
+        <w:t>2</w:t>
+      </w:r>
+      <w:r>
+        <w:rPr>
+          <w:rFonts w:ascii="Times New Roman" w:hAnsi="Times New Roman" w:cs="Times New Roman"/>
+          <w:b/>
+          <w:bCs/>
+        </w:rPr>
+        <w:t xml:space="preserve">: </w:t>
+      </w:r>
+      <w:r>
+        <w:rPr>
+          <w:rFonts w:ascii="Times New Roman" w:hAnsi="Times New Roman" w:cs="Times New Roman"/>
+          <w:sz w:val="24"/>
+          <w:szCs w:val="24"/>
+        </w:rPr>
+        <w:t>Twenty four additional keys now exist in the key list</w:t>
+      </w:r>
+    </w:p>
+    <w:p>
+      <w:pPr>
+        <w:rPr>
+          <w:rFonts w:ascii="Times New Roman" w:hAnsi="Times New Roman" w:cs="Times New Roman"/>
+          <w:sz w:val="24"/>
+          <w:szCs w:val="24"/>
+        </w:rPr>
+      </w:pPr>
+      <w:r>
+        <w:rPr>
+          <w:rFonts w:ascii="Times New Roman" w:hAnsi="Times New Roman" w:cs="Times New Roman"/>
+          <w:sz w:val="24"/>
+          <w:szCs w:val="24"/>
+        </w:rPr>
+        <w:t>It is worth noting that the loaded key in the septuple is 257.  Option ‘2’ in the key management menu allows choosing a new key from a septuples key list.  The septuple object will regenerate the D and K values accordingly upon swapping of the key value</w:t>
+      </w:r>
+      <w:r>
+        <w:rPr>
+          <w:rFonts w:ascii="Times New Roman" w:hAnsi="Times New Roman" w:cs="Times New Roman"/>
+          <w:sz w:val="24"/>
+          <w:szCs w:val="24"/>
+        </w:rPr>
+        <w:t>.  For convenience, a user can enter a key value that does not exist when swapping keys.  The program will detect this, ensure co-primality is met, and perform the swap whilst adding the new key to the dictionary.</w:t>
+      </w:r>
+    </w:p>
+    <w:p>
+      <w:pPr>
+        <w:rPr>
+          <w:rFonts w:ascii="Times New Roman" w:hAnsi="Times New Roman" w:cs="Times New Roman"/>
+          <w:b/>
+          <w:bCs/>
+          <w:sz w:val="28"/>
+          <w:szCs w:val="28"/>
+        </w:rPr>
+      </w:pPr>
+      <w:r>
+        <w:rPr>
+          <w:rFonts w:ascii="Times New Roman" w:hAnsi="Times New Roman" w:cs="Times New Roman"/>
+          <w:b/>
+          <w:bCs/>
+          <w:sz w:val="28"/>
+          <w:szCs w:val="28"/>
+        </w:rPr>
+        <w:t>2.4.0 Displaying System Data</w:t>
+      </w:r>
+    </w:p>
+    <w:p>
+      <w:pPr>
+        <w:rPr>
+          <w:rFonts w:ascii="Times New Roman" w:hAnsi="Times New Roman" w:cs="Times New Roman"/>
+          <w:sz w:val="24"/>
+          <w:szCs w:val="24"/>
+        </w:rPr>
+      </w:pPr>
+      <w:r>
+        <w:rPr>
+          <w:rFonts w:ascii="Times New Roman" w:hAnsi="Times New Roman" w:cs="Times New Roman"/>
+          <w:sz w:val="24"/>
+          <w:szCs w:val="24"/>
+        </w:rPr>
+        <w:t xml:space="preserve">All primes, septuple, key data, and active plaintext file can be viewed by pressing option ‘8’ from the main menu.  The program will allow the option of verbosely viewing all key data in addition to septuples, primes, and plaintext data.  </w:t>
+      </w:r>
+    </w:p>
+    <w:p>
+      <w:pPr>
+        <w:jc w:val="center"/>
+        <w:rPr>
+          <w:rFonts w:ascii="Times New Roman" w:hAnsi="Times New Roman" w:cs="Times New Roman"/>
+          <w:sz w:val="24"/>
+          <w:szCs w:val="24"/>
+        </w:rPr>
+      </w:pPr>
+      <w:r>
+        <w:rPr>
+          <w:noProof/>
+        </w:rPr>
+        <w:drawing>
+          <wp:inline distT="0" distB="0" distL="0" distR="0" wp14:anchorId="4D5A558D" wp14:editId="2217E17D">
+            <wp:extent cx="4899660" cy="1383526"/>
+            <wp:effectExtent l="0" t="0" r="0" b="7620"/>
+            <wp:docPr id="18" name="Picture 18"/>
+            <wp:cNvGraphicFramePr>
+              <a:graphicFrameLocks xmlns:a="http://schemas.openxmlformats.org/drawingml/2006/main" noChangeAspect="1"/>
+            </wp:cNvGraphicFramePr>
+            <a:graphic xmlns:a="http://schemas.openxmlformats.org/drawingml/2006/main">
+              <a:graphicData uri="http://schemas.openxmlformats.org/drawingml/2006/picture">
+                <pic:pic xmlns:pic="http://schemas.openxmlformats.org/drawingml/2006/picture">
+                  <pic:nvPicPr>
+                    <pic:cNvPr id="1" name=""/>
+                    <pic:cNvPicPr/>
+                  </pic:nvPicPr>
+                  <pic:blipFill>
+                    <a:blip r:embed="rId21"/>
+                    <a:stretch>
+                      <a:fillRect/>
+                    </a:stretch>
+                  </pic:blipFill>
+                  <pic:spPr>
+                    <a:xfrm>
+                      <a:off x="0" y="0"/>
+                      <a:ext cx="4917147" cy="1388464"/>
+                    </a:xfrm>
+                    <a:prstGeom prst="rect">
+                      <a:avLst/>
+                    </a:prstGeom>
+                  </pic:spPr>
+                </pic:pic>
+              </a:graphicData>
+            </a:graphic>
+          </wp:inline>
+        </w:drawing>
+      </w:r>
+    </w:p>
+    <w:p>
+      <w:pPr>
+        <w:jc w:val="center"/>
+        <w:rPr>
+          <w:rFonts w:ascii="Times New Roman" w:hAnsi="Times New Roman" w:cs="Times New Roman"/>
+          <w:sz w:val="24"/>
+          <w:szCs w:val="24"/>
+        </w:rPr>
+      </w:pPr>
+      <w:r>
+        <w:rPr>
+          <w:rFonts w:ascii="Times New Roman" w:hAnsi="Times New Roman" w:cs="Times New Roman"/>
+          <w:b/>
+          <w:bCs/>
+          <w:sz w:val="24"/>
+          <w:szCs w:val="24"/>
+        </w:rPr>
+        <w:t>Figure 1</w:t>
+      </w:r>
+      <w:r>
+        <w:rPr>
+          <w:rFonts w:ascii="Times New Roman" w:hAnsi="Times New Roman" w:cs="Times New Roman"/>
+          <w:b/>
+          <w:bCs/>
+          <w:sz w:val="24"/>
+          <w:szCs w:val="24"/>
+        </w:rPr>
+        <w:t>3</w:t>
+      </w:r>
+      <w:r>
+        <w:rPr>
+          <w:rFonts w:ascii="Times New Roman" w:hAnsi="Times New Roman" w:cs="Times New Roman"/>
+          <w:b/>
+          <w:bCs/>
+          <w:sz w:val="24"/>
+          <w:szCs w:val="24"/>
+        </w:rPr>
+        <w:t xml:space="preserve">: </w:t>
+      </w:r>
+      <w:r>
+        <w:rPr>
+          <w:rFonts w:ascii="Times New Roman" w:hAnsi="Times New Roman" w:cs="Times New Roman"/>
+          <w:sz w:val="24"/>
+          <w:szCs w:val="24"/>
+        </w:rPr>
+        <w:t>All system data can be displayed via the display system data menu optio</w:t>
+      </w:r>
+      <w:r>
+        <w:rPr>
+          <w:rFonts w:ascii="Times New Roman" w:hAnsi="Times New Roman" w:cs="Times New Roman"/>
+          <w:sz w:val="24"/>
+          <w:szCs w:val="24"/>
+        </w:rPr>
+        <w:t>n</w:t>
+      </w:r>
+    </w:p>
+    <w:p>
+      <w:pPr>
+        <w:rPr>
+          <w:rFonts w:ascii="Times New Roman" w:hAnsi="Times New Roman" w:cs="Times New Roman"/>
+          <w:b/>
+          <w:bCs/>
+          <w:sz w:val="28"/>
+          <w:szCs w:val="28"/>
+        </w:rPr>
+      </w:pPr>
+      <w:r>
+        <w:rPr>
+          <w:rFonts w:ascii="Times New Roman" w:hAnsi="Times New Roman" w:cs="Times New Roman"/>
+          <w:b/>
+          <w:bCs/>
+          <w:sz w:val="28"/>
+          <w:szCs w:val="28"/>
         </w:rPr>
         <w:lastRenderedPageBreak/>
-        <w:t xml:space="preserve">Figure 12: </w:t>
+        <w:t>2.5.0</w:t>
+      </w:r>
+      <w:r>
+        <w:rPr>
+          <w:rFonts w:ascii="Times New Roman" w:hAnsi="Times New Roman" w:cs="Times New Roman"/>
+          <w:b/>
+          <w:bCs/>
+          <w:sz w:val="28"/>
+          <w:szCs w:val="28"/>
+        </w:rPr>
+        <w:t xml:space="preserve"> Saving and Loading </w:t>
+      </w:r>
+      <w:r>
+        <w:rPr>
+          <w:rFonts w:ascii="Times New Roman" w:hAnsi="Times New Roman" w:cs="Times New Roman"/>
+          <w:b/>
+          <w:bCs/>
+          <w:sz w:val="28"/>
+          <w:szCs w:val="28"/>
+        </w:rPr>
+        <w:t xml:space="preserve">System </w:t>
+      </w:r>
+      <w:r>
+        <w:rPr>
+          <w:rFonts w:ascii="Times New Roman" w:hAnsi="Times New Roman" w:cs="Times New Roman"/>
+          <w:b/>
+          <w:bCs/>
+          <w:sz w:val="28"/>
+          <w:szCs w:val="28"/>
+        </w:rPr>
+        <w:t>Data</w:t>
+      </w:r>
+    </w:p>
+    <w:p>
+      <w:pPr>
+        <w:rPr>
+          <w:rFonts w:ascii="Times New Roman" w:hAnsi="Times New Roman" w:cs="Times New Roman"/>
+          <w:sz w:val="24"/>
+          <w:szCs w:val="24"/>
+        </w:rPr>
+      </w:pPr>
+      <w:r>
+        <w:rPr>
+          <w:rFonts w:ascii="Times New Roman" w:hAnsi="Times New Roman" w:cs="Times New Roman"/>
+          <w:sz w:val="24"/>
+          <w:szCs w:val="24"/>
+        </w:rPr>
+        <w:t>Users can save</w:t>
+      </w:r>
+      <w:r>
+        <w:rPr>
+          <w:rFonts w:ascii="Times New Roman" w:hAnsi="Times New Roman" w:cs="Times New Roman"/>
+          <w:sz w:val="24"/>
+          <w:szCs w:val="24"/>
+        </w:rPr>
+        <w:t xml:space="preserve"> </w:t>
+      </w:r>
+      <w:r>
+        <w:rPr>
+          <w:rFonts w:ascii="Times New Roman" w:hAnsi="Times New Roman" w:cs="Times New Roman"/>
+          <w:sz w:val="24"/>
+          <w:szCs w:val="24"/>
+        </w:rPr>
+        <w:t>all septuple</w:t>
+      </w:r>
+      <w:r>
+        <w:rPr>
+          <w:rFonts w:ascii="Times New Roman" w:hAnsi="Times New Roman" w:cs="Times New Roman"/>
+          <w:sz w:val="24"/>
+          <w:szCs w:val="24"/>
+        </w:rPr>
+        <w:t>s</w:t>
+      </w:r>
+      <w:r>
+        <w:rPr>
+          <w:rFonts w:ascii="Times New Roman" w:hAnsi="Times New Roman" w:cs="Times New Roman"/>
+          <w:sz w:val="24"/>
+          <w:szCs w:val="24"/>
+        </w:rPr>
+        <w:t xml:space="preserve">, keys, prime numbers, and active septuple information to a </w:t>
+      </w:r>
+      <w:r>
+        <w:rPr>
+          <w:rFonts w:ascii="Times New Roman" w:hAnsi="Times New Roman" w:cs="Times New Roman"/>
+          <w:sz w:val="24"/>
+          <w:szCs w:val="24"/>
+        </w:rPr>
+        <w:t>personal</w:t>
+      </w:r>
+      <w:r>
+        <w:rPr>
+          <w:rFonts w:ascii="Times New Roman" w:hAnsi="Times New Roman" w:cs="Times New Roman"/>
+          <w:sz w:val="24"/>
+          <w:szCs w:val="24"/>
+        </w:rPr>
+        <w:t xml:space="preserve"> profile for later restoration. </w:t>
+      </w:r>
+      <w:r>
+        <w:rPr>
+          <w:rFonts w:ascii="Times New Roman" w:hAnsi="Times New Roman" w:cs="Times New Roman"/>
+          <w:sz w:val="24"/>
+          <w:szCs w:val="24"/>
+        </w:rPr>
+        <w:t xml:space="preserve"> The data saving/loading menu can be accessed by pressing ‘9’ from the main menu as seen below.</w:t>
+      </w:r>
+    </w:p>
+    <w:p>
+      <w:pPr>
+        <w:jc w:val="center"/>
+        <w:rPr>
+          <w:rFonts w:ascii="Times New Roman" w:hAnsi="Times New Roman" w:cs="Times New Roman"/>
+          <w:sz w:val="24"/>
+          <w:szCs w:val="24"/>
+        </w:rPr>
+      </w:pPr>
+      <w:r>
+        <w:rPr>
+          <w:noProof/>
+        </w:rPr>
+        <w:drawing>
+          <wp:inline distT="0" distB="0" distL="0" distR="0" wp14:anchorId="2635804D" wp14:editId="43621028">
+            <wp:extent cx="4693920" cy="1819467"/>
+            <wp:effectExtent l="0" t="0" r="0" b="9525"/>
+            <wp:docPr id="16" name="Picture 16"/>
+            <wp:cNvGraphicFramePr>
+              <a:graphicFrameLocks xmlns:a="http://schemas.openxmlformats.org/drawingml/2006/main" noChangeAspect="1"/>
+            </wp:cNvGraphicFramePr>
+            <a:graphic xmlns:a="http://schemas.openxmlformats.org/drawingml/2006/main">
+              <a:graphicData uri="http://schemas.openxmlformats.org/drawingml/2006/picture">
+                <pic:pic xmlns:pic="http://schemas.openxmlformats.org/drawingml/2006/picture">
+                  <pic:nvPicPr>
+                    <pic:cNvPr id="1" name=""/>
+                    <pic:cNvPicPr/>
+                  </pic:nvPicPr>
+                  <pic:blipFill>
+                    <a:blip r:embed="rId22"/>
+                    <a:stretch>
+                      <a:fillRect/>
+                    </a:stretch>
+                  </pic:blipFill>
+                  <pic:spPr>
+                    <a:xfrm>
+                      <a:off x="0" y="0"/>
+                      <a:ext cx="4840070" cy="1876118"/>
+                    </a:xfrm>
+                    <a:prstGeom prst="rect">
+                      <a:avLst/>
+                    </a:prstGeom>
+                  </pic:spPr>
+                </pic:pic>
+              </a:graphicData>
+            </a:graphic>
+          </wp:inline>
+        </w:drawing>
+      </w:r>
+    </w:p>
+    <w:p>
+      <w:pPr>
+        <w:jc w:val="center"/>
+        <w:rPr>
+          <w:rFonts w:ascii="Times New Roman" w:hAnsi="Times New Roman" w:cs="Times New Roman"/>
+          <w:sz w:val="24"/>
+          <w:szCs w:val="24"/>
+        </w:rPr>
+      </w:pPr>
+      <w:r>
+        <w:rPr>
+          <w:rFonts w:ascii="Times New Roman" w:hAnsi="Times New Roman" w:cs="Times New Roman"/>
+          <w:b/>
+          <w:bCs/>
+          <w:sz w:val="24"/>
+          <w:szCs w:val="24"/>
+        </w:rPr>
+        <w:t>Figure 1</w:t>
+      </w:r>
+      <w:r>
+        <w:rPr>
+          <w:rFonts w:ascii="Times New Roman" w:hAnsi="Times New Roman" w:cs="Times New Roman"/>
+          <w:b/>
+          <w:bCs/>
+          <w:sz w:val="24"/>
+          <w:szCs w:val="24"/>
+        </w:rPr>
+        <w:t>4</w:t>
+      </w:r>
+      <w:r>
+        <w:rPr>
+          <w:rFonts w:ascii="Times New Roman" w:hAnsi="Times New Roman" w:cs="Times New Roman"/>
+          <w:b/>
+          <w:bCs/>
+          <w:sz w:val="24"/>
+          <w:szCs w:val="24"/>
+        </w:rPr>
+        <w:t xml:space="preserve">: </w:t>
       </w:r>
       <w:r>
         <w:rPr>
@@ -4265,7 +5118,31 @@
           <w:sz w:val="24"/>
           <w:szCs w:val="24"/>
         </w:rPr>
-        <w:t xml:space="preserve">Upon bootup of the program, a “Profiles” directory is created if it does not exist.  Option ‘1’ will prompt a user to enter a name to associate with their data.  Once this is entered, all system data is saved to .csv files </w:t>
+        <w:t>As mentioned in section 1.0, a “</w:t>
+      </w:r>
+      <w:r>
+        <w:rPr>
+          <w:rFonts w:ascii="Times New Roman" w:hAnsi="Times New Roman" w:cs="Times New Roman"/>
+          <w:sz w:val="24"/>
+          <w:szCs w:val="24"/>
+        </w:rPr>
+        <w:t>Profiles” directory is created</w:t>
+      </w:r>
+      <w:r>
+        <w:rPr>
+          <w:rFonts w:ascii="Times New Roman" w:hAnsi="Times New Roman" w:cs="Times New Roman"/>
+          <w:sz w:val="24"/>
+          <w:szCs w:val="24"/>
+        </w:rPr>
+        <w:t xml:space="preserve"> upon program bootup</w:t>
+      </w:r>
+      <w:r>
+        <w:rPr>
+          <w:rFonts w:ascii="Times New Roman" w:hAnsi="Times New Roman" w:cs="Times New Roman"/>
+          <w:sz w:val="24"/>
+          <w:szCs w:val="24"/>
+        </w:rPr>
+        <w:t xml:space="preserve"> if it does not exist.  Option ‘1’ will prompt a user to enter a name to associate with their data.  Once this is entered, all system data is saved to .csv files </w:t>
       </w:r>
       <w:r>
         <w:rPr>
@@ -4275,29 +5152,1928 @@
         </w:rPr>
         <w:t xml:space="preserve">inside a folder with the provided name.  To re-load the data, a user can choose option ‘2’ and enter the name user previously to save the data.  The system will find the profile with the same name and load the contents of the .csv files back into the program. </w:t>
       </w:r>
-    </w:p>
-    <w:p>
-      <w:pPr>
-        <w:rPr>
-          <w:rFonts w:ascii="Times New Roman" w:hAnsi="Times New Roman" w:cs="Times New Roman"/>
-          <w:color w:val="000000" w:themeColor="text1"/>
-          <w:sz w:val="24"/>
-          <w:szCs w:val="24"/>
-        </w:rPr>
-      </w:pPr>
-    </w:p>
-    <w:p>
-      <w:pPr>
-        <w:rPr>
-          <w:rFonts w:ascii="Times New Roman" w:hAnsi="Times New Roman" w:cs="Times New Roman"/>
-          <w:color w:val="000000" w:themeColor="text1"/>
-          <w:sz w:val="24"/>
-          <w:szCs w:val="24"/>
-        </w:rPr>
-      </w:pPr>
+      <w:r>
+        <w:rPr>
+          <w:rFonts w:ascii="Times New Roman" w:hAnsi="Times New Roman" w:cs="Times New Roman"/>
+          <w:sz w:val="24"/>
+          <w:szCs w:val="24"/>
+        </w:rPr>
+        <w:t xml:space="preserve"> A screenshot of a profile and its four internal data files can be seen below</w:t>
+      </w:r>
+    </w:p>
+    <w:p>
+      <w:pPr>
+        <w:rPr>
+          <w:rFonts w:ascii="Times New Roman" w:hAnsi="Times New Roman" w:cs="Times New Roman"/>
+          <w:sz w:val="24"/>
+          <w:szCs w:val="24"/>
+        </w:rPr>
+      </w:pPr>
+    </w:p>
+    <w:p>
+      <w:pPr>
+        <w:rPr>
+          <w:rFonts w:ascii="Times New Roman" w:hAnsi="Times New Roman" w:cs="Times New Roman"/>
+          <w:sz w:val="24"/>
+          <w:szCs w:val="24"/>
+        </w:rPr>
+      </w:pPr>
+      <w:r>
+        <w:rPr>
+          <w:noProof/>
+        </w:rPr>
+        <w:drawing>
+          <wp:inline distT="0" distB="0" distL="0" distR="0" wp14:anchorId="1EBDF543" wp14:editId="2D61D5C5">
+            <wp:extent cx="5943600" cy="1838325"/>
+            <wp:effectExtent l="0" t="0" r="0" b="9525"/>
+            <wp:docPr id="17" name="Picture 17"/>
+            <wp:cNvGraphicFramePr>
+              <a:graphicFrameLocks xmlns:a="http://schemas.openxmlformats.org/drawingml/2006/main" noChangeAspect="1"/>
+            </wp:cNvGraphicFramePr>
+            <a:graphic xmlns:a="http://schemas.openxmlformats.org/drawingml/2006/main">
+              <a:graphicData uri="http://schemas.openxmlformats.org/drawingml/2006/picture">
+                <pic:pic xmlns:pic="http://schemas.openxmlformats.org/drawingml/2006/picture">
+                  <pic:nvPicPr>
+                    <pic:cNvPr id="1" name=""/>
+                    <pic:cNvPicPr/>
+                  </pic:nvPicPr>
+                  <pic:blipFill>
+                    <a:blip r:embed="rId23"/>
+                    <a:stretch>
+                      <a:fillRect/>
+                    </a:stretch>
+                  </pic:blipFill>
+                  <pic:spPr>
+                    <a:xfrm>
+                      <a:off x="0" y="0"/>
+                      <a:ext cx="5943600" cy="1838325"/>
+                    </a:xfrm>
+                    <a:prstGeom prst="rect">
+                      <a:avLst/>
+                    </a:prstGeom>
+                  </pic:spPr>
+                </pic:pic>
+              </a:graphicData>
+            </a:graphic>
+          </wp:inline>
+        </w:drawing>
+      </w:r>
+    </w:p>
+    <w:p>
+      <w:pPr>
+        <w:jc w:val="center"/>
+        <w:rPr>
+          <w:rFonts w:ascii="Times New Roman" w:hAnsi="Times New Roman" w:cs="Times New Roman"/>
+          <w:sz w:val="24"/>
+          <w:szCs w:val="24"/>
+        </w:rPr>
+      </w:pPr>
+      <w:r>
+        <w:rPr>
+          <w:rFonts w:ascii="Times New Roman" w:hAnsi="Times New Roman" w:cs="Times New Roman"/>
+          <w:b/>
+          <w:bCs/>
+          <w:sz w:val="24"/>
+          <w:szCs w:val="24"/>
+        </w:rPr>
+        <w:t>Figure 1</w:t>
+      </w:r>
+      <w:r>
+        <w:rPr>
+          <w:rFonts w:ascii="Times New Roman" w:hAnsi="Times New Roman" w:cs="Times New Roman"/>
+          <w:b/>
+          <w:bCs/>
+          <w:sz w:val="24"/>
+          <w:szCs w:val="24"/>
+        </w:rPr>
+        <w:t>5</w:t>
+      </w:r>
+      <w:r>
+        <w:rPr>
+          <w:rFonts w:ascii="Times New Roman" w:hAnsi="Times New Roman" w:cs="Times New Roman"/>
+          <w:b/>
+          <w:bCs/>
+          <w:sz w:val="24"/>
+          <w:szCs w:val="24"/>
+        </w:rPr>
+        <w:t xml:space="preserve">: </w:t>
+      </w:r>
+      <w:r>
+        <w:rPr>
+          <w:rFonts w:ascii="Times New Roman" w:hAnsi="Times New Roman" w:cs="Times New Roman"/>
+          <w:sz w:val="24"/>
+          <w:szCs w:val="24"/>
+        </w:rPr>
+        <w:t>CSV files save the four system data components and can be edited directly</w:t>
+      </w:r>
+    </w:p>
+    <w:p>
+      <w:pPr>
+        <w:rPr>
+          <w:rFonts w:ascii="Times New Roman" w:hAnsi="Times New Roman" w:cs="Times New Roman"/>
+          <w:sz w:val="24"/>
+          <w:szCs w:val="24"/>
+        </w:rPr>
+      </w:pPr>
+    </w:p>
+    <w:p>
+      <w:pPr>
+        <w:rPr>
+          <w:rFonts w:ascii="Times New Roman" w:hAnsi="Times New Roman" w:cs="Times New Roman"/>
+          <w:sz w:val="24"/>
+          <w:szCs w:val="24"/>
+        </w:rPr>
+      </w:pPr>
+      <w:r>
+        <w:rPr>
+          <w:rFonts w:ascii="Times New Roman" w:hAnsi="Times New Roman" w:cs="Times New Roman"/>
+          <w:sz w:val="24"/>
+          <w:szCs w:val="24"/>
+        </w:rPr>
+        <w:t>Users can take advantage of this mechanism by editing the data files directly.  Upon re-loading the profile, the new data will be re-loaded.  This can be used to enter desirable septuples directly into the .csv file for instance and remove the need to create the objects within the program.</w:t>
+      </w:r>
+    </w:p>
+    <w:p>
+      <w:pPr>
+        <w:rPr>
+          <w:rFonts w:ascii="Times New Roman" w:hAnsi="Times New Roman" w:cs="Times New Roman"/>
+          <w:sz w:val="24"/>
+          <w:szCs w:val="24"/>
+        </w:rPr>
+      </w:pPr>
+    </w:p>
+    <w:p>
+      <w:pPr>
+        <w:rPr>
+          <w:rFonts w:ascii="Times New Roman" w:hAnsi="Times New Roman" w:cs="Times New Roman"/>
+          <w:b/>
+          <w:bCs/>
+          <w:color w:val="000000" w:themeColor="text1"/>
+          <w:sz w:val="32"/>
+          <w:szCs w:val="32"/>
+        </w:rPr>
+      </w:pPr>
+      <w:r>
+        <w:rPr>
+          <w:rFonts w:ascii="Times New Roman" w:hAnsi="Times New Roman" w:cs="Times New Roman"/>
+          <w:b/>
+          <w:bCs/>
+          <w:color w:val="000000" w:themeColor="text1"/>
+          <w:sz w:val="32"/>
+          <w:szCs w:val="32"/>
+        </w:rPr>
+        <w:lastRenderedPageBreak/>
+        <w:t>3.0</w:t>
+      </w:r>
+      <w:r>
+        <w:rPr>
+          <w:rFonts w:ascii="Times New Roman" w:hAnsi="Times New Roman" w:cs="Times New Roman"/>
+          <w:b/>
+          <w:bCs/>
+          <w:color w:val="000000" w:themeColor="text1"/>
+          <w:sz w:val="32"/>
+          <w:szCs w:val="32"/>
+        </w:rPr>
+        <w:t>.0</w:t>
+      </w:r>
+      <w:r>
+        <w:rPr>
+          <w:rFonts w:ascii="Times New Roman" w:hAnsi="Times New Roman" w:cs="Times New Roman"/>
+          <w:b/>
+          <w:bCs/>
+          <w:color w:val="000000" w:themeColor="text1"/>
+          <w:sz w:val="32"/>
+          <w:szCs w:val="32"/>
+        </w:rPr>
+        <w:t xml:space="preserve"> Encrypting Plaintext files and Strings</w:t>
+      </w:r>
+    </w:p>
+    <w:p>
+      <w:pPr>
+        <w:rPr>
+          <w:rFonts w:ascii="Times New Roman" w:hAnsi="Times New Roman" w:cs="Times New Roman"/>
+          <w:color w:val="000000" w:themeColor="text1"/>
+          <w:sz w:val="24"/>
+          <w:szCs w:val="24"/>
+        </w:rPr>
+      </w:pPr>
+      <w:r>
+        <w:rPr>
+          <w:rFonts w:ascii="Times New Roman" w:hAnsi="Times New Roman" w:cs="Times New Roman"/>
+          <w:color w:val="000000" w:themeColor="text1"/>
+          <w:sz w:val="24"/>
+          <w:szCs w:val="24"/>
+        </w:rPr>
+        <w:t>The Sandbox can be used to encrypt plaintext files and input strings.  An explanation of both mechanisms can be seen in the following sections.</w:t>
+      </w:r>
+    </w:p>
+    <w:p>
+      <w:pPr>
+        <w:rPr>
+          <w:rFonts w:ascii="Times New Roman" w:hAnsi="Times New Roman" w:cs="Times New Roman"/>
+          <w:color w:val="000000" w:themeColor="text1"/>
+          <w:sz w:val="24"/>
+          <w:szCs w:val="24"/>
+        </w:rPr>
+      </w:pPr>
+      <w:r>
+        <w:rPr>
+          <w:rFonts w:ascii="Times New Roman" w:hAnsi="Times New Roman" w:cs="Times New Roman"/>
+          <w:b/>
+          <w:bCs/>
+          <w:color w:val="000000" w:themeColor="text1"/>
+          <w:sz w:val="32"/>
+          <w:szCs w:val="32"/>
+        </w:rPr>
+        <w:br/>
+      </w:r>
+      <w:r>
+        <w:rPr>
+          <w:rFonts w:ascii="Times New Roman" w:hAnsi="Times New Roman" w:cs="Times New Roman"/>
+          <w:b/>
+          <w:bCs/>
+          <w:sz w:val="28"/>
+          <w:szCs w:val="28"/>
+        </w:rPr>
+        <w:t>3.1.0 Encrypted Plaintext Files</w:t>
+      </w:r>
+    </w:p>
+    <w:p>
+      <w:pPr>
+        <w:rPr>
+          <w:rFonts w:ascii="Times New Roman" w:hAnsi="Times New Roman" w:cs="Times New Roman"/>
+          <w:color w:val="000000" w:themeColor="text1"/>
+          <w:sz w:val="24"/>
+          <w:szCs w:val="24"/>
+        </w:rPr>
+      </w:pPr>
+      <w:r>
+        <w:rPr>
+          <w:rFonts w:ascii="Times New Roman" w:hAnsi="Times New Roman" w:cs="Times New Roman"/>
+          <w:color w:val="000000" w:themeColor="text1"/>
+          <w:sz w:val="24"/>
+          <w:szCs w:val="24"/>
+        </w:rPr>
+        <w:t xml:space="preserve">Users can use the active septuple to perform encryption/decryption </w:t>
+      </w:r>
+      <w:r>
+        <w:rPr>
+          <w:rFonts w:ascii="Times New Roman" w:hAnsi="Times New Roman" w:cs="Times New Roman"/>
+          <w:color w:val="000000" w:themeColor="text1"/>
+          <w:sz w:val="24"/>
+          <w:szCs w:val="24"/>
+        </w:rPr>
+        <w:t>plaintext files</w:t>
+      </w:r>
+      <w:r>
+        <w:rPr>
+          <w:rFonts w:ascii="Times New Roman" w:hAnsi="Times New Roman" w:cs="Times New Roman"/>
+          <w:color w:val="000000" w:themeColor="text1"/>
+          <w:sz w:val="24"/>
+          <w:szCs w:val="24"/>
+        </w:rPr>
+        <w:t>.  A screenshot of the non-padding encryption menu can be seen below.</w:t>
+      </w:r>
+    </w:p>
+    <w:p>
+      <w:pPr>
+        <w:jc w:val="center"/>
+        <w:rPr>
+          <w:rFonts w:ascii="Times New Roman" w:hAnsi="Times New Roman" w:cs="Times New Roman"/>
+          <w:color w:val="000000" w:themeColor="text1"/>
+          <w:sz w:val="24"/>
+          <w:szCs w:val="24"/>
+        </w:rPr>
+      </w:pPr>
+      <w:r>
+        <w:rPr>
+          <w:noProof/>
+        </w:rPr>
+        <w:drawing>
+          <wp:inline distT="0" distB="0" distL="0" distR="0" wp14:anchorId="2B261430" wp14:editId="122AA9A9">
+            <wp:extent cx="5585460" cy="2309373"/>
+            <wp:effectExtent l="0" t="0" r="0" b="0"/>
+            <wp:docPr id="20" name="Picture 20"/>
+            <wp:cNvGraphicFramePr>
+              <a:graphicFrameLocks xmlns:a="http://schemas.openxmlformats.org/drawingml/2006/main" noChangeAspect="1"/>
+            </wp:cNvGraphicFramePr>
+            <a:graphic xmlns:a="http://schemas.openxmlformats.org/drawingml/2006/main">
+              <a:graphicData uri="http://schemas.openxmlformats.org/drawingml/2006/picture">
+                <pic:pic xmlns:pic="http://schemas.openxmlformats.org/drawingml/2006/picture">
+                  <pic:nvPicPr>
+                    <pic:cNvPr id="1" name=""/>
+                    <pic:cNvPicPr/>
+                  </pic:nvPicPr>
+                  <pic:blipFill>
+                    <a:blip r:embed="rId24"/>
+                    <a:stretch>
+                      <a:fillRect/>
+                    </a:stretch>
+                  </pic:blipFill>
+                  <pic:spPr>
+                    <a:xfrm>
+                      <a:off x="0" y="0"/>
+                      <a:ext cx="5595712" cy="2313612"/>
+                    </a:xfrm>
+                    <a:prstGeom prst="rect">
+                      <a:avLst/>
+                    </a:prstGeom>
+                  </pic:spPr>
+                </pic:pic>
+              </a:graphicData>
+            </a:graphic>
+          </wp:inline>
+        </w:drawing>
+      </w:r>
+    </w:p>
+    <w:p>
+      <w:pPr>
+        <w:jc w:val="center"/>
+        <w:rPr>
+          <w:rFonts w:ascii="Times New Roman" w:hAnsi="Times New Roman" w:cs="Times New Roman"/>
+          <w:color w:val="000000" w:themeColor="text1"/>
+          <w:sz w:val="24"/>
+          <w:szCs w:val="24"/>
+        </w:rPr>
+      </w:pPr>
+      <w:r>
+        <w:rPr>
+          <w:rFonts w:ascii="Times New Roman" w:hAnsi="Times New Roman" w:cs="Times New Roman"/>
+          <w:b/>
+          <w:bCs/>
+          <w:color w:val="000000" w:themeColor="text1"/>
+          <w:sz w:val="24"/>
+          <w:szCs w:val="24"/>
+        </w:rPr>
+        <w:t>Figure 1</w:t>
+      </w:r>
+      <w:r>
+        <w:rPr>
+          <w:rFonts w:ascii="Times New Roman" w:hAnsi="Times New Roman" w:cs="Times New Roman"/>
+          <w:b/>
+          <w:bCs/>
+          <w:color w:val="000000" w:themeColor="text1"/>
+          <w:sz w:val="24"/>
+          <w:szCs w:val="24"/>
+        </w:rPr>
+        <w:t>6</w:t>
+      </w:r>
+      <w:r>
+        <w:rPr>
+          <w:rFonts w:ascii="Times New Roman" w:hAnsi="Times New Roman" w:cs="Times New Roman"/>
+          <w:b/>
+          <w:bCs/>
+          <w:color w:val="000000" w:themeColor="text1"/>
+          <w:sz w:val="24"/>
+          <w:szCs w:val="24"/>
+        </w:rPr>
+        <w:t xml:space="preserve">: </w:t>
+      </w:r>
+      <w:r>
+        <w:rPr>
+          <w:rFonts w:ascii="Times New Roman" w:hAnsi="Times New Roman" w:cs="Times New Roman"/>
+          <w:color w:val="000000" w:themeColor="text1"/>
+          <w:sz w:val="24"/>
+          <w:szCs w:val="24"/>
+        </w:rPr>
+        <w:t>The active septuple can be used to encrypt plaintext and input strings</w:t>
+      </w:r>
+    </w:p>
+    <w:p>
+      <w:pPr>
+        <w:rPr>
+          <w:rFonts w:ascii="Times New Roman" w:hAnsi="Times New Roman" w:cs="Times New Roman"/>
+          <w:color w:val="000000" w:themeColor="text1"/>
+          <w:sz w:val="24"/>
+          <w:szCs w:val="24"/>
+        </w:rPr>
+      </w:pPr>
+      <w:r>
+        <w:rPr>
+          <w:rFonts w:ascii="Times New Roman" w:hAnsi="Times New Roman" w:cs="Times New Roman"/>
+          <w:color w:val="000000" w:themeColor="text1"/>
+          <w:sz w:val="24"/>
+          <w:szCs w:val="24"/>
+        </w:rPr>
+        <w:t xml:space="preserve">If no active encryption object yet exists, the program will detour and prompt the user to create a valid septuple.  </w:t>
+      </w:r>
+    </w:p>
+    <w:p>
+      <w:pPr>
+        <w:rPr>
+          <w:rFonts w:ascii="Times New Roman" w:hAnsi="Times New Roman" w:cs="Times New Roman"/>
+          <w:color w:val="000000" w:themeColor="text1"/>
+          <w:sz w:val="24"/>
+          <w:szCs w:val="24"/>
+        </w:rPr>
+      </w:pPr>
+      <w:r>
+        <w:rPr>
+          <w:rFonts w:ascii="Times New Roman" w:hAnsi="Times New Roman" w:cs="Times New Roman"/>
+          <w:color w:val="000000" w:themeColor="text1"/>
+          <w:sz w:val="24"/>
+          <w:szCs w:val="24"/>
+        </w:rPr>
+        <w:t>Option one will read all text files in the Plaintext folder and prompt the user to select the plaintext file they wish to encrypt.  An example can be seen below.</w:t>
+      </w:r>
+    </w:p>
+    <w:p>
+      <w:pPr>
+        <w:jc w:val="center"/>
+        <w:rPr>
+          <w:rFonts w:ascii="Times New Roman" w:hAnsi="Times New Roman" w:cs="Times New Roman"/>
+          <w:color w:val="000000" w:themeColor="text1"/>
+          <w:sz w:val="24"/>
+          <w:szCs w:val="24"/>
+        </w:rPr>
+      </w:pPr>
+      <w:r>
+        <w:rPr>
+          <w:noProof/>
+        </w:rPr>
+        <w:drawing>
+          <wp:inline distT="0" distB="0" distL="0" distR="0" wp14:anchorId="243B64CA" wp14:editId="51045B01">
+            <wp:extent cx="5280660" cy="2309725"/>
+            <wp:effectExtent l="0" t="0" r="0" b="0"/>
+            <wp:docPr id="21" name="Picture 21"/>
+            <wp:cNvGraphicFramePr>
+              <a:graphicFrameLocks xmlns:a="http://schemas.openxmlformats.org/drawingml/2006/main" noChangeAspect="1"/>
+            </wp:cNvGraphicFramePr>
+            <a:graphic xmlns:a="http://schemas.openxmlformats.org/drawingml/2006/main">
+              <a:graphicData uri="http://schemas.openxmlformats.org/drawingml/2006/picture">
+                <pic:pic xmlns:pic="http://schemas.openxmlformats.org/drawingml/2006/picture">
+                  <pic:nvPicPr>
+                    <pic:cNvPr id="1" name=""/>
+                    <pic:cNvPicPr/>
+                  </pic:nvPicPr>
+                  <pic:blipFill>
+                    <a:blip r:embed="rId25"/>
+                    <a:stretch>
+                      <a:fillRect/>
+                    </a:stretch>
+                  </pic:blipFill>
+                  <pic:spPr>
+                    <a:xfrm>
+                      <a:off x="0" y="0"/>
+                      <a:ext cx="5293723" cy="2315439"/>
+                    </a:xfrm>
+                    <a:prstGeom prst="rect">
+                      <a:avLst/>
+                    </a:prstGeom>
+                  </pic:spPr>
+                </pic:pic>
+              </a:graphicData>
+            </a:graphic>
+          </wp:inline>
+        </w:drawing>
+      </w:r>
+    </w:p>
+    <w:p>
+      <w:pPr>
+        <w:jc w:val="center"/>
+        <w:rPr>
+          <w:rFonts w:ascii="Times New Roman" w:hAnsi="Times New Roman" w:cs="Times New Roman"/>
+          <w:color w:val="000000" w:themeColor="text1"/>
+          <w:sz w:val="24"/>
+          <w:szCs w:val="24"/>
+        </w:rPr>
+      </w:pPr>
+      <w:r>
+        <w:rPr>
+          <w:rFonts w:ascii="Times New Roman" w:hAnsi="Times New Roman" w:cs="Times New Roman"/>
+          <w:b/>
+          <w:bCs/>
+          <w:color w:val="000000" w:themeColor="text1"/>
+          <w:sz w:val="24"/>
+          <w:szCs w:val="24"/>
+        </w:rPr>
+        <w:t>Figure 1</w:t>
+      </w:r>
+      <w:r>
+        <w:rPr>
+          <w:rFonts w:ascii="Times New Roman" w:hAnsi="Times New Roman" w:cs="Times New Roman"/>
+          <w:b/>
+          <w:bCs/>
+          <w:color w:val="000000" w:themeColor="text1"/>
+          <w:sz w:val="24"/>
+          <w:szCs w:val="24"/>
+        </w:rPr>
+        <w:t>7</w:t>
+      </w:r>
+      <w:r>
+        <w:rPr>
+          <w:rFonts w:ascii="Times New Roman" w:hAnsi="Times New Roman" w:cs="Times New Roman"/>
+          <w:b/>
+          <w:bCs/>
+          <w:color w:val="000000" w:themeColor="text1"/>
+          <w:sz w:val="24"/>
+          <w:szCs w:val="24"/>
+        </w:rPr>
+        <w:t xml:space="preserve">: </w:t>
+      </w:r>
+      <w:r>
+        <w:rPr>
+          <w:rFonts w:ascii="Times New Roman" w:hAnsi="Times New Roman" w:cs="Times New Roman"/>
+          <w:color w:val="000000" w:themeColor="text1"/>
+          <w:sz w:val="24"/>
+          <w:szCs w:val="24"/>
+        </w:rPr>
+        <w:t>User selects plaintext to encrypt, results are shown and output to Ciphertext folder</w:t>
+      </w:r>
+    </w:p>
+    <w:p>
+      <w:pPr>
+        <w:rPr>
+          <w:rFonts w:ascii="Times New Roman" w:hAnsi="Times New Roman" w:cs="Times New Roman"/>
+          <w:color w:val="000000" w:themeColor="text1"/>
+          <w:sz w:val="24"/>
+          <w:szCs w:val="24"/>
+        </w:rPr>
+      </w:pPr>
+      <w:r>
+        <w:rPr>
+          <w:rFonts w:ascii="Times New Roman" w:hAnsi="Times New Roman" w:cs="Times New Roman"/>
+          <w:color w:val="000000" w:themeColor="text1"/>
+          <w:sz w:val="24"/>
+          <w:szCs w:val="24"/>
+        </w:rPr>
+        <w:lastRenderedPageBreak/>
+        <w:t>The resulting ciphertext from the encryption will be appended in a text file format to the Ciphertext folder with the</w:t>
+      </w:r>
+      <w:r>
+        <w:rPr>
+          <w:rFonts w:ascii="Times New Roman" w:hAnsi="Times New Roman" w:cs="Times New Roman"/>
+          <w:color w:val="000000" w:themeColor="text1"/>
+          <w:sz w:val="24"/>
+          <w:szCs w:val="24"/>
+        </w:rPr>
+        <w:t xml:space="preserve"> plaintext file and</w:t>
+      </w:r>
+      <w:r>
+        <w:rPr>
+          <w:rFonts w:ascii="Times New Roman" w:hAnsi="Times New Roman" w:cs="Times New Roman"/>
+          <w:color w:val="000000" w:themeColor="text1"/>
+          <w:sz w:val="24"/>
+          <w:szCs w:val="24"/>
+        </w:rPr>
+        <w:t xml:space="preserve"> public key used </w:t>
+      </w:r>
+      <w:r>
+        <w:rPr>
+          <w:rFonts w:ascii="Times New Roman" w:hAnsi="Times New Roman" w:cs="Times New Roman"/>
+          <w:color w:val="000000" w:themeColor="text1"/>
+          <w:sz w:val="24"/>
+          <w:szCs w:val="24"/>
+        </w:rPr>
+        <w:t>incorporated into the file name</w:t>
+      </w:r>
+      <w:r>
+        <w:rPr>
+          <w:rFonts w:ascii="Times New Roman" w:hAnsi="Times New Roman" w:cs="Times New Roman"/>
+          <w:color w:val="000000" w:themeColor="text1"/>
+          <w:sz w:val="24"/>
+          <w:szCs w:val="24"/>
+        </w:rPr>
+        <w:t>, as seen below.</w:t>
+      </w:r>
+    </w:p>
+    <w:p>
+      <w:pPr>
+        <w:jc w:val="center"/>
+        <w:rPr>
+          <w:rFonts w:ascii="Times New Roman" w:hAnsi="Times New Roman" w:cs="Times New Roman"/>
+          <w:color w:val="000000" w:themeColor="text1"/>
+          <w:sz w:val="24"/>
+          <w:szCs w:val="24"/>
+        </w:rPr>
+      </w:pPr>
+      <w:r>
+        <w:rPr>
+          <w:noProof/>
+        </w:rPr>
+        <w:drawing>
+          <wp:inline distT="0" distB="0" distL="0" distR="0" wp14:anchorId="06A566F7" wp14:editId="067E0159">
+            <wp:extent cx="5943600" cy="1875790"/>
+            <wp:effectExtent l="0" t="0" r="0" b="0"/>
+            <wp:docPr id="22" name="Picture 22"/>
+            <wp:cNvGraphicFramePr>
+              <a:graphicFrameLocks xmlns:a="http://schemas.openxmlformats.org/drawingml/2006/main" noChangeAspect="1"/>
+            </wp:cNvGraphicFramePr>
+            <a:graphic xmlns:a="http://schemas.openxmlformats.org/drawingml/2006/main">
+              <a:graphicData uri="http://schemas.openxmlformats.org/drawingml/2006/picture">
+                <pic:pic xmlns:pic="http://schemas.openxmlformats.org/drawingml/2006/picture">
+                  <pic:nvPicPr>
+                    <pic:cNvPr id="1" name=""/>
+                    <pic:cNvPicPr/>
+                  </pic:nvPicPr>
+                  <pic:blipFill>
+                    <a:blip r:embed="rId26"/>
+                    <a:stretch>
+                      <a:fillRect/>
+                    </a:stretch>
+                  </pic:blipFill>
+                  <pic:spPr>
+                    <a:xfrm>
+                      <a:off x="0" y="0"/>
+                      <a:ext cx="5943600" cy="1875790"/>
+                    </a:xfrm>
+                    <a:prstGeom prst="rect">
+                      <a:avLst/>
+                    </a:prstGeom>
+                  </pic:spPr>
+                </pic:pic>
+              </a:graphicData>
+            </a:graphic>
+          </wp:inline>
+        </w:drawing>
+      </w:r>
+      <w:r>
+        <w:rPr>
+          <w:rFonts w:ascii="Times New Roman" w:hAnsi="Times New Roman" w:cs="Times New Roman"/>
+          <w:b/>
+          <w:bCs/>
+          <w:color w:val="000000" w:themeColor="text1"/>
+          <w:sz w:val="24"/>
+          <w:szCs w:val="24"/>
+        </w:rPr>
+        <w:t>Figure 1</w:t>
+      </w:r>
+      <w:r>
+        <w:rPr>
+          <w:rFonts w:ascii="Times New Roman" w:hAnsi="Times New Roman" w:cs="Times New Roman"/>
+          <w:b/>
+          <w:bCs/>
+          <w:color w:val="000000" w:themeColor="text1"/>
+          <w:sz w:val="24"/>
+          <w:szCs w:val="24"/>
+        </w:rPr>
+        <w:t>8</w:t>
+      </w:r>
+      <w:r>
+        <w:rPr>
+          <w:rFonts w:ascii="Times New Roman" w:hAnsi="Times New Roman" w:cs="Times New Roman"/>
+          <w:b/>
+          <w:bCs/>
+          <w:color w:val="000000" w:themeColor="text1"/>
+          <w:sz w:val="24"/>
+          <w:szCs w:val="24"/>
+        </w:rPr>
+        <w:t xml:space="preserve">: </w:t>
+      </w:r>
+      <w:r>
+        <w:rPr>
+          <w:rFonts w:ascii="Times New Roman" w:hAnsi="Times New Roman" w:cs="Times New Roman"/>
+          <w:color w:val="000000" w:themeColor="text1"/>
+          <w:sz w:val="24"/>
+          <w:szCs w:val="24"/>
+        </w:rPr>
+        <w:t>Ciphertext results are added to the ciphertext folder with the key used and plaintext file that was encrypted</w:t>
+      </w:r>
+    </w:p>
+    <w:p>
+      <w:pPr>
+        <w:rPr>
+          <w:rFonts w:ascii="Times New Roman" w:hAnsi="Times New Roman" w:cs="Times New Roman"/>
+          <w:b/>
+          <w:bCs/>
+          <w:color w:val="000000" w:themeColor="text1"/>
+          <w:sz w:val="28"/>
+          <w:szCs w:val="28"/>
+        </w:rPr>
+      </w:pPr>
+      <w:r>
+        <w:rPr>
+          <w:rFonts w:ascii="Times New Roman" w:hAnsi="Times New Roman" w:cs="Times New Roman"/>
+          <w:b/>
+          <w:bCs/>
+          <w:color w:val="000000" w:themeColor="text1"/>
+          <w:sz w:val="28"/>
+          <w:szCs w:val="28"/>
+        </w:rPr>
+        <w:t>3.2.0 Encrypting input strings</w:t>
+      </w:r>
+    </w:p>
+    <w:p>
+      <w:pPr>
+        <w:rPr>
+          <w:rFonts w:ascii="Times New Roman" w:hAnsi="Times New Roman" w:cs="Times New Roman"/>
+          <w:color w:val="000000" w:themeColor="text1"/>
+          <w:sz w:val="24"/>
+          <w:szCs w:val="24"/>
+        </w:rPr>
+      </w:pPr>
+      <w:r>
+        <w:rPr>
+          <w:rFonts w:ascii="Times New Roman" w:hAnsi="Times New Roman" w:cs="Times New Roman"/>
+          <w:color w:val="000000" w:themeColor="text1"/>
+          <w:sz w:val="24"/>
+          <w:szCs w:val="24"/>
+        </w:rPr>
+        <w:t>Users can also encrypt/decrypt input strings for quick visualization of the algorithm in action.  This process can be done by pressing ‘2’ in the encryption menu as seen below.</w:t>
+      </w:r>
+    </w:p>
+    <w:p>
+      <w:pPr>
+        <w:jc w:val="center"/>
+        <w:rPr>
+          <w:rFonts w:ascii="Times New Roman" w:hAnsi="Times New Roman" w:cs="Times New Roman"/>
+          <w:color w:val="000000" w:themeColor="text1"/>
+          <w:sz w:val="24"/>
+          <w:szCs w:val="24"/>
+        </w:rPr>
+      </w:pPr>
+      <w:r>
+        <w:rPr>
+          <w:noProof/>
+        </w:rPr>
+        <w:drawing>
+          <wp:inline distT="0" distB="0" distL="0" distR="0" wp14:anchorId="7651D077" wp14:editId="7DC33773">
+            <wp:extent cx="6574938" cy="1851660"/>
+            <wp:effectExtent l="0" t="0" r="0" b="0"/>
+            <wp:docPr id="23" name="Picture 23"/>
+            <wp:cNvGraphicFramePr>
+              <a:graphicFrameLocks xmlns:a="http://schemas.openxmlformats.org/drawingml/2006/main" noChangeAspect="1"/>
+            </wp:cNvGraphicFramePr>
+            <a:graphic xmlns:a="http://schemas.openxmlformats.org/drawingml/2006/main">
+              <a:graphicData uri="http://schemas.openxmlformats.org/drawingml/2006/picture">
+                <pic:pic xmlns:pic="http://schemas.openxmlformats.org/drawingml/2006/picture">
+                  <pic:nvPicPr>
+                    <pic:cNvPr id="1" name=""/>
+                    <pic:cNvPicPr/>
+                  </pic:nvPicPr>
+                  <pic:blipFill>
+                    <a:blip r:embed="rId27"/>
+                    <a:stretch>
+                      <a:fillRect/>
+                    </a:stretch>
+                  </pic:blipFill>
+                  <pic:spPr>
+                    <a:xfrm>
+                      <a:off x="0" y="0"/>
+                      <a:ext cx="6580837" cy="1853321"/>
+                    </a:xfrm>
+                    <a:prstGeom prst="rect">
+                      <a:avLst/>
+                    </a:prstGeom>
+                  </pic:spPr>
+                </pic:pic>
+              </a:graphicData>
+            </a:graphic>
+          </wp:inline>
+        </w:drawing>
+      </w:r>
+    </w:p>
+    <w:p>
+      <w:pPr>
+        <w:jc w:val="center"/>
+        <w:rPr>
+          <w:rFonts w:ascii="Times New Roman" w:hAnsi="Times New Roman" w:cs="Times New Roman"/>
+          <w:color w:val="000000" w:themeColor="text1"/>
+          <w:sz w:val="24"/>
+          <w:szCs w:val="24"/>
+        </w:rPr>
+      </w:pPr>
+      <w:r>
+        <w:rPr>
+          <w:rFonts w:ascii="Times New Roman" w:hAnsi="Times New Roman" w:cs="Times New Roman"/>
+          <w:b/>
+          <w:bCs/>
+          <w:color w:val="000000" w:themeColor="text1"/>
+          <w:sz w:val="24"/>
+          <w:szCs w:val="24"/>
+        </w:rPr>
+        <w:t>Figure 1</w:t>
+      </w:r>
+      <w:r>
+        <w:rPr>
+          <w:rFonts w:ascii="Times New Roman" w:hAnsi="Times New Roman" w:cs="Times New Roman"/>
+          <w:b/>
+          <w:bCs/>
+          <w:color w:val="000000" w:themeColor="text1"/>
+          <w:sz w:val="24"/>
+          <w:szCs w:val="24"/>
+        </w:rPr>
+        <w:t>9</w:t>
+      </w:r>
+      <w:r>
+        <w:rPr>
+          <w:rFonts w:ascii="Times New Roman" w:hAnsi="Times New Roman" w:cs="Times New Roman"/>
+          <w:b/>
+          <w:bCs/>
+          <w:color w:val="000000" w:themeColor="text1"/>
+          <w:sz w:val="24"/>
+          <w:szCs w:val="24"/>
+        </w:rPr>
+        <w:t xml:space="preserve">: </w:t>
+      </w:r>
+      <w:r>
+        <w:rPr>
+          <w:rFonts w:ascii="Times New Roman" w:hAnsi="Times New Roman" w:cs="Times New Roman"/>
+          <w:color w:val="000000" w:themeColor="text1"/>
+          <w:sz w:val="24"/>
+          <w:szCs w:val="24"/>
+        </w:rPr>
+        <w:t>Input strings can also by encrypted/decrypted for quick visualization and algorithm testing</w:t>
+      </w:r>
+    </w:p>
+    <w:p>
+      <w:pPr>
+        <w:jc w:val="center"/>
+        <w:rPr>
+          <w:rFonts w:ascii="Times New Roman" w:hAnsi="Times New Roman" w:cs="Times New Roman"/>
+          <w:color w:val="000000" w:themeColor="text1"/>
+          <w:sz w:val="24"/>
+          <w:szCs w:val="24"/>
+        </w:rPr>
+      </w:pPr>
+    </w:p>
+    <w:p>
+      <w:pPr>
+        <w:jc w:val="center"/>
+        <w:rPr>
+          <w:rFonts w:ascii="Times New Roman" w:hAnsi="Times New Roman" w:cs="Times New Roman"/>
+          <w:color w:val="000000" w:themeColor="text1"/>
+          <w:sz w:val="24"/>
+          <w:szCs w:val="24"/>
+        </w:rPr>
+      </w:pPr>
+    </w:p>
+    <w:p>
+      <w:pPr>
+        <w:jc w:val="center"/>
+        <w:rPr>
+          <w:rFonts w:ascii="Times New Roman" w:hAnsi="Times New Roman" w:cs="Times New Roman"/>
+          <w:color w:val="000000" w:themeColor="text1"/>
+          <w:sz w:val="24"/>
+          <w:szCs w:val="24"/>
+        </w:rPr>
+      </w:pPr>
+    </w:p>
+    <w:p>
+      <w:pPr>
+        <w:jc w:val="center"/>
+        <w:rPr>
+          <w:rFonts w:ascii="Times New Roman" w:hAnsi="Times New Roman" w:cs="Times New Roman"/>
+          <w:color w:val="000000" w:themeColor="text1"/>
+          <w:sz w:val="24"/>
+          <w:szCs w:val="24"/>
+        </w:rPr>
+      </w:pPr>
+    </w:p>
+    <w:p>
+      <w:pPr>
+        <w:jc w:val="center"/>
+        <w:rPr>
+          <w:rFonts w:ascii="Times New Roman" w:hAnsi="Times New Roman" w:cs="Times New Roman"/>
+          <w:color w:val="000000" w:themeColor="text1"/>
+          <w:sz w:val="24"/>
+          <w:szCs w:val="24"/>
+        </w:rPr>
+      </w:pPr>
+    </w:p>
+    <w:p>
+      <w:pPr>
+        <w:jc w:val="center"/>
+        <w:rPr>
+          <w:rFonts w:ascii="Times New Roman" w:hAnsi="Times New Roman" w:cs="Times New Roman"/>
+          <w:color w:val="000000" w:themeColor="text1"/>
+          <w:sz w:val="24"/>
+          <w:szCs w:val="24"/>
+        </w:rPr>
+      </w:pPr>
+    </w:p>
+    <w:p>
+      <w:pPr>
+        <w:jc w:val="center"/>
+        <w:rPr>
+          <w:rFonts w:ascii="Times New Roman" w:hAnsi="Times New Roman" w:cs="Times New Roman"/>
+          <w:color w:val="000000" w:themeColor="text1"/>
+          <w:sz w:val="24"/>
+          <w:szCs w:val="24"/>
+        </w:rPr>
+      </w:pPr>
+    </w:p>
+    <w:p>
+      <w:pPr>
+        <w:rPr>
+          <w:rFonts w:ascii="Times New Roman" w:hAnsi="Times New Roman" w:cs="Times New Roman"/>
+          <w:color w:val="000000" w:themeColor="text1"/>
+          <w:sz w:val="32"/>
+          <w:szCs w:val="32"/>
+        </w:rPr>
+      </w:pPr>
+      <w:r>
+        <w:rPr>
+          <w:rFonts w:ascii="Times New Roman" w:hAnsi="Times New Roman" w:cs="Times New Roman"/>
+          <w:b/>
+          <w:bCs/>
+          <w:color w:val="000000" w:themeColor="text1"/>
+          <w:sz w:val="32"/>
+          <w:szCs w:val="32"/>
+        </w:rPr>
+        <w:lastRenderedPageBreak/>
+        <w:t>4.0.0 Fixed Point Analysis</w:t>
+      </w:r>
+    </w:p>
+    <w:p>
+      <w:pPr>
+        <w:rPr>
+          <w:rFonts w:ascii="Times New Roman" w:hAnsi="Times New Roman" w:cs="Times New Roman"/>
+          <w:color w:val="000000" w:themeColor="text1"/>
+          <w:sz w:val="24"/>
+          <w:szCs w:val="24"/>
+        </w:rPr>
+      </w:pPr>
+      <w:r>
+        <w:rPr>
+          <w:rFonts w:ascii="Times New Roman" w:hAnsi="Times New Roman" w:cs="Times New Roman"/>
+          <w:color w:val="000000" w:themeColor="text1"/>
+          <w:sz w:val="24"/>
+          <w:szCs w:val="24"/>
+        </w:rPr>
+        <w:t>The RSA Sandbox features several mechanisms for exploring the relative strength and occurrence of fixed points for any septuple/key combination.  An overview of the fixed point analysis mechanisms and their functionality can be seen in the following sections.</w:t>
+      </w:r>
+    </w:p>
+    <w:p>
+      <w:pPr>
+        <w:rPr>
+          <w:rFonts w:ascii="Times New Roman" w:hAnsi="Times New Roman" w:cs="Times New Roman"/>
+          <w:b/>
+          <w:bCs/>
+          <w:color w:val="000000" w:themeColor="text1"/>
+          <w:sz w:val="28"/>
+          <w:szCs w:val="28"/>
+        </w:rPr>
+      </w:pPr>
+      <w:r>
+        <w:rPr>
+          <w:rFonts w:ascii="Times New Roman" w:hAnsi="Times New Roman" w:cs="Times New Roman"/>
+          <w:b/>
+          <w:bCs/>
+          <w:color w:val="000000" w:themeColor="text1"/>
+          <w:sz w:val="28"/>
+          <w:szCs w:val="28"/>
+        </w:rPr>
+        <w:t>4.1.0 Active Septuple Analysis</w:t>
+      </w:r>
+      <w:r>
+        <w:rPr>
+          <w:rFonts w:ascii="Times New Roman" w:hAnsi="Times New Roman" w:cs="Times New Roman"/>
+          <w:b/>
+          <w:bCs/>
+          <w:color w:val="000000" w:themeColor="text1"/>
+          <w:sz w:val="28"/>
+          <w:szCs w:val="28"/>
+        </w:rPr>
+        <w:t xml:space="preserve"> and Septuple Comparison</w:t>
+      </w:r>
+    </w:p>
+    <w:p>
+      <w:pPr>
+        <w:rPr>
+          <w:rFonts w:ascii="Times New Roman" w:hAnsi="Times New Roman" w:cs="Times New Roman"/>
+          <w:color w:val="000000" w:themeColor="text1"/>
+          <w:sz w:val="24"/>
+          <w:szCs w:val="24"/>
+        </w:rPr>
+      </w:pPr>
+      <w:r>
+        <w:rPr>
+          <w:rFonts w:ascii="Times New Roman" w:hAnsi="Times New Roman" w:cs="Times New Roman"/>
+          <w:color w:val="000000" w:themeColor="text1"/>
+          <w:sz w:val="24"/>
+          <w:szCs w:val="24"/>
+        </w:rPr>
+        <w:t>A screenshot of the fixed point analysis menu can be seen below.</w:t>
+      </w:r>
+    </w:p>
+    <w:p>
+      <w:pPr>
+        <w:jc w:val="center"/>
+        <w:rPr>
+          <w:rFonts w:ascii="Times New Roman" w:hAnsi="Times New Roman" w:cs="Times New Roman"/>
+          <w:b/>
+          <w:bCs/>
+          <w:color w:val="000000" w:themeColor="text1"/>
+          <w:sz w:val="24"/>
+          <w:szCs w:val="24"/>
+        </w:rPr>
+      </w:pPr>
+      <w:r>
+        <w:rPr>
+          <w:noProof/>
+        </w:rPr>
+        <w:drawing>
+          <wp:inline distT="0" distB="0" distL="0" distR="0" wp14:anchorId="465DC9CE" wp14:editId="1713AF11">
+            <wp:extent cx="4686300" cy="2305050"/>
+            <wp:effectExtent l="0" t="0" r="0" b="0"/>
+            <wp:docPr id="24" name="Picture 24"/>
+            <wp:cNvGraphicFramePr>
+              <a:graphicFrameLocks xmlns:a="http://schemas.openxmlformats.org/drawingml/2006/main" noChangeAspect="1"/>
+            </wp:cNvGraphicFramePr>
+            <a:graphic xmlns:a="http://schemas.openxmlformats.org/drawingml/2006/main">
+              <a:graphicData uri="http://schemas.openxmlformats.org/drawingml/2006/picture">
+                <pic:pic xmlns:pic="http://schemas.openxmlformats.org/drawingml/2006/picture">
+                  <pic:nvPicPr>
+                    <pic:cNvPr id="1" name=""/>
+                    <pic:cNvPicPr/>
+                  </pic:nvPicPr>
+                  <pic:blipFill>
+                    <a:blip r:embed="rId28"/>
+                    <a:stretch>
+                      <a:fillRect/>
+                    </a:stretch>
+                  </pic:blipFill>
+                  <pic:spPr>
+                    <a:xfrm>
+                      <a:off x="0" y="0"/>
+                      <a:ext cx="4686300" cy="2305050"/>
+                    </a:xfrm>
+                    <a:prstGeom prst="rect">
+                      <a:avLst/>
+                    </a:prstGeom>
+                  </pic:spPr>
+                </pic:pic>
+              </a:graphicData>
+            </a:graphic>
+          </wp:inline>
+        </w:drawing>
+      </w:r>
+    </w:p>
+    <w:p>
+      <w:pPr>
+        <w:jc w:val="center"/>
+        <w:rPr>
+          <w:rFonts w:ascii="Times New Roman" w:hAnsi="Times New Roman" w:cs="Times New Roman"/>
+          <w:color w:val="000000" w:themeColor="text1"/>
+          <w:sz w:val="24"/>
+          <w:szCs w:val="24"/>
+        </w:rPr>
+      </w:pPr>
+      <w:r>
+        <w:rPr>
+          <w:rFonts w:ascii="Times New Roman" w:hAnsi="Times New Roman" w:cs="Times New Roman"/>
+          <w:b/>
+          <w:bCs/>
+          <w:color w:val="000000" w:themeColor="text1"/>
+          <w:sz w:val="24"/>
+          <w:szCs w:val="24"/>
+        </w:rPr>
+        <w:t xml:space="preserve">Figure </w:t>
+      </w:r>
+      <w:r>
+        <w:rPr>
+          <w:rFonts w:ascii="Times New Roman" w:hAnsi="Times New Roman" w:cs="Times New Roman"/>
+          <w:b/>
+          <w:bCs/>
+          <w:color w:val="000000" w:themeColor="text1"/>
+          <w:sz w:val="24"/>
+          <w:szCs w:val="24"/>
+        </w:rPr>
+        <w:t>20</w:t>
+      </w:r>
+      <w:r>
+        <w:rPr>
+          <w:rFonts w:ascii="Times New Roman" w:hAnsi="Times New Roman" w:cs="Times New Roman"/>
+          <w:b/>
+          <w:bCs/>
+          <w:color w:val="000000" w:themeColor="text1"/>
+          <w:sz w:val="24"/>
+          <w:szCs w:val="24"/>
+        </w:rPr>
+        <w:t xml:space="preserve">: </w:t>
+      </w:r>
+      <w:r>
+        <w:rPr>
+          <w:rFonts w:ascii="Times New Roman" w:hAnsi="Times New Roman" w:cs="Times New Roman"/>
+          <w:color w:val="000000" w:themeColor="text1"/>
+          <w:sz w:val="24"/>
+          <w:szCs w:val="24"/>
+        </w:rPr>
+        <w:t>Fixed point analysis allows septuple and key comparison transparency analysis</w:t>
+      </w:r>
+    </w:p>
+    <w:p>
+      <w:pPr>
+        <w:rPr>
+          <w:rFonts w:ascii="Times New Roman" w:hAnsi="Times New Roman" w:cs="Times New Roman"/>
+          <w:color w:val="000000" w:themeColor="text1"/>
+          <w:sz w:val="24"/>
+          <w:szCs w:val="24"/>
+        </w:rPr>
+      </w:pPr>
+      <w:r>
+        <w:rPr>
+          <w:rFonts w:ascii="Times New Roman" w:hAnsi="Times New Roman" w:cs="Times New Roman"/>
+          <w:color w:val="000000" w:themeColor="text1"/>
+          <w:sz w:val="24"/>
+          <w:szCs w:val="24"/>
+        </w:rPr>
+        <w:t>The user can choose to analyze the strength of the active septuple by choosing option ‘1’.  They can also compare the strength of every septuple loaded in the program with option ‘2’.  Screenshots of these mechanisms in action can be seen below.</w:t>
+      </w:r>
+    </w:p>
+    <w:p>
+      <w:pPr>
+        <w:rPr>
+          <w:rFonts w:ascii="Times New Roman" w:hAnsi="Times New Roman" w:cs="Times New Roman"/>
+          <w:color w:val="000000" w:themeColor="text1"/>
+          <w:sz w:val="24"/>
+          <w:szCs w:val="24"/>
+        </w:rPr>
+      </w:pPr>
+      <w:r>
+        <w:rPr>
+          <w:noProof/>
+        </w:rPr>
+        <w:drawing>
+          <wp:inline distT="0" distB="0" distL="0" distR="0" wp14:anchorId="2C1DE2EC" wp14:editId="0D98B402">
+            <wp:extent cx="6281530" cy="1805940"/>
+            <wp:effectExtent l="0" t="0" r="5080" b="3810"/>
+            <wp:docPr id="25" name="Picture 25"/>
+            <wp:cNvGraphicFramePr>
+              <a:graphicFrameLocks xmlns:a="http://schemas.openxmlformats.org/drawingml/2006/main" noChangeAspect="1"/>
+            </wp:cNvGraphicFramePr>
+            <a:graphic xmlns:a="http://schemas.openxmlformats.org/drawingml/2006/main">
+              <a:graphicData uri="http://schemas.openxmlformats.org/drawingml/2006/picture">
+                <pic:pic xmlns:pic="http://schemas.openxmlformats.org/drawingml/2006/picture">
+                  <pic:nvPicPr>
+                    <pic:cNvPr id="1" name=""/>
+                    <pic:cNvPicPr/>
+                  </pic:nvPicPr>
+                  <pic:blipFill>
+                    <a:blip r:embed="rId29"/>
+                    <a:stretch>
+                      <a:fillRect/>
+                    </a:stretch>
+                  </pic:blipFill>
+                  <pic:spPr>
+                    <a:xfrm>
+                      <a:off x="0" y="0"/>
+                      <a:ext cx="6283883" cy="1806616"/>
+                    </a:xfrm>
+                    <a:prstGeom prst="rect">
+                      <a:avLst/>
+                    </a:prstGeom>
+                  </pic:spPr>
+                </pic:pic>
+              </a:graphicData>
+            </a:graphic>
+          </wp:inline>
+        </w:drawing>
+      </w:r>
+    </w:p>
+    <w:p>
+      <w:pPr>
+        <w:jc w:val="center"/>
+        <w:rPr>
+          <w:rFonts w:ascii="Times New Roman" w:hAnsi="Times New Roman" w:cs="Times New Roman"/>
+          <w:color w:val="000000" w:themeColor="text1"/>
+          <w:sz w:val="24"/>
+          <w:szCs w:val="24"/>
+        </w:rPr>
+      </w:pPr>
+      <w:r>
+        <w:rPr>
+          <w:rFonts w:ascii="Times New Roman" w:hAnsi="Times New Roman" w:cs="Times New Roman"/>
+          <w:b/>
+          <w:bCs/>
+          <w:color w:val="000000" w:themeColor="text1"/>
+          <w:sz w:val="24"/>
+          <w:szCs w:val="24"/>
+        </w:rPr>
+        <w:t xml:space="preserve">Figure </w:t>
+      </w:r>
+      <w:r>
+        <w:rPr>
+          <w:rFonts w:ascii="Times New Roman" w:hAnsi="Times New Roman" w:cs="Times New Roman"/>
+          <w:b/>
+          <w:bCs/>
+          <w:color w:val="000000" w:themeColor="text1"/>
+          <w:sz w:val="24"/>
+          <w:szCs w:val="24"/>
+        </w:rPr>
+        <w:t>21</w:t>
+      </w:r>
+      <w:r>
+        <w:rPr>
+          <w:rFonts w:ascii="Times New Roman" w:hAnsi="Times New Roman" w:cs="Times New Roman"/>
+          <w:b/>
+          <w:bCs/>
+          <w:color w:val="000000" w:themeColor="text1"/>
+          <w:sz w:val="24"/>
+          <w:szCs w:val="24"/>
+        </w:rPr>
+        <w:t xml:space="preserve">: </w:t>
+      </w:r>
+      <w:r>
+        <w:rPr>
+          <w:rFonts w:ascii="Times New Roman" w:hAnsi="Times New Roman" w:cs="Times New Roman"/>
+          <w:color w:val="000000" w:themeColor="text1"/>
+          <w:sz w:val="24"/>
+          <w:szCs w:val="24"/>
+        </w:rPr>
+        <w:t>Option ‘1’ will analyze the active septuple</w:t>
+      </w:r>
+    </w:p>
+    <w:p>
+      <w:pPr>
+        <w:rPr>
+          <w:rFonts w:ascii="Times New Roman" w:hAnsi="Times New Roman" w:cs="Times New Roman"/>
+          <w:color w:val="000000" w:themeColor="text1"/>
+          <w:sz w:val="24"/>
+          <w:szCs w:val="24"/>
+        </w:rPr>
+      </w:pPr>
+      <w:r>
+        <w:rPr>
+          <w:noProof/>
+        </w:rPr>
+        <w:lastRenderedPageBreak/>
+        <w:drawing>
+          <wp:inline distT="0" distB="0" distL="0" distR="0" wp14:anchorId="2B7C5B58" wp14:editId="5E5A312A">
+            <wp:extent cx="5943600" cy="3482340"/>
+            <wp:effectExtent l="0" t="0" r="0" b="3810"/>
+            <wp:docPr id="26" name="Picture 26"/>
+            <wp:cNvGraphicFramePr>
+              <a:graphicFrameLocks xmlns:a="http://schemas.openxmlformats.org/drawingml/2006/main" noChangeAspect="1"/>
+            </wp:cNvGraphicFramePr>
+            <a:graphic xmlns:a="http://schemas.openxmlformats.org/drawingml/2006/main">
+              <a:graphicData uri="http://schemas.openxmlformats.org/drawingml/2006/picture">
+                <pic:pic xmlns:pic="http://schemas.openxmlformats.org/drawingml/2006/picture">
+                  <pic:nvPicPr>
+                    <pic:cNvPr id="1" name=""/>
+                    <pic:cNvPicPr/>
+                  </pic:nvPicPr>
+                  <pic:blipFill>
+                    <a:blip r:embed="rId30"/>
+                    <a:stretch>
+                      <a:fillRect/>
+                    </a:stretch>
+                  </pic:blipFill>
+                  <pic:spPr>
+                    <a:xfrm>
+                      <a:off x="0" y="0"/>
+                      <a:ext cx="5943600" cy="3482340"/>
+                    </a:xfrm>
+                    <a:prstGeom prst="rect">
+                      <a:avLst/>
+                    </a:prstGeom>
+                  </pic:spPr>
+                </pic:pic>
+              </a:graphicData>
+            </a:graphic>
+          </wp:inline>
+        </w:drawing>
+      </w:r>
+    </w:p>
+    <w:p>
+      <w:pPr>
+        <w:jc w:val="center"/>
+        <w:rPr>
+          <w:rFonts w:ascii="Times New Roman" w:hAnsi="Times New Roman" w:cs="Times New Roman"/>
+          <w:color w:val="000000" w:themeColor="text1"/>
+          <w:sz w:val="24"/>
+          <w:szCs w:val="24"/>
+        </w:rPr>
+      </w:pPr>
+      <w:r>
+        <w:rPr>
+          <w:rFonts w:ascii="Times New Roman" w:hAnsi="Times New Roman" w:cs="Times New Roman"/>
+          <w:b/>
+          <w:bCs/>
+          <w:color w:val="000000" w:themeColor="text1"/>
+          <w:sz w:val="24"/>
+          <w:szCs w:val="24"/>
+        </w:rPr>
+        <w:t>Figure 2</w:t>
+      </w:r>
+      <w:r>
+        <w:rPr>
+          <w:rFonts w:ascii="Times New Roman" w:hAnsi="Times New Roman" w:cs="Times New Roman"/>
+          <w:b/>
+          <w:bCs/>
+          <w:color w:val="000000" w:themeColor="text1"/>
+          <w:sz w:val="24"/>
+          <w:szCs w:val="24"/>
+        </w:rPr>
+        <w:t>2</w:t>
+      </w:r>
+      <w:r>
+        <w:rPr>
+          <w:rFonts w:ascii="Times New Roman" w:hAnsi="Times New Roman" w:cs="Times New Roman"/>
+          <w:b/>
+          <w:bCs/>
+          <w:color w:val="000000" w:themeColor="text1"/>
+          <w:sz w:val="24"/>
+          <w:szCs w:val="24"/>
+        </w:rPr>
+        <w:t>:</w:t>
+      </w:r>
+      <w:r>
+        <w:rPr>
+          <w:rFonts w:ascii="Times New Roman" w:hAnsi="Times New Roman" w:cs="Times New Roman"/>
+          <w:b/>
+          <w:bCs/>
+          <w:color w:val="000000" w:themeColor="text1"/>
+          <w:sz w:val="24"/>
+          <w:szCs w:val="24"/>
+        </w:rPr>
+        <w:t xml:space="preserve"> </w:t>
+      </w:r>
+      <w:r>
+        <w:rPr>
+          <w:rFonts w:ascii="Times New Roman" w:hAnsi="Times New Roman" w:cs="Times New Roman"/>
+          <w:color w:val="000000" w:themeColor="text1"/>
+          <w:sz w:val="24"/>
+          <w:szCs w:val="24"/>
+        </w:rPr>
+        <w:t>Option ‘2’ will compare all septuples and sort by transparency</w:t>
+      </w:r>
+    </w:p>
+    <w:p>
+      <w:pPr>
+        <w:rPr>
+          <w:rFonts w:ascii="Times New Roman" w:hAnsi="Times New Roman" w:cs="Times New Roman"/>
+          <w:color w:val="000000" w:themeColor="text1"/>
+          <w:sz w:val="24"/>
+          <w:szCs w:val="24"/>
+        </w:rPr>
+      </w:pPr>
+      <w:r>
+        <w:rPr>
+          <w:rFonts w:ascii="Times New Roman" w:hAnsi="Times New Roman" w:cs="Times New Roman"/>
+          <w:color w:val="000000" w:themeColor="text1"/>
+          <w:sz w:val="24"/>
+          <w:szCs w:val="24"/>
+        </w:rPr>
+        <w:t>Performing comparison of all septuples will display the results and also output them to the “Results” folder as mentioned in section 1.0.  Septuple comparison results are stored in the subfolder ‘Septuple Comparison’ within the results folder as shown below and have a timestamp in their file title to differentiate them.</w:t>
+      </w:r>
+    </w:p>
+    <w:p>
+      <w:pPr>
+        <w:rPr>
+          <w:rFonts w:ascii="Times New Roman" w:hAnsi="Times New Roman" w:cs="Times New Roman"/>
+          <w:color w:val="000000" w:themeColor="text1"/>
+          <w:sz w:val="24"/>
+          <w:szCs w:val="24"/>
+        </w:rPr>
+      </w:pPr>
+      <w:r>
+        <w:rPr>
+          <w:noProof/>
+        </w:rPr>
+        <w:drawing>
+          <wp:inline distT="0" distB="0" distL="0" distR="0" wp14:anchorId="138566F7" wp14:editId="0FE1C352">
+            <wp:extent cx="5943600" cy="1623695"/>
+            <wp:effectExtent l="0" t="0" r="0" b="0"/>
+            <wp:docPr id="27" name="Picture 27"/>
+            <wp:cNvGraphicFramePr>
+              <a:graphicFrameLocks xmlns:a="http://schemas.openxmlformats.org/drawingml/2006/main" noChangeAspect="1"/>
+            </wp:cNvGraphicFramePr>
+            <a:graphic xmlns:a="http://schemas.openxmlformats.org/drawingml/2006/main">
+              <a:graphicData uri="http://schemas.openxmlformats.org/drawingml/2006/picture">
+                <pic:pic xmlns:pic="http://schemas.openxmlformats.org/drawingml/2006/picture">
+                  <pic:nvPicPr>
+                    <pic:cNvPr id="1" name=""/>
+                    <pic:cNvPicPr/>
+                  </pic:nvPicPr>
+                  <pic:blipFill>
+                    <a:blip r:embed="rId31"/>
+                    <a:stretch>
+                      <a:fillRect/>
+                    </a:stretch>
+                  </pic:blipFill>
+                  <pic:spPr>
+                    <a:xfrm>
+                      <a:off x="0" y="0"/>
+                      <a:ext cx="5943600" cy="1623695"/>
+                    </a:xfrm>
+                    <a:prstGeom prst="rect">
+                      <a:avLst/>
+                    </a:prstGeom>
+                  </pic:spPr>
+                </pic:pic>
+              </a:graphicData>
+            </a:graphic>
+          </wp:inline>
+        </w:drawing>
+      </w:r>
+    </w:p>
+    <w:p>
+      <w:pPr>
+        <w:jc w:val="center"/>
+        <w:rPr>
+          <w:rFonts w:ascii="Times New Roman" w:hAnsi="Times New Roman" w:cs="Times New Roman"/>
+          <w:color w:val="000000" w:themeColor="text1"/>
+          <w:sz w:val="24"/>
+          <w:szCs w:val="24"/>
+        </w:rPr>
+      </w:pPr>
+      <w:r>
+        <w:rPr>
+          <w:rFonts w:ascii="Times New Roman" w:hAnsi="Times New Roman" w:cs="Times New Roman"/>
+          <w:b/>
+          <w:bCs/>
+          <w:color w:val="000000" w:themeColor="text1"/>
+          <w:sz w:val="24"/>
+          <w:szCs w:val="24"/>
+        </w:rPr>
+        <w:t>Figure 2</w:t>
+      </w:r>
+      <w:r>
+        <w:rPr>
+          <w:rFonts w:ascii="Times New Roman" w:hAnsi="Times New Roman" w:cs="Times New Roman"/>
+          <w:b/>
+          <w:bCs/>
+          <w:color w:val="000000" w:themeColor="text1"/>
+          <w:sz w:val="24"/>
+          <w:szCs w:val="24"/>
+        </w:rPr>
+        <w:t>3</w:t>
+      </w:r>
+      <w:r>
+        <w:rPr>
+          <w:rFonts w:ascii="Times New Roman" w:hAnsi="Times New Roman" w:cs="Times New Roman"/>
+          <w:b/>
+          <w:bCs/>
+          <w:color w:val="000000" w:themeColor="text1"/>
+          <w:sz w:val="24"/>
+          <w:szCs w:val="24"/>
+        </w:rPr>
+        <w:t xml:space="preserve">: </w:t>
+      </w:r>
+      <w:r>
+        <w:rPr>
+          <w:rFonts w:ascii="Times New Roman" w:hAnsi="Times New Roman" w:cs="Times New Roman"/>
+          <w:color w:val="000000" w:themeColor="text1"/>
+          <w:sz w:val="24"/>
+          <w:szCs w:val="24"/>
+        </w:rPr>
+        <w:t>Septuple comparison results are stored in the ./Results/Septuple_Comparisons directory</w:t>
+      </w:r>
+    </w:p>
+    <w:p>
+      <w:pPr>
+        <w:jc w:val="center"/>
+        <w:rPr>
+          <w:rFonts w:ascii="Times New Roman" w:hAnsi="Times New Roman" w:cs="Times New Roman"/>
+          <w:color w:val="000000" w:themeColor="text1"/>
+          <w:sz w:val="24"/>
+          <w:szCs w:val="24"/>
+        </w:rPr>
+      </w:pPr>
+    </w:p>
+    <w:p>
+      <w:pPr>
+        <w:jc w:val="center"/>
+        <w:rPr>
+          <w:rFonts w:ascii="Times New Roman" w:hAnsi="Times New Roman" w:cs="Times New Roman"/>
+          <w:color w:val="000000" w:themeColor="text1"/>
+          <w:sz w:val="24"/>
+          <w:szCs w:val="24"/>
+        </w:rPr>
+      </w:pPr>
+    </w:p>
+    <w:p>
+      <w:pPr>
+        <w:jc w:val="center"/>
+        <w:rPr>
+          <w:rFonts w:ascii="Times New Roman" w:hAnsi="Times New Roman" w:cs="Times New Roman"/>
+          <w:color w:val="000000" w:themeColor="text1"/>
+          <w:sz w:val="24"/>
+          <w:szCs w:val="24"/>
+        </w:rPr>
+      </w:pPr>
+    </w:p>
+    <w:p>
+      <w:pPr>
+        <w:jc w:val="center"/>
+        <w:rPr>
+          <w:rFonts w:ascii="Times New Roman" w:hAnsi="Times New Roman" w:cs="Times New Roman"/>
+          <w:color w:val="000000" w:themeColor="text1"/>
+          <w:sz w:val="24"/>
+          <w:szCs w:val="24"/>
+        </w:rPr>
+      </w:pPr>
+    </w:p>
+    <w:p>
+      <w:pPr>
+        <w:rPr>
+          <w:rFonts w:ascii="Times New Roman" w:hAnsi="Times New Roman" w:cs="Times New Roman"/>
+          <w:b/>
+          <w:bCs/>
+          <w:color w:val="000000" w:themeColor="text1"/>
+          <w:sz w:val="28"/>
+          <w:szCs w:val="28"/>
+        </w:rPr>
+      </w:pPr>
+      <w:r>
+        <w:rPr>
+          <w:rFonts w:ascii="Times New Roman" w:hAnsi="Times New Roman" w:cs="Times New Roman"/>
+          <w:b/>
+          <w:bCs/>
+          <w:color w:val="000000" w:themeColor="text1"/>
+          <w:sz w:val="28"/>
+          <w:szCs w:val="28"/>
+        </w:rPr>
+        <w:lastRenderedPageBreak/>
+        <w:t>4.2.0 Key Analysis and Transparency Profile Generation</w:t>
+      </w:r>
+    </w:p>
+    <w:p>
+      <w:pPr>
+        <w:rPr>
+          <w:rFonts w:ascii="Times New Roman" w:hAnsi="Times New Roman" w:cs="Times New Roman"/>
+          <w:color w:val="000000" w:themeColor="text1"/>
+          <w:sz w:val="24"/>
+          <w:szCs w:val="24"/>
+        </w:rPr>
+      </w:pPr>
+      <w:r>
+        <w:rPr>
+          <w:rFonts w:ascii="Times New Roman" w:hAnsi="Times New Roman" w:cs="Times New Roman"/>
+          <w:color w:val="000000" w:themeColor="text1"/>
+          <w:sz w:val="24"/>
+          <w:szCs w:val="24"/>
+        </w:rPr>
+        <w:t>Option ‘3’ can be used to analyze all keys associated with a given septuple and rank them by strength.  This is referred to as a “transparency profile” for a given septuple and key set.  An example of the output of this mechanism can be seen below.</w:t>
+      </w:r>
+    </w:p>
+    <w:p>
+      <w:pPr>
+        <w:jc w:val="center"/>
+        <w:rPr>
+          <w:rFonts w:ascii="Times New Roman" w:hAnsi="Times New Roman" w:cs="Times New Roman"/>
+          <w:color w:val="000000" w:themeColor="text1"/>
+          <w:sz w:val="24"/>
+          <w:szCs w:val="24"/>
+        </w:rPr>
+      </w:pPr>
+      <w:r>
+        <w:rPr>
+          <w:noProof/>
+        </w:rPr>
+        <w:drawing>
+          <wp:inline distT="0" distB="0" distL="0" distR="0" wp14:anchorId="67A07474" wp14:editId="631251B6">
+            <wp:extent cx="5943600" cy="3352165"/>
+            <wp:effectExtent l="0" t="0" r="0" b="635"/>
+            <wp:docPr id="28" name="Picture 28"/>
+            <wp:cNvGraphicFramePr>
+              <a:graphicFrameLocks xmlns:a="http://schemas.openxmlformats.org/drawingml/2006/main" noChangeAspect="1"/>
+            </wp:cNvGraphicFramePr>
+            <a:graphic xmlns:a="http://schemas.openxmlformats.org/drawingml/2006/main">
+              <a:graphicData uri="http://schemas.openxmlformats.org/drawingml/2006/picture">
+                <pic:pic xmlns:pic="http://schemas.openxmlformats.org/drawingml/2006/picture">
+                  <pic:nvPicPr>
+                    <pic:cNvPr id="1" name=""/>
+                    <pic:cNvPicPr/>
+                  </pic:nvPicPr>
+                  <pic:blipFill>
+                    <a:blip r:embed="rId32"/>
+                    <a:stretch>
+                      <a:fillRect/>
+                    </a:stretch>
+                  </pic:blipFill>
+                  <pic:spPr>
+                    <a:xfrm>
+                      <a:off x="0" y="0"/>
+                      <a:ext cx="5943600" cy="3352165"/>
+                    </a:xfrm>
+                    <a:prstGeom prst="rect">
+                      <a:avLst/>
+                    </a:prstGeom>
+                  </pic:spPr>
+                </pic:pic>
+              </a:graphicData>
+            </a:graphic>
+          </wp:inline>
+        </w:drawing>
+      </w:r>
+      <w:r>
+        <w:rPr>
+          <w:rFonts w:ascii="Times New Roman" w:hAnsi="Times New Roman" w:cs="Times New Roman"/>
+          <w:b/>
+          <w:bCs/>
+          <w:color w:val="000000" w:themeColor="text1"/>
+          <w:sz w:val="24"/>
+          <w:szCs w:val="24"/>
+        </w:rPr>
+        <w:t>Figure 2</w:t>
+      </w:r>
+      <w:r>
+        <w:rPr>
+          <w:rFonts w:ascii="Times New Roman" w:hAnsi="Times New Roman" w:cs="Times New Roman"/>
+          <w:b/>
+          <w:bCs/>
+          <w:color w:val="000000" w:themeColor="text1"/>
+          <w:sz w:val="24"/>
+          <w:szCs w:val="24"/>
+        </w:rPr>
+        <w:t>4</w:t>
+      </w:r>
+      <w:r>
+        <w:rPr>
+          <w:rFonts w:ascii="Times New Roman" w:hAnsi="Times New Roman" w:cs="Times New Roman"/>
+          <w:b/>
+          <w:bCs/>
+          <w:color w:val="000000" w:themeColor="text1"/>
+          <w:sz w:val="24"/>
+          <w:szCs w:val="24"/>
+        </w:rPr>
+        <w:t xml:space="preserve">: </w:t>
+      </w:r>
+      <w:r>
+        <w:rPr>
+          <w:rFonts w:ascii="Times New Roman" w:hAnsi="Times New Roman" w:cs="Times New Roman"/>
+          <w:color w:val="000000" w:themeColor="text1"/>
+          <w:sz w:val="24"/>
+          <w:szCs w:val="24"/>
+        </w:rPr>
+        <w:t>Option ‘3’ will compare all keys loaded for a given septuple</w:t>
+      </w:r>
+    </w:p>
+    <w:p>
+      <w:pPr>
+        <w:rPr>
+          <w:rFonts w:ascii="Times New Roman" w:hAnsi="Times New Roman" w:cs="Times New Roman"/>
+          <w:color w:val="000000" w:themeColor="text1"/>
+          <w:sz w:val="24"/>
+          <w:szCs w:val="24"/>
+        </w:rPr>
+      </w:pPr>
+      <w:r>
+        <w:rPr>
+          <w:rFonts w:ascii="Times New Roman" w:hAnsi="Times New Roman" w:cs="Times New Roman"/>
+          <w:color w:val="000000" w:themeColor="text1"/>
+          <w:sz w:val="24"/>
+          <w:szCs w:val="24"/>
+        </w:rPr>
+        <w:t>Similar to septuple comparisons, key analysis results will be appended to the “Transparency Profiles” directory within the results folder.</w:t>
+      </w:r>
+    </w:p>
+    <w:p>
+      <w:pPr>
+        <w:rPr>
+          <w:rFonts w:ascii="Times New Roman" w:hAnsi="Times New Roman" w:cs="Times New Roman"/>
+          <w:color w:val="000000" w:themeColor="text1"/>
+          <w:sz w:val="24"/>
+          <w:szCs w:val="24"/>
+        </w:rPr>
+      </w:pPr>
+      <w:r>
+        <w:rPr>
+          <w:noProof/>
+        </w:rPr>
+        <w:drawing>
+          <wp:inline distT="0" distB="0" distL="0" distR="0" wp14:anchorId="22172A4D" wp14:editId="1ADE29C1">
+            <wp:extent cx="5943600" cy="2412365"/>
+            <wp:effectExtent l="0" t="0" r="0" b="6985"/>
+            <wp:docPr id="29" name="Picture 29"/>
+            <wp:cNvGraphicFramePr>
+              <a:graphicFrameLocks xmlns:a="http://schemas.openxmlformats.org/drawingml/2006/main" noChangeAspect="1"/>
+            </wp:cNvGraphicFramePr>
+            <a:graphic xmlns:a="http://schemas.openxmlformats.org/drawingml/2006/main">
+              <a:graphicData uri="http://schemas.openxmlformats.org/drawingml/2006/picture">
+                <pic:pic xmlns:pic="http://schemas.openxmlformats.org/drawingml/2006/picture">
+                  <pic:nvPicPr>
+                    <pic:cNvPr id="1" name=""/>
+                    <pic:cNvPicPr/>
+                  </pic:nvPicPr>
+                  <pic:blipFill>
+                    <a:blip r:embed="rId33"/>
+                    <a:stretch>
+                      <a:fillRect/>
+                    </a:stretch>
+                  </pic:blipFill>
+                  <pic:spPr>
+                    <a:xfrm>
+                      <a:off x="0" y="0"/>
+                      <a:ext cx="5943600" cy="2412365"/>
+                    </a:xfrm>
+                    <a:prstGeom prst="rect">
+                      <a:avLst/>
+                    </a:prstGeom>
+                  </pic:spPr>
+                </pic:pic>
+              </a:graphicData>
+            </a:graphic>
+          </wp:inline>
+        </w:drawing>
+      </w:r>
+    </w:p>
+    <w:p>
+      <w:pPr>
+        <w:jc w:val="center"/>
+        <w:rPr>
+          <w:rFonts w:ascii="Times New Roman" w:hAnsi="Times New Roman" w:cs="Times New Roman"/>
+          <w:color w:val="000000" w:themeColor="text1"/>
+          <w:sz w:val="24"/>
+          <w:szCs w:val="24"/>
+        </w:rPr>
+      </w:pPr>
+      <w:r>
+        <w:rPr>
+          <w:rFonts w:ascii="Times New Roman" w:hAnsi="Times New Roman" w:cs="Times New Roman"/>
+          <w:b/>
+          <w:bCs/>
+          <w:color w:val="000000" w:themeColor="text1"/>
+          <w:sz w:val="24"/>
+          <w:szCs w:val="24"/>
+        </w:rPr>
+        <w:t>Figure 2</w:t>
+      </w:r>
+      <w:r>
+        <w:rPr>
+          <w:rFonts w:ascii="Times New Roman" w:hAnsi="Times New Roman" w:cs="Times New Roman"/>
+          <w:b/>
+          <w:bCs/>
+          <w:color w:val="000000" w:themeColor="text1"/>
+          <w:sz w:val="24"/>
+          <w:szCs w:val="24"/>
+        </w:rPr>
+        <w:t>5</w:t>
+      </w:r>
+      <w:r>
+        <w:rPr>
+          <w:rFonts w:ascii="Times New Roman" w:hAnsi="Times New Roman" w:cs="Times New Roman"/>
+          <w:b/>
+          <w:bCs/>
+          <w:color w:val="000000" w:themeColor="text1"/>
+          <w:sz w:val="24"/>
+          <w:szCs w:val="24"/>
+        </w:rPr>
+        <w:t xml:space="preserve">: </w:t>
+      </w:r>
+      <w:r>
+        <w:rPr>
+          <w:rFonts w:ascii="Times New Roman" w:hAnsi="Times New Roman" w:cs="Times New Roman"/>
+          <w:color w:val="000000" w:themeColor="text1"/>
+          <w:sz w:val="24"/>
+          <w:szCs w:val="24"/>
+        </w:rPr>
+        <w:t>Transparency profile results are stored in ./Results/Transparency_Profiles directory</w:t>
+      </w:r>
+    </w:p>
+    <w:p>
+      <w:pPr>
+        <w:rPr>
+          <w:rFonts w:ascii="Times New Roman" w:hAnsi="Times New Roman" w:cs="Times New Roman"/>
+          <w:color w:val="000000" w:themeColor="text1"/>
+          <w:sz w:val="24"/>
+          <w:szCs w:val="24"/>
+        </w:rPr>
+      </w:pPr>
+    </w:p>
+    <w:p>
+      <w:pPr>
+        <w:rPr>
+          <w:rFonts w:ascii="Times New Roman" w:hAnsi="Times New Roman" w:cs="Times New Roman"/>
+          <w:b/>
+          <w:bCs/>
+          <w:color w:val="000000" w:themeColor="text1"/>
+          <w:sz w:val="28"/>
+          <w:szCs w:val="28"/>
+        </w:rPr>
+      </w:pPr>
+      <w:r>
+        <w:rPr>
+          <w:rFonts w:ascii="Times New Roman" w:hAnsi="Times New Roman" w:cs="Times New Roman"/>
+          <w:b/>
+          <w:bCs/>
+          <w:color w:val="000000" w:themeColor="text1"/>
+          <w:sz w:val="28"/>
+          <w:szCs w:val="28"/>
+        </w:rPr>
+        <w:lastRenderedPageBreak/>
+        <w:t>5.0.0 The Help Menu</w:t>
+      </w:r>
+    </w:p>
+    <w:p>
+      <w:pPr>
+        <w:rPr>
+          <w:rFonts w:ascii="Times New Roman" w:hAnsi="Times New Roman" w:cs="Times New Roman"/>
+          <w:color w:val="000000" w:themeColor="text1"/>
+          <w:sz w:val="24"/>
+          <w:szCs w:val="24"/>
+        </w:rPr>
+      </w:pPr>
+      <w:r>
+        <w:rPr>
+          <w:rFonts w:ascii="Times New Roman" w:hAnsi="Times New Roman" w:cs="Times New Roman"/>
+          <w:color w:val="000000" w:themeColor="text1"/>
+          <w:sz w:val="24"/>
+          <w:szCs w:val="24"/>
+        </w:rPr>
+        <w:t>The help menu can be accessed from the main menu by pressing ‘h’.  Users can select system options for a brief functionality overview.</w:t>
+      </w:r>
+    </w:p>
+    <w:p>
+      <w:pPr>
+        <w:rPr>
+          <w:rFonts w:ascii="Times New Roman" w:hAnsi="Times New Roman" w:cs="Times New Roman"/>
+          <w:color w:val="000000" w:themeColor="text1"/>
+          <w:sz w:val="24"/>
+          <w:szCs w:val="24"/>
+        </w:rPr>
+      </w:pPr>
+      <w:r>
+        <w:rPr>
+          <w:noProof/>
+        </w:rPr>
+        <w:drawing>
+          <wp:inline distT="0" distB="0" distL="0" distR="0" wp14:anchorId="45F50AE3" wp14:editId="7B958340">
+            <wp:extent cx="6205162" cy="3268980"/>
+            <wp:effectExtent l="0" t="0" r="5715" b="7620"/>
+            <wp:docPr id="30" name="Picture 30"/>
+            <wp:cNvGraphicFramePr>
+              <a:graphicFrameLocks xmlns:a="http://schemas.openxmlformats.org/drawingml/2006/main" noChangeAspect="1"/>
+            </wp:cNvGraphicFramePr>
+            <a:graphic xmlns:a="http://schemas.openxmlformats.org/drawingml/2006/main">
+              <a:graphicData uri="http://schemas.openxmlformats.org/drawingml/2006/picture">
+                <pic:pic xmlns:pic="http://schemas.openxmlformats.org/drawingml/2006/picture">
+                  <pic:nvPicPr>
+                    <pic:cNvPr id="1" name=""/>
+                    <pic:cNvPicPr/>
+                  </pic:nvPicPr>
+                  <pic:blipFill>
+                    <a:blip r:embed="rId34"/>
+                    <a:stretch>
+                      <a:fillRect/>
+                    </a:stretch>
+                  </pic:blipFill>
+                  <pic:spPr>
+                    <a:xfrm>
+                      <a:off x="0" y="0"/>
+                      <a:ext cx="6210602" cy="3271846"/>
+                    </a:xfrm>
+                    <a:prstGeom prst="rect">
+                      <a:avLst/>
+                    </a:prstGeom>
+                  </pic:spPr>
+                </pic:pic>
+              </a:graphicData>
+            </a:graphic>
+          </wp:inline>
+        </w:drawing>
+      </w:r>
+    </w:p>
+    <w:p>
+      <w:pPr>
+        <w:jc w:val="center"/>
+        <w:rPr>
+          <w:rFonts w:ascii="Times New Roman" w:hAnsi="Times New Roman" w:cs="Times New Roman"/>
+          <w:color w:val="000000" w:themeColor="text1"/>
+          <w:sz w:val="24"/>
+          <w:szCs w:val="24"/>
+        </w:rPr>
+      </w:pPr>
+      <w:r>
+        <w:rPr>
+          <w:rFonts w:ascii="Times New Roman" w:hAnsi="Times New Roman" w:cs="Times New Roman"/>
+          <w:b/>
+          <w:bCs/>
+          <w:color w:val="000000" w:themeColor="text1"/>
+          <w:sz w:val="24"/>
+          <w:szCs w:val="24"/>
+        </w:rPr>
+        <w:t>Figure 2</w:t>
+      </w:r>
+      <w:r>
+        <w:rPr>
+          <w:rFonts w:ascii="Times New Roman" w:hAnsi="Times New Roman" w:cs="Times New Roman"/>
+          <w:b/>
+          <w:bCs/>
+          <w:color w:val="000000" w:themeColor="text1"/>
+          <w:sz w:val="24"/>
+          <w:szCs w:val="24"/>
+        </w:rPr>
+        <w:t>6</w:t>
+      </w:r>
+      <w:bookmarkStart w:id="1" w:name="_GoBack"/>
+      <w:bookmarkEnd w:id="1"/>
+      <w:r>
+        <w:rPr>
+          <w:rFonts w:ascii="Times New Roman" w:hAnsi="Times New Roman" w:cs="Times New Roman"/>
+          <w:b/>
+          <w:bCs/>
+          <w:color w:val="000000" w:themeColor="text1"/>
+          <w:sz w:val="24"/>
+          <w:szCs w:val="24"/>
+        </w:rPr>
+        <w:t xml:space="preserve">: </w:t>
+      </w:r>
+      <w:r>
+        <w:rPr>
+          <w:rFonts w:ascii="Times New Roman" w:hAnsi="Times New Roman" w:cs="Times New Roman"/>
+          <w:color w:val="000000" w:themeColor="text1"/>
+          <w:sz w:val="24"/>
+          <w:szCs w:val="24"/>
+        </w:rPr>
+        <w:t>The help menu can be used for functionality descriptions while running the Sandbox</w:t>
+      </w:r>
     </w:p>
     <w:sectPr>
-      <w:headerReference w:type="default" r:id="rId21"/>
+      <w:headerReference w:type="default" r:id="rId35"/>
       <w:pgSz w:w="12240" w:h="15840"/>
       <w:pgMar w:top="1440" w:right="1440" w:bottom="1440" w:left="1440" w:header="720" w:footer="720" w:gutter="0"/>
       <w:cols w:space="720"/>
@@ -6892,7 +9668,7 @@
 </file>
 
 <file path=customXml/itemProps1.xml><?xml version="1.0" encoding="utf-8"?>
-<ds:datastoreItem xmlns:ds="http://schemas.openxmlformats.org/officeDocument/2006/customXml" ds:itemID="{F5ED34E9-BA6C-4C96-B70F-1E881A0EC25A}">
+<ds:datastoreItem xmlns:ds="http://schemas.openxmlformats.org/officeDocument/2006/customXml" ds:itemID="{7D1B1023-C106-446B-A2BF-64CF016F033A}">
   <ds:schemaRefs>
     <ds:schemaRef ds:uri="http://schemas.openxmlformats.org/officeDocument/2006/bibliography"/>
   </ds:schemaRefs>

</xml_diff>